<commit_message>
Semi-final version of Pipeline documentation.
</commit_message>
<xml_diff>
--- a/docs/PipelineDoc.docx
+++ b/docs/PipelineDoc.docx
@@ -85,7 +85,13 @@
         <w:rPr>
           <w:b/>
         </w:rPr>
-        <w:t>Void</w:t>
+        <w:t>v</w:t>
+      </w:r>
+      <w:r>
+        <w:rPr>
+          <w:b/>
+        </w:rPr>
+        <w:t>oid</w:t>
       </w:r>
       <w:r>
         <w:t xml:space="preserve"> </w:t>
@@ -314,10 +320,427 @@
           <w:numId w:val="1"/>
         </w:numPr>
       </w:pPr>
+      <w:r>
+        <w:t>Example implementation</w:t>
+      </w:r>
+      <w:r>
+        <w:t xml:space="preserve"> of pipeline process with type “r”</w:t>
+      </w:r>
+    </w:p>
+    <w:p>
+      <w:pPr>
+        <w:pStyle w:val="ListParagraph"/>
+        <w:numPr>
+          <w:ilvl w:val="0"/>
+          <w:numId w:val="1"/>
+        </w:numPr>
+      </w:pPr>
+      <w:r>
+        <w:rPr>
+          <w:b/>
+        </w:rPr>
+        <w:t>void</w:t>
+      </w:r>
+      <w:r>
+        <w:t xml:space="preserve"> </w:t>
+      </w:r>
+      <w:proofErr w:type="spellStart"/>
+      <w:r>
+        <w:t>iplc_sim_process_pipeline_</w:t>
+      </w:r>
+      <w:proofErr w:type="gramStart"/>
+      <w:r>
+        <w:t>lw</w:t>
+      </w:r>
+      <w:proofErr w:type="spellEnd"/>
+      <w:r>
+        <w:t>(</w:t>
+      </w:r>
+      <w:proofErr w:type="spellStart"/>
+      <w:proofErr w:type="gramEnd"/>
+      <w:r>
+        <w:t>int</w:t>
+      </w:r>
+      <w:proofErr w:type="spellEnd"/>
+      <w:r>
+        <w:t xml:space="preserve"> </w:t>
+      </w:r>
+      <w:proofErr w:type="spellStart"/>
+      <w:r>
+        <w:t>dest_reg</w:t>
+      </w:r>
+      <w:proofErr w:type="spellEnd"/>
+      <w:r>
+        <w:t xml:space="preserve">, </w:t>
+      </w:r>
+      <w:proofErr w:type="spellStart"/>
+      <w:r>
+        <w:t>int</w:t>
+      </w:r>
+      <w:proofErr w:type="spellEnd"/>
+      <w:r>
+        <w:t xml:space="preserve"> </w:t>
+      </w:r>
+      <w:proofErr w:type="spellStart"/>
+      <w:r>
+        <w:t>base_reg</w:t>
+      </w:r>
+      <w:proofErr w:type="spellEnd"/>
+      <w:r>
+        <w:t xml:space="preserve">, unsigned </w:t>
+      </w:r>
+      <w:proofErr w:type="spellStart"/>
+      <w:r>
+        <w:t>int</w:t>
+      </w:r>
+      <w:proofErr w:type="spellEnd"/>
+      <w:r>
+        <w:t xml:space="preserve"> </w:t>
+      </w:r>
+      <w:proofErr w:type="spellStart"/>
+      <w:r>
+        <w:t>data_address</w:t>
+      </w:r>
+      <w:proofErr w:type="spellEnd"/>
+      <w:r>
+        <w:t>)</w:t>
+      </w:r>
+    </w:p>
+    <w:p>
+      <w:pPr>
+        <w:pStyle w:val="ListParagraph"/>
+        <w:numPr>
+          <w:ilvl w:val="1"/>
+          <w:numId w:val="1"/>
+        </w:numPr>
+      </w:pPr>
+      <w:r>
+        <w:t xml:space="preserve">Assigns destination register, base register and data address arguments to fetch </w:t>
+      </w:r>
+      <w:r>
+        <w:t xml:space="preserve">instruction </w:t>
+      </w:r>
+      <w:r>
+        <w:t>variables</w:t>
+      </w:r>
+    </w:p>
+    <w:p>
+      <w:pPr>
+        <w:pStyle w:val="ListParagraph"/>
+        <w:numPr>
+          <w:ilvl w:val="0"/>
+          <w:numId w:val="1"/>
+        </w:numPr>
+      </w:pPr>
+      <w:r>
+        <w:rPr>
+          <w:b/>
+        </w:rPr>
+        <w:t>void</w:t>
+      </w:r>
+      <w:r>
+        <w:t xml:space="preserve"> </w:t>
+      </w:r>
+      <w:proofErr w:type="spellStart"/>
+      <w:r>
+        <w:t>iplc_sim_process_pipeline_</w:t>
+      </w:r>
+      <w:proofErr w:type="gramStart"/>
+      <w:r>
+        <w:t>sw</w:t>
+      </w:r>
+      <w:proofErr w:type="spellEnd"/>
+      <w:r>
+        <w:t>(</w:t>
+      </w:r>
+      <w:proofErr w:type="spellStart"/>
+      <w:proofErr w:type="gramEnd"/>
+      <w:r>
+        <w:t>int</w:t>
+      </w:r>
+      <w:proofErr w:type="spellEnd"/>
+      <w:r>
+        <w:t xml:space="preserve"> </w:t>
+      </w:r>
+      <w:proofErr w:type="spellStart"/>
+      <w:r>
+        <w:t>src_reg</w:t>
+      </w:r>
+      <w:proofErr w:type="spellEnd"/>
+      <w:r>
+        <w:t xml:space="preserve">, </w:t>
+      </w:r>
+      <w:proofErr w:type="spellStart"/>
+      <w:r>
+        <w:t>int</w:t>
+      </w:r>
+      <w:proofErr w:type="spellEnd"/>
+      <w:r>
+        <w:t xml:space="preserve"> </w:t>
+      </w:r>
+      <w:proofErr w:type="spellStart"/>
+      <w:r>
+        <w:t>base_reg</w:t>
+      </w:r>
+      <w:proofErr w:type="spellEnd"/>
+      <w:r>
+        <w:t xml:space="preserve">, unsigned </w:t>
+      </w:r>
+      <w:proofErr w:type="spellStart"/>
+      <w:r>
+        <w:t>int</w:t>
+      </w:r>
+      <w:proofErr w:type="spellEnd"/>
+      <w:r>
+        <w:t xml:space="preserve"> </w:t>
+      </w:r>
+      <w:proofErr w:type="spellStart"/>
+      <w:r>
+        <w:t>data_address</w:t>
+      </w:r>
+      <w:proofErr w:type="spellEnd"/>
+      <w:r>
+        <w:t>)</w:t>
+      </w:r>
+    </w:p>
+    <w:p>
+      <w:pPr>
+        <w:pStyle w:val="ListParagraph"/>
+        <w:numPr>
+          <w:ilvl w:val="1"/>
+          <w:numId w:val="1"/>
+        </w:numPr>
+      </w:pPr>
+      <w:r>
+        <w:t xml:space="preserve">Assigns source register, base register and data address arguments to fetch </w:t>
+      </w:r>
+      <w:r>
+        <w:t xml:space="preserve">instruction </w:t>
+      </w:r>
+      <w:r>
+        <w:t>variables</w:t>
+      </w:r>
+    </w:p>
+    <w:p>
+      <w:pPr>
+        <w:pStyle w:val="ListParagraph"/>
+        <w:numPr>
+          <w:ilvl w:val="0"/>
+          <w:numId w:val="1"/>
+        </w:numPr>
+      </w:pPr>
+      <w:r>
+        <w:rPr>
+          <w:b/>
+        </w:rPr>
+        <w:t>void</w:t>
+      </w:r>
+      <w:r>
+        <w:t xml:space="preserve"> </w:t>
+      </w:r>
+      <w:proofErr w:type="spellStart"/>
+      <w:r>
+        <w:t>iplc_sim_process_pipeline_</w:t>
+      </w:r>
+      <w:proofErr w:type="gramStart"/>
+      <w:r>
+        <w:t>branch</w:t>
+      </w:r>
+      <w:proofErr w:type="spellEnd"/>
+      <w:r>
+        <w:t>(</w:t>
+      </w:r>
+      <w:proofErr w:type="spellStart"/>
+      <w:proofErr w:type="gramEnd"/>
+      <w:r>
+        <w:t>int</w:t>
+      </w:r>
+      <w:proofErr w:type="spellEnd"/>
+      <w:r>
+        <w:t xml:space="preserve"> reg1, </w:t>
+      </w:r>
+      <w:proofErr w:type="spellStart"/>
+      <w:r>
+        <w:t>int</w:t>
+      </w:r>
+      <w:proofErr w:type="spellEnd"/>
+      <w:r>
+        <w:t xml:space="preserve"> reg2)</w:t>
+      </w:r>
+    </w:p>
+    <w:p>
+      <w:pPr>
+        <w:pStyle w:val="ListParagraph"/>
+        <w:numPr>
+          <w:ilvl w:val="1"/>
+          <w:numId w:val="1"/>
+        </w:numPr>
+      </w:pPr>
+      <w:r>
+        <w:t xml:space="preserve">Assigns both register arguments to fetch </w:t>
+      </w:r>
+      <w:r>
+        <w:t xml:space="preserve">instruction </w:t>
+      </w:r>
+      <w:r>
+        <w:t>variables</w:t>
+      </w:r>
+    </w:p>
+    <w:p>
+      <w:pPr>
+        <w:pStyle w:val="ListParagraph"/>
+        <w:numPr>
+          <w:ilvl w:val="0"/>
+          <w:numId w:val="1"/>
+        </w:numPr>
+      </w:pPr>
+      <w:r>
+        <w:rPr>
+          <w:b/>
+        </w:rPr>
+        <w:t>void</w:t>
+      </w:r>
+      <w:r>
+        <w:t xml:space="preserve"> </w:t>
+      </w:r>
+      <w:proofErr w:type="spellStart"/>
+      <w:r>
+        <w:t>iplc_sim_process_pipeline_</w:t>
+      </w:r>
+      <w:proofErr w:type="gramStart"/>
+      <w:r>
+        <w:t>jump</w:t>
+      </w:r>
+      <w:proofErr w:type="spellEnd"/>
+      <w:r>
+        <w:t>(</w:t>
+      </w:r>
+      <w:proofErr w:type="gramEnd"/>
+      <w:r>
+        <w:t>char *instruction)</w:t>
+      </w:r>
+    </w:p>
+    <w:p>
+      <w:pPr>
+        <w:pStyle w:val="ListParagraph"/>
+        <w:numPr>
+          <w:ilvl w:val="1"/>
+          <w:numId w:val="1"/>
+        </w:numPr>
+      </w:pPr>
+      <w:r>
+        <w:t>Assigns instruction character string to fetch instruction variable</w:t>
+      </w:r>
+    </w:p>
+    <w:p>
+      <w:pPr>
+        <w:pStyle w:val="ListParagraph"/>
+        <w:numPr>
+          <w:ilvl w:val="0"/>
+          <w:numId w:val="1"/>
+        </w:numPr>
+      </w:pPr>
+      <w:r>
+        <w:rPr>
+          <w:b/>
+        </w:rPr>
+        <w:t xml:space="preserve">void </w:t>
+      </w:r>
+      <w:proofErr w:type="spellStart"/>
+      <w:r>
+        <w:t>iplc_sim_process_pipeline_</w:t>
+      </w:r>
+      <w:proofErr w:type="gramStart"/>
+      <w:r>
+        <w:t>syscall</w:t>
+      </w:r>
+      <w:proofErr w:type="spellEnd"/>
+      <w:r>
+        <w:t>(</w:t>
+      </w:r>
+      <w:proofErr w:type="gramEnd"/>
+      <w:r>
+        <w:t>)</w:t>
+      </w:r>
+    </w:p>
+    <w:p>
+      <w:pPr>
+        <w:pStyle w:val="ListParagraph"/>
+        <w:numPr>
+          <w:ilvl w:val="1"/>
+          <w:numId w:val="1"/>
+        </w:numPr>
+      </w:pPr>
+      <w:r>
+        <w:t xml:space="preserve">Assigns fetch instruction variable to </w:t>
+      </w:r>
+      <w:proofErr w:type="spellStart"/>
+      <w:r>
+        <w:t>syscall</w:t>
+      </w:r>
+      <w:proofErr w:type="spellEnd"/>
+      <w:r>
+        <w:t xml:space="preserve"> instruction</w:t>
+      </w:r>
+    </w:p>
+    <w:p>
+      <w:pPr>
+        <w:pStyle w:val="ListParagraph"/>
+        <w:numPr>
+          <w:ilvl w:val="0"/>
+          <w:numId w:val="1"/>
+        </w:numPr>
+      </w:pPr>
+      <w:r>
+        <w:rPr>
+          <w:b/>
+        </w:rPr>
+        <w:t>void</w:t>
+      </w:r>
+      <w:r>
+        <w:t xml:space="preserve"> </w:t>
+      </w:r>
+      <w:proofErr w:type="spellStart"/>
+      <w:r>
+        <w:t>iplc_sim_process_pipeline_</w:t>
+      </w:r>
+      <w:proofErr w:type="gramStart"/>
+      <w:r>
+        <w:t>nop</w:t>
+      </w:r>
+      <w:proofErr w:type="spellEnd"/>
+      <w:r>
+        <w:t>(</w:t>
+      </w:r>
+      <w:proofErr w:type="gramEnd"/>
+      <w:r>
+        <w:t>)</w:t>
+      </w:r>
+    </w:p>
+    <w:p>
+      <w:pPr>
+        <w:pStyle w:val="ListParagraph"/>
+        <w:numPr>
+          <w:ilvl w:val="1"/>
+          <w:numId w:val="1"/>
+        </w:numPr>
+      </w:pPr>
+      <w:r>
+        <w:t xml:space="preserve">Assign fetch instruction variable to </w:t>
+      </w:r>
+      <w:proofErr w:type="spellStart"/>
+      <w:r>
+        <w:t>nop</w:t>
+      </w:r>
+      <w:proofErr w:type="spellEnd"/>
+      <w:r>
+        <w:t xml:space="preserve"> instruction</w:t>
+      </w:r>
+    </w:p>
+    <w:p>
       <w:bookmarkStart w:id="0" w:name="_GoBack"/>
       <w:bookmarkEnd w:id="0"/>
     </w:p>
-    <w:p/>
     <w:sectPr>
       <w:pgSz w:w="12240" w:h="15840"/>
       <w:pgMar w:top="1440" w:right="1440" w:bottom="1440" w:left="1440" w:header="720" w:footer="720" w:gutter="0"/>

</xml_diff>

<commit_message>
Final version of documentation for pipeline, please review.
</commit_message>
<xml_diff>
--- a/docs/PipelineDoc.docx
+++ b/docs/PipelineDoc.docx
@@ -726,6 +726,38 @@
         </w:numPr>
       </w:pPr>
       <w:r>
+        <w:rPr>
+          <w:noProof/>
+        </w:rPr>
+        <w:drawing>
+          <wp:anchor distT="0" distB="0" distL="114300" distR="114300" simplePos="0" relativeHeight="251659264" behindDoc="1" locked="0" layoutInCell="1" allowOverlap="1" wp14:anchorId="2F49FBC0" wp14:editId="444BC705">
+            <wp:simplePos x="0" y="0"/>
+            <wp:positionH relativeFrom="page">
+              <wp:align>right</wp:align>
+            </wp:positionH>
+            <wp:positionV relativeFrom="paragraph">
+              <wp:posOffset>168910</wp:posOffset>
+            </wp:positionV>
+            <wp:extent cx="7764780" cy="3078480"/>
+            <wp:effectExtent l="0" t="0" r="0" b="26670"/>
+            <wp:wrapNone/>
+            <wp:docPr id="3" name="Diagram 3"/>
+            <wp:cNvGraphicFramePr/>
+            <a:graphic xmlns:a="http://schemas.openxmlformats.org/drawingml/2006/main">
+              <a:graphicData uri="http://schemas.openxmlformats.org/drawingml/2006/diagram">
+                <dgm:relIds xmlns:dgm="http://schemas.openxmlformats.org/drawingml/2006/diagram" xmlns:r="http://schemas.openxmlformats.org/officeDocument/2006/relationships" r:dm="rId5" r:lo="rId6" r:qs="rId7" r:cs="rId8"/>
+              </a:graphicData>
+            </a:graphic>
+            <wp14:sizeRelH relativeFrom="page">
+              <wp14:pctWidth>0</wp14:pctWidth>
+            </wp14:sizeRelH>
+            <wp14:sizeRelV relativeFrom="page">
+              <wp14:pctHeight>0</wp14:pctHeight>
+            </wp14:sizeRelV>
+          </wp:anchor>
+        </w:drawing>
+      </w:r>
+      <w:r>
         <w:t xml:space="preserve">Assign fetch instruction variable to </w:t>
       </w:r>
       <w:proofErr w:type="spellStart"/>
@@ -736,8 +768,6 @@
       <w:r>
         <w:t xml:space="preserve"> instruction</w:t>
       </w:r>
-    </w:p>
-    <w:p>
       <w:bookmarkStart w:id="0" w:name="_GoBack"/>
       <w:bookmarkEnd w:id="0"/>
     </w:p>
@@ -1307,6 +1337,4154 @@
 </w:styles>
 </file>
 
+<file path=word/diagrams/colors1.xml><?xml version="1.0" encoding="utf-8"?>
+<dgm:colorsDef xmlns:dgm="http://schemas.openxmlformats.org/drawingml/2006/diagram" xmlns:a="http://schemas.openxmlformats.org/drawingml/2006/main" uniqueId="urn:microsoft.com/office/officeart/2005/8/colors/accent1_2">
+  <dgm:title val=""/>
+  <dgm:desc val=""/>
+  <dgm:catLst>
+    <dgm:cat type="accent1" pri="11200"/>
+  </dgm:catLst>
+  <dgm:styleLbl name="node0">
+    <dgm:fillClrLst meth="repeat">
+      <a:schemeClr val="accent1"/>
+    </dgm:fillClrLst>
+    <dgm:linClrLst meth="repeat">
+      <a:schemeClr val="lt1"/>
+    </dgm:linClrLst>
+    <dgm:effectClrLst/>
+    <dgm:txLinClrLst/>
+    <dgm:txFillClrLst/>
+    <dgm:txEffectClrLst/>
+  </dgm:styleLbl>
+  <dgm:styleLbl name="alignNode1">
+    <dgm:fillClrLst meth="repeat">
+      <a:schemeClr val="accent1"/>
+    </dgm:fillClrLst>
+    <dgm:linClrLst meth="repeat">
+      <a:schemeClr val="accent1"/>
+    </dgm:linClrLst>
+    <dgm:effectClrLst/>
+    <dgm:txLinClrLst/>
+    <dgm:txFillClrLst/>
+    <dgm:txEffectClrLst/>
+  </dgm:styleLbl>
+  <dgm:styleLbl name="node1">
+    <dgm:fillClrLst meth="repeat">
+      <a:schemeClr val="accent1"/>
+    </dgm:fillClrLst>
+    <dgm:linClrLst meth="repeat">
+      <a:schemeClr val="lt1"/>
+    </dgm:linClrLst>
+    <dgm:effectClrLst/>
+    <dgm:txLinClrLst/>
+    <dgm:txFillClrLst/>
+    <dgm:txEffectClrLst/>
+  </dgm:styleLbl>
+  <dgm:styleLbl name="lnNode1">
+    <dgm:fillClrLst meth="repeat">
+      <a:schemeClr val="accent1"/>
+    </dgm:fillClrLst>
+    <dgm:linClrLst meth="repeat">
+      <a:schemeClr val="lt1"/>
+    </dgm:linClrLst>
+    <dgm:effectClrLst/>
+    <dgm:txLinClrLst/>
+    <dgm:txFillClrLst/>
+    <dgm:txEffectClrLst/>
+  </dgm:styleLbl>
+  <dgm:styleLbl name="vennNode1">
+    <dgm:fillClrLst meth="repeat">
+      <a:schemeClr val="accent1">
+        <a:alpha val="50000"/>
+      </a:schemeClr>
+    </dgm:fillClrLst>
+    <dgm:linClrLst meth="repeat">
+      <a:schemeClr val="lt1"/>
+    </dgm:linClrLst>
+    <dgm:effectClrLst/>
+    <dgm:txLinClrLst/>
+    <dgm:txFillClrLst/>
+    <dgm:txEffectClrLst/>
+  </dgm:styleLbl>
+  <dgm:styleLbl name="node2">
+    <dgm:fillClrLst meth="repeat">
+      <a:schemeClr val="accent1"/>
+    </dgm:fillClrLst>
+    <dgm:linClrLst meth="repeat">
+      <a:schemeClr val="lt1"/>
+    </dgm:linClrLst>
+    <dgm:effectClrLst/>
+    <dgm:txLinClrLst/>
+    <dgm:txFillClrLst/>
+    <dgm:txEffectClrLst/>
+  </dgm:styleLbl>
+  <dgm:styleLbl name="node3">
+    <dgm:fillClrLst meth="repeat">
+      <a:schemeClr val="accent1"/>
+    </dgm:fillClrLst>
+    <dgm:linClrLst meth="repeat">
+      <a:schemeClr val="lt1"/>
+    </dgm:linClrLst>
+    <dgm:effectClrLst/>
+    <dgm:txLinClrLst/>
+    <dgm:txFillClrLst/>
+    <dgm:txEffectClrLst/>
+  </dgm:styleLbl>
+  <dgm:styleLbl name="node4">
+    <dgm:fillClrLst meth="repeat">
+      <a:schemeClr val="accent1"/>
+    </dgm:fillClrLst>
+    <dgm:linClrLst meth="repeat">
+      <a:schemeClr val="lt1"/>
+    </dgm:linClrLst>
+    <dgm:effectClrLst/>
+    <dgm:txLinClrLst/>
+    <dgm:txFillClrLst/>
+    <dgm:txEffectClrLst/>
+  </dgm:styleLbl>
+  <dgm:styleLbl name="fgImgPlace1">
+    <dgm:fillClrLst meth="repeat">
+      <a:schemeClr val="accent1">
+        <a:tint val="50000"/>
+      </a:schemeClr>
+    </dgm:fillClrLst>
+    <dgm:linClrLst meth="repeat">
+      <a:schemeClr val="lt1"/>
+    </dgm:linClrLst>
+    <dgm:effectClrLst/>
+    <dgm:txLinClrLst/>
+    <dgm:txFillClrLst meth="repeat">
+      <a:schemeClr val="lt1"/>
+    </dgm:txFillClrLst>
+    <dgm:txEffectClrLst/>
+  </dgm:styleLbl>
+  <dgm:styleLbl name="alignImgPlace1">
+    <dgm:fillClrLst meth="repeat">
+      <a:schemeClr val="accent1">
+        <a:tint val="50000"/>
+      </a:schemeClr>
+    </dgm:fillClrLst>
+    <dgm:linClrLst meth="repeat">
+      <a:schemeClr val="lt1"/>
+    </dgm:linClrLst>
+    <dgm:effectClrLst/>
+    <dgm:txLinClrLst/>
+    <dgm:txFillClrLst meth="repeat">
+      <a:schemeClr val="lt1"/>
+    </dgm:txFillClrLst>
+    <dgm:txEffectClrLst/>
+  </dgm:styleLbl>
+  <dgm:styleLbl name="bgImgPlace1">
+    <dgm:fillClrLst meth="repeat">
+      <a:schemeClr val="accent1">
+        <a:tint val="50000"/>
+      </a:schemeClr>
+    </dgm:fillClrLst>
+    <dgm:linClrLst meth="repeat">
+      <a:schemeClr val="lt1"/>
+    </dgm:linClrLst>
+    <dgm:effectClrLst/>
+    <dgm:txLinClrLst/>
+    <dgm:txFillClrLst meth="repeat">
+      <a:schemeClr val="lt1"/>
+    </dgm:txFillClrLst>
+    <dgm:txEffectClrLst/>
+  </dgm:styleLbl>
+  <dgm:styleLbl name="sibTrans2D1">
+    <dgm:fillClrLst meth="repeat">
+      <a:schemeClr val="accent1">
+        <a:tint val="60000"/>
+      </a:schemeClr>
+    </dgm:fillClrLst>
+    <dgm:linClrLst meth="repeat">
+      <a:schemeClr val="accent1">
+        <a:tint val="60000"/>
+      </a:schemeClr>
+    </dgm:linClrLst>
+    <dgm:effectClrLst/>
+    <dgm:txLinClrLst/>
+    <dgm:txFillClrLst/>
+    <dgm:txEffectClrLst/>
+  </dgm:styleLbl>
+  <dgm:styleLbl name="fgSibTrans2D1">
+    <dgm:fillClrLst meth="repeat">
+      <a:schemeClr val="accent1">
+        <a:tint val="60000"/>
+      </a:schemeClr>
+    </dgm:fillClrLst>
+    <dgm:linClrLst meth="repeat">
+      <a:schemeClr val="accent1">
+        <a:tint val="60000"/>
+      </a:schemeClr>
+    </dgm:linClrLst>
+    <dgm:effectClrLst/>
+    <dgm:txLinClrLst/>
+    <dgm:txFillClrLst/>
+    <dgm:txEffectClrLst/>
+  </dgm:styleLbl>
+  <dgm:styleLbl name="bgSibTrans2D1">
+    <dgm:fillClrLst meth="repeat">
+      <a:schemeClr val="accent1">
+        <a:tint val="60000"/>
+      </a:schemeClr>
+    </dgm:fillClrLst>
+    <dgm:linClrLst meth="repeat">
+      <a:schemeClr val="accent1">
+        <a:tint val="60000"/>
+      </a:schemeClr>
+    </dgm:linClrLst>
+    <dgm:effectClrLst/>
+    <dgm:txLinClrLst/>
+    <dgm:txFillClrLst/>
+    <dgm:txEffectClrLst/>
+  </dgm:styleLbl>
+  <dgm:styleLbl name="sibTrans1D1">
+    <dgm:fillClrLst meth="repeat">
+      <a:schemeClr val="accent1"/>
+    </dgm:fillClrLst>
+    <dgm:linClrLst meth="repeat">
+      <a:schemeClr val="accent1"/>
+    </dgm:linClrLst>
+    <dgm:effectClrLst/>
+    <dgm:txLinClrLst/>
+    <dgm:txFillClrLst meth="repeat">
+      <a:schemeClr val="tx1"/>
+    </dgm:txFillClrLst>
+    <dgm:txEffectClrLst/>
+  </dgm:styleLbl>
+  <dgm:styleLbl name="callout">
+    <dgm:fillClrLst meth="repeat">
+      <a:schemeClr val="accent1"/>
+    </dgm:fillClrLst>
+    <dgm:linClrLst meth="repeat">
+      <a:schemeClr val="accent1">
+        <a:tint val="50000"/>
+      </a:schemeClr>
+    </dgm:linClrLst>
+    <dgm:effectClrLst/>
+    <dgm:txLinClrLst/>
+    <dgm:txFillClrLst meth="repeat">
+      <a:schemeClr val="tx1"/>
+    </dgm:txFillClrLst>
+    <dgm:txEffectClrLst/>
+  </dgm:styleLbl>
+  <dgm:styleLbl name="asst0">
+    <dgm:fillClrLst meth="repeat">
+      <a:schemeClr val="accent1"/>
+    </dgm:fillClrLst>
+    <dgm:linClrLst meth="repeat">
+      <a:schemeClr val="lt1"/>
+    </dgm:linClrLst>
+    <dgm:effectClrLst/>
+    <dgm:txLinClrLst/>
+    <dgm:txFillClrLst/>
+    <dgm:txEffectClrLst/>
+  </dgm:styleLbl>
+  <dgm:styleLbl name="asst1">
+    <dgm:fillClrLst meth="repeat">
+      <a:schemeClr val="accent1"/>
+    </dgm:fillClrLst>
+    <dgm:linClrLst meth="repeat">
+      <a:schemeClr val="lt1"/>
+    </dgm:linClrLst>
+    <dgm:effectClrLst/>
+    <dgm:txLinClrLst/>
+    <dgm:txFillClrLst/>
+    <dgm:txEffectClrLst/>
+  </dgm:styleLbl>
+  <dgm:styleLbl name="asst2">
+    <dgm:fillClrLst meth="repeat">
+      <a:schemeClr val="accent1"/>
+    </dgm:fillClrLst>
+    <dgm:linClrLst meth="repeat">
+      <a:schemeClr val="lt1"/>
+    </dgm:linClrLst>
+    <dgm:effectClrLst/>
+    <dgm:txLinClrLst/>
+    <dgm:txFillClrLst/>
+    <dgm:txEffectClrLst/>
+  </dgm:styleLbl>
+  <dgm:styleLbl name="asst3">
+    <dgm:fillClrLst meth="repeat">
+      <a:schemeClr val="accent1"/>
+    </dgm:fillClrLst>
+    <dgm:linClrLst meth="repeat">
+      <a:schemeClr val="lt1"/>
+    </dgm:linClrLst>
+    <dgm:effectClrLst/>
+    <dgm:txLinClrLst/>
+    <dgm:txFillClrLst/>
+    <dgm:txEffectClrLst/>
+  </dgm:styleLbl>
+  <dgm:styleLbl name="asst4">
+    <dgm:fillClrLst meth="repeat">
+      <a:schemeClr val="accent1"/>
+    </dgm:fillClrLst>
+    <dgm:linClrLst meth="repeat">
+      <a:schemeClr val="lt1"/>
+    </dgm:linClrLst>
+    <dgm:effectClrLst/>
+    <dgm:txLinClrLst/>
+    <dgm:txFillClrLst/>
+    <dgm:txEffectClrLst/>
+  </dgm:styleLbl>
+  <dgm:styleLbl name="parChTrans2D1">
+    <dgm:fillClrLst meth="repeat">
+      <a:schemeClr val="accent1">
+        <a:tint val="60000"/>
+      </a:schemeClr>
+    </dgm:fillClrLst>
+    <dgm:linClrLst meth="repeat">
+      <a:schemeClr val="accent1">
+        <a:tint val="60000"/>
+      </a:schemeClr>
+    </dgm:linClrLst>
+    <dgm:effectClrLst/>
+    <dgm:txLinClrLst/>
+    <dgm:txFillClrLst meth="repeat">
+      <a:schemeClr val="lt1"/>
+    </dgm:txFillClrLst>
+    <dgm:txEffectClrLst/>
+  </dgm:styleLbl>
+  <dgm:styleLbl name="parChTrans2D2">
+    <dgm:fillClrLst meth="repeat">
+      <a:schemeClr val="accent1"/>
+    </dgm:fillClrLst>
+    <dgm:linClrLst meth="repeat">
+      <a:schemeClr val="accent1"/>
+    </dgm:linClrLst>
+    <dgm:effectClrLst/>
+    <dgm:txLinClrLst/>
+    <dgm:txFillClrLst meth="repeat">
+      <a:schemeClr val="lt1"/>
+    </dgm:txFillClrLst>
+    <dgm:txEffectClrLst/>
+  </dgm:styleLbl>
+  <dgm:styleLbl name="parChTrans2D3">
+    <dgm:fillClrLst meth="repeat">
+      <a:schemeClr val="accent1"/>
+    </dgm:fillClrLst>
+    <dgm:linClrLst meth="repeat">
+      <a:schemeClr val="accent1"/>
+    </dgm:linClrLst>
+    <dgm:effectClrLst/>
+    <dgm:txLinClrLst/>
+    <dgm:txFillClrLst meth="repeat">
+      <a:schemeClr val="lt1"/>
+    </dgm:txFillClrLst>
+    <dgm:txEffectClrLst/>
+  </dgm:styleLbl>
+  <dgm:styleLbl name="parChTrans2D4">
+    <dgm:fillClrLst meth="repeat">
+      <a:schemeClr val="accent1"/>
+    </dgm:fillClrLst>
+    <dgm:linClrLst meth="repeat">
+      <a:schemeClr val="accent1"/>
+    </dgm:linClrLst>
+    <dgm:effectClrLst/>
+    <dgm:txLinClrLst/>
+    <dgm:txFillClrLst meth="repeat">
+      <a:schemeClr val="lt1"/>
+    </dgm:txFillClrLst>
+    <dgm:txEffectClrLst/>
+  </dgm:styleLbl>
+  <dgm:styleLbl name="parChTrans1D1">
+    <dgm:fillClrLst meth="repeat">
+      <a:schemeClr val="accent1"/>
+    </dgm:fillClrLst>
+    <dgm:linClrLst meth="repeat">
+      <a:schemeClr val="accent1">
+        <a:shade val="60000"/>
+      </a:schemeClr>
+    </dgm:linClrLst>
+    <dgm:effectClrLst/>
+    <dgm:txLinClrLst/>
+    <dgm:txFillClrLst meth="repeat">
+      <a:schemeClr val="tx1"/>
+    </dgm:txFillClrLst>
+    <dgm:txEffectClrLst/>
+  </dgm:styleLbl>
+  <dgm:styleLbl name="parChTrans1D2">
+    <dgm:fillClrLst meth="repeat">
+      <a:schemeClr val="accent1"/>
+    </dgm:fillClrLst>
+    <dgm:linClrLst meth="repeat">
+      <a:schemeClr val="accent1">
+        <a:shade val="60000"/>
+      </a:schemeClr>
+    </dgm:linClrLst>
+    <dgm:effectClrLst/>
+    <dgm:txLinClrLst/>
+    <dgm:txFillClrLst meth="repeat">
+      <a:schemeClr val="tx1"/>
+    </dgm:txFillClrLst>
+    <dgm:txEffectClrLst/>
+  </dgm:styleLbl>
+  <dgm:styleLbl name="parChTrans1D3">
+    <dgm:fillClrLst meth="repeat">
+      <a:schemeClr val="accent1"/>
+    </dgm:fillClrLst>
+    <dgm:linClrLst meth="repeat">
+      <a:schemeClr val="accent1">
+        <a:shade val="80000"/>
+      </a:schemeClr>
+    </dgm:linClrLst>
+    <dgm:effectClrLst/>
+    <dgm:txLinClrLst/>
+    <dgm:txFillClrLst meth="repeat">
+      <a:schemeClr val="tx1"/>
+    </dgm:txFillClrLst>
+    <dgm:txEffectClrLst/>
+  </dgm:styleLbl>
+  <dgm:styleLbl name="parChTrans1D4">
+    <dgm:fillClrLst meth="repeat">
+      <a:schemeClr val="accent1"/>
+    </dgm:fillClrLst>
+    <dgm:linClrLst meth="repeat">
+      <a:schemeClr val="accent1">
+        <a:shade val="80000"/>
+      </a:schemeClr>
+    </dgm:linClrLst>
+    <dgm:effectClrLst/>
+    <dgm:txLinClrLst/>
+    <dgm:txFillClrLst meth="repeat">
+      <a:schemeClr val="tx1"/>
+    </dgm:txFillClrLst>
+    <dgm:txEffectClrLst/>
+  </dgm:styleLbl>
+  <dgm:styleLbl name="fgAcc1">
+    <dgm:fillClrLst meth="repeat">
+      <a:schemeClr val="lt1">
+        <a:alpha val="90000"/>
+      </a:schemeClr>
+    </dgm:fillClrLst>
+    <dgm:linClrLst meth="repeat">
+      <a:schemeClr val="accent1"/>
+    </dgm:linClrLst>
+    <dgm:effectClrLst/>
+    <dgm:txLinClrLst/>
+    <dgm:txFillClrLst meth="repeat">
+      <a:schemeClr val="dk1"/>
+    </dgm:txFillClrLst>
+    <dgm:txEffectClrLst/>
+  </dgm:styleLbl>
+  <dgm:styleLbl name="conFgAcc1">
+    <dgm:fillClrLst meth="repeat">
+      <a:schemeClr val="lt1">
+        <a:alpha val="90000"/>
+      </a:schemeClr>
+    </dgm:fillClrLst>
+    <dgm:linClrLst meth="repeat">
+      <a:schemeClr val="accent1"/>
+    </dgm:linClrLst>
+    <dgm:effectClrLst/>
+    <dgm:txLinClrLst/>
+    <dgm:txFillClrLst meth="repeat">
+      <a:schemeClr val="dk1"/>
+    </dgm:txFillClrLst>
+    <dgm:txEffectClrLst/>
+  </dgm:styleLbl>
+  <dgm:styleLbl name="alignAcc1">
+    <dgm:fillClrLst meth="repeat">
+      <a:schemeClr val="lt1">
+        <a:alpha val="90000"/>
+      </a:schemeClr>
+    </dgm:fillClrLst>
+    <dgm:linClrLst meth="repeat">
+      <a:schemeClr val="accent1"/>
+    </dgm:linClrLst>
+    <dgm:effectClrLst/>
+    <dgm:txLinClrLst/>
+    <dgm:txFillClrLst meth="repeat">
+      <a:schemeClr val="dk1"/>
+    </dgm:txFillClrLst>
+    <dgm:txEffectClrLst/>
+  </dgm:styleLbl>
+  <dgm:styleLbl name="trAlignAcc1">
+    <dgm:fillClrLst meth="repeat">
+      <a:schemeClr val="lt1">
+        <a:alpha val="40000"/>
+      </a:schemeClr>
+    </dgm:fillClrLst>
+    <dgm:linClrLst meth="repeat">
+      <a:schemeClr val="accent1"/>
+    </dgm:linClrLst>
+    <dgm:effectClrLst/>
+    <dgm:txLinClrLst/>
+    <dgm:txFillClrLst meth="repeat">
+      <a:schemeClr val="dk1"/>
+    </dgm:txFillClrLst>
+    <dgm:txEffectClrLst/>
+  </dgm:styleLbl>
+  <dgm:styleLbl name="bgAcc1">
+    <dgm:fillClrLst meth="repeat">
+      <a:schemeClr val="lt1">
+        <a:alpha val="90000"/>
+      </a:schemeClr>
+    </dgm:fillClrLst>
+    <dgm:linClrLst meth="repeat">
+      <a:schemeClr val="accent1"/>
+    </dgm:linClrLst>
+    <dgm:effectClrLst/>
+    <dgm:txLinClrLst/>
+    <dgm:txFillClrLst meth="repeat">
+      <a:schemeClr val="dk1"/>
+    </dgm:txFillClrLst>
+    <dgm:txEffectClrLst/>
+  </dgm:styleLbl>
+  <dgm:styleLbl name="solidFgAcc1">
+    <dgm:fillClrLst meth="repeat">
+      <a:schemeClr val="lt1"/>
+    </dgm:fillClrLst>
+    <dgm:linClrLst meth="repeat">
+      <a:schemeClr val="accent1"/>
+    </dgm:linClrLst>
+    <dgm:effectClrLst/>
+    <dgm:txLinClrLst/>
+    <dgm:txFillClrLst meth="repeat">
+      <a:schemeClr val="dk1"/>
+    </dgm:txFillClrLst>
+    <dgm:txEffectClrLst/>
+  </dgm:styleLbl>
+  <dgm:styleLbl name="solidAlignAcc1">
+    <dgm:fillClrLst meth="repeat">
+      <a:schemeClr val="lt1"/>
+    </dgm:fillClrLst>
+    <dgm:linClrLst meth="repeat">
+      <a:schemeClr val="accent1"/>
+    </dgm:linClrLst>
+    <dgm:effectClrLst/>
+    <dgm:txLinClrLst/>
+    <dgm:txFillClrLst meth="repeat">
+      <a:schemeClr val="dk1"/>
+    </dgm:txFillClrLst>
+    <dgm:txEffectClrLst/>
+  </dgm:styleLbl>
+  <dgm:styleLbl name="solidBgAcc1">
+    <dgm:fillClrLst meth="repeat">
+      <a:schemeClr val="lt1"/>
+    </dgm:fillClrLst>
+    <dgm:linClrLst meth="repeat">
+      <a:schemeClr val="accent1"/>
+    </dgm:linClrLst>
+    <dgm:effectClrLst/>
+    <dgm:txLinClrLst/>
+    <dgm:txFillClrLst meth="repeat">
+      <a:schemeClr val="dk1"/>
+    </dgm:txFillClrLst>
+    <dgm:txEffectClrLst/>
+  </dgm:styleLbl>
+  <dgm:styleLbl name="fgAccFollowNode1">
+    <dgm:fillClrLst meth="repeat">
+      <a:schemeClr val="accent1">
+        <a:alpha val="90000"/>
+        <a:tint val="40000"/>
+      </a:schemeClr>
+    </dgm:fillClrLst>
+    <dgm:linClrLst meth="repeat">
+      <a:schemeClr val="accent1">
+        <a:alpha val="90000"/>
+        <a:tint val="40000"/>
+      </a:schemeClr>
+    </dgm:linClrLst>
+    <dgm:effectClrLst/>
+    <dgm:txLinClrLst/>
+    <dgm:txFillClrLst meth="repeat">
+      <a:schemeClr val="dk1"/>
+    </dgm:txFillClrLst>
+    <dgm:txEffectClrLst/>
+  </dgm:styleLbl>
+  <dgm:styleLbl name="alignAccFollowNode1">
+    <dgm:fillClrLst meth="repeat">
+      <a:schemeClr val="accent1">
+        <a:alpha val="90000"/>
+        <a:tint val="40000"/>
+      </a:schemeClr>
+    </dgm:fillClrLst>
+    <dgm:linClrLst meth="repeat">
+      <a:schemeClr val="accent1">
+        <a:alpha val="90000"/>
+        <a:tint val="40000"/>
+      </a:schemeClr>
+    </dgm:linClrLst>
+    <dgm:effectClrLst/>
+    <dgm:txLinClrLst/>
+    <dgm:txFillClrLst meth="repeat">
+      <a:schemeClr val="dk1"/>
+    </dgm:txFillClrLst>
+    <dgm:txEffectClrLst/>
+  </dgm:styleLbl>
+  <dgm:styleLbl name="bgAccFollowNode1">
+    <dgm:fillClrLst meth="repeat">
+      <a:schemeClr val="accent1">
+        <a:alpha val="90000"/>
+        <a:tint val="40000"/>
+      </a:schemeClr>
+    </dgm:fillClrLst>
+    <dgm:linClrLst meth="repeat">
+      <a:schemeClr val="accent1">
+        <a:alpha val="90000"/>
+        <a:tint val="40000"/>
+      </a:schemeClr>
+    </dgm:linClrLst>
+    <dgm:effectClrLst/>
+    <dgm:txLinClrLst/>
+    <dgm:txFillClrLst meth="repeat">
+      <a:schemeClr val="dk1"/>
+    </dgm:txFillClrLst>
+    <dgm:txEffectClrLst/>
+  </dgm:styleLbl>
+  <dgm:styleLbl name="fgAcc0">
+    <dgm:fillClrLst meth="repeat">
+      <a:schemeClr val="lt1">
+        <a:alpha val="90000"/>
+      </a:schemeClr>
+    </dgm:fillClrLst>
+    <dgm:linClrLst meth="repeat">
+      <a:schemeClr val="accent1"/>
+    </dgm:linClrLst>
+    <dgm:effectClrLst/>
+    <dgm:txLinClrLst/>
+    <dgm:txFillClrLst meth="repeat">
+      <a:schemeClr val="dk1"/>
+    </dgm:txFillClrLst>
+    <dgm:txEffectClrLst/>
+  </dgm:styleLbl>
+  <dgm:styleLbl name="fgAcc2">
+    <dgm:fillClrLst meth="repeat">
+      <a:schemeClr val="lt1">
+        <a:alpha val="90000"/>
+      </a:schemeClr>
+    </dgm:fillClrLst>
+    <dgm:linClrLst meth="repeat">
+      <a:schemeClr val="accent1"/>
+    </dgm:linClrLst>
+    <dgm:effectClrLst/>
+    <dgm:txLinClrLst/>
+    <dgm:txFillClrLst meth="repeat">
+      <a:schemeClr val="dk1"/>
+    </dgm:txFillClrLst>
+    <dgm:txEffectClrLst/>
+  </dgm:styleLbl>
+  <dgm:styleLbl name="fgAcc3">
+    <dgm:fillClrLst meth="repeat">
+      <a:schemeClr val="lt1">
+        <a:alpha val="90000"/>
+      </a:schemeClr>
+    </dgm:fillClrLst>
+    <dgm:linClrLst meth="repeat">
+      <a:schemeClr val="accent1"/>
+    </dgm:linClrLst>
+    <dgm:effectClrLst/>
+    <dgm:txLinClrLst/>
+    <dgm:txFillClrLst meth="repeat">
+      <a:schemeClr val="dk1"/>
+    </dgm:txFillClrLst>
+    <dgm:txEffectClrLst/>
+  </dgm:styleLbl>
+  <dgm:styleLbl name="fgAcc4">
+    <dgm:fillClrLst meth="repeat">
+      <a:schemeClr val="lt1">
+        <a:alpha val="90000"/>
+      </a:schemeClr>
+    </dgm:fillClrLst>
+    <dgm:linClrLst meth="repeat">
+      <a:schemeClr val="accent1"/>
+    </dgm:linClrLst>
+    <dgm:effectClrLst/>
+    <dgm:txLinClrLst/>
+    <dgm:txFillClrLst meth="repeat">
+      <a:schemeClr val="dk1"/>
+    </dgm:txFillClrLst>
+    <dgm:txEffectClrLst/>
+  </dgm:styleLbl>
+  <dgm:styleLbl name="bgShp">
+    <dgm:fillClrLst meth="repeat">
+      <a:schemeClr val="accent1">
+        <a:tint val="40000"/>
+      </a:schemeClr>
+    </dgm:fillClrLst>
+    <dgm:linClrLst meth="repeat">
+      <a:schemeClr val="accent1"/>
+    </dgm:linClrLst>
+    <dgm:effectClrLst/>
+    <dgm:txLinClrLst/>
+    <dgm:txFillClrLst meth="repeat">
+      <a:schemeClr val="dk1"/>
+    </dgm:txFillClrLst>
+    <dgm:txEffectClrLst/>
+  </dgm:styleLbl>
+  <dgm:styleLbl name="dkBgShp">
+    <dgm:fillClrLst meth="repeat">
+      <a:schemeClr val="accent1">
+        <a:shade val="80000"/>
+      </a:schemeClr>
+    </dgm:fillClrLst>
+    <dgm:linClrLst meth="repeat">
+      <a:schemeClr val="accent1"/>
+    </dgm:linClrLst>
+    <dgm:effectClrLst/>
+    <dgm:txLinClrLst/>
+    <dgm:txFillClrLst meth="repeat">
+      <a:schemeClr val="lt1"/>
+    </dgm:txFillClrLst>
+    <dgm:txEffectClrLst/>
+  </dgm:styleLbl>
+  <dgm:styleLbl name="trBgShp">
+    <dgm:fillClrLst meth="repeat">
+      <a:schemeClr val="accent1">
+        <a:tint val="50000"/>
+        <a:alpha val="40000"/>
+      </a:schemeClr>
+    </dgm:fillClrLst>
+    <dgm:linClrLst meth="repeat">
+      <a:schemeClr val="accent1"/>
+    </dgm:linClrLst>
+    <dgm:effectClrLst/>
+    <dgm:txLinClrLst/>
+    <dgm:txFillClrLst meth="repeat">
+      <a:schemeClr val="lt1"/>
+    </dgm:txFillClrLst>
+    <dgm:txEffectClrLst/>
+  </dgm:styleLbl>
+  <dgm:styleLbl name="fgShp">
+    <dgm:fillClrLst meth="repeat">
+      <a:schemeClr val="accent1">
+        <a:tint val="60000"/>
+      </a:schemeClr>
+    </dgm:fillClrLst>
+    <dgm:linClrLst meth="repeat">
+      <a:schemeClr val="lt1"/>
+    </dgm:linClrLst>
+    <dgm:effectClrLst/>
+    <dgm:txLinClrLst/>
+    <dgm:txFillClrLst meth="repeat">
+      <a:schemeClr val="dk1"/>
+    </dgm:txFillClrLst>
+    <dgm:txEffectClrLst/>
+  </dgm:styleLbl>
+  <dgm:styleLbl name="revTx">
+    <dgm:fillClrLst meth="repeat">
+      <a:schemeClr val="lt1">
+        <a:alpha val="0"/>
+      </a:schemeClr>
+    </dgm:fillClrLst>
+    <dgm:linClrLst meth="repeat">
+      <a:schemeClr val="dk1">
+        <a:alpha val="0"/>
+      </a:schemeClr>
+    </dgm:linClrLst>
+    <dgm:effectClrLst/>
+    <dgm:txLinClrLst/>
+    <dgm:txFillClrLst meth="repeat">
+      <a:schemeClr val="tx1"/>
+    </dgm:txFillClrLst>
+    <dgm:txEffectClrLst/>
+  </dgm:styleLbl>
+</dgm:colorsDef>
+</file>
+
+<file path=word/diagrams/data1.xml><?xml version="1.0" encoding="utf-8"?>
+<dgm:dataModel xmlns:dgm="http://schemas.openxmlformats.org/drawingml/2006/diagram" xmlns:a="http://schemas.openxmlformats.org/drawingml/2006/main">
+  <dgm:ptLst>
+    <dgm:pt modelId="{10A7FE4D-4C5C-445E-858E-37D840BF6DB6}" type="doc">
+      <dgm:prSet loTypeId="urn:microsoft.com/office/officeart/2008/layout/HorizontalMultiLevelHierarchy" loCatId="hierarchy" qsTypeId="urn:microsoft.com/office/officeart/2005/8/quickstyle/simple1" qsCatId="simple" csTypeId="urn:microsoft.com/office/officeart/2005/8/colors/accent1_2" csCatId="accent1" phldr="1"/>
+      <dgm:spPr/>
+      <dgm:t>
+        <a:bodyPr/>
+        <a:lstStyle/>
+        <a:p>
+          <a:endParaRPr lang="en-US"/>
+        </a:p>
+      </dgm:t>
+    </dgm:pt>
+    <dgm:pt modelId="{749274D7-3892-4E4B-94D7-040A0D6B2C69}">
+      <dgm:prSet phldrT="[Text]"/>
+      <dgm:spPr/>
+      <dgm:t>
+        <a:bodyPr/>
+        <a:lstStyle/>
+        <a:p>
+          <a:r>
+            <a:rPr lang="en-US"/>
+            <a:t>iplc_sim_process_pipeline_lw</a:t>
+          </a:r>
+        </a:p>
+      </dgm:t>
+    </dgm:pt>
+    <dgm:pt modelId="{CF48EC76-6502-43DC-A6B4-ADF0485E2392}" type="parTrans" cxnId="{39F09C27-E77A-434A-85B7-5EB27A2CD893}">
+      <dgm:prSet/>
+      <dgm:spPr/>
+      <dgm:t>
+        <a:bodyPr/>
+        <a:lstStyle/>
+        <a:p>
+          <a:endParaRPr lang="en-US"/>
+        </a:p>
+      </dgm:t>
+    </dgm:pt>
+    <dgm:pt modelId="{E785E459-3183-42D7-8FDE-AD37BE5C746B}" type="sibTrans" cxnId="{39F09C27-E77A-434A-85B7-5EB27A2CD893}">
+      <dgm:prSet/>
+      <dgm:spPr/>
+      <dgm:t>
+        <a:bodyPr/>
+        <a:lstStyle/>
+        <a:p>
+          <a:endParaRPr lang="en-US"/>
+        </a:p>
+      </dgm:t>
+    </dgm:pt>
+    <dgm:pt modelId="{8987AFF1-44D9-4BBE-AC68-2F7AF86AD7E1}">
+      <dgm:prSet phldrT="[Text]"/>
+      <dgm:spPr/>
+      <dgm:t>
+        <a:bodyPr/>
+        <a:lstStyle/>
+        <a:p>
+          <a:r>
+            <a:rPr lang="en-US"/>
+            <a:t>iplc_sim_pipeline_process_syscall</a:t>
+          </a:r>
+        </a:p>
+      </dgm:t>
+    </dgm:pt>
+    <dgm:pt modelId="{D9D02EB8-1542-473A-92EE-9EC3B65D12C6}" type="parTrans" cxnId="{2700FAD9-33B0-4455-B97A-AC5516B0F174}">
+      <dgm:prSet/>
+      <dgm:spPr/>
+      <dgm:t>
+        <a:bodyPr/>
+        <a:lstStyle/>
+        <a:p>
+          <a:endParaRPr lang="en-US"/>
+        </a:p>
+      </dgm:t>
+    </dgm:pt>
+    <dgm:pt modelId="{1E45CFD2-26EE-48BA-91C6-63477E39AF3D}" type="sibTrans" cxnId="{2700FAD9-33B0-4455-B97A-AC5516B0F174}">
+      <dgm:prSet/>
+      <dgm:spPr/>
+      <dgm:t>
+        <a:bodyPr/>
+        <a:lstStyle/>
+        <a:p>
+          <a:endParaRPr lang="en-US"/>
+        </a:p>
+      </dgm:t>
+    </dgm:pt>
+    <dgm:pt modelId="{71A7BF79-55E7-40BE-A7B7-B0D43E1C4C37}">
+      <dgm:prSet phldrT="[Text]"/>
+      <dgm:spPr/>
+      <dgm:t>
+        <a:bodyPr/>
+        <a:lstStyle/>
+        <a:p>
+          <a:r>
+            <a:rPr lang="en-US"/>
+            <a:t>iplc_sim_process_pipeline_sw</a:t>
+          </a:r>
+        </a:p>
+      </dgm:t>
+    </dgm:pt>
+    <dgm:pt modelId="{EE0D7689-CB5F-4402-B1F7-682122BCF3B6}" type="parTrans" cxnId="{145BD4F9-D2F4-4C4E-B6D7-F221BECAF237}">
+      <dgm:prSet/>
+      <dgm:spPr/>
+      <dgm:t>
+        <a:bodyPr/>
+        <a:lstStyle/>
+        <a:p>
+          <a:endParaRPr lang="en-US"/>
+        </a:p>
+      </dgm:t>
+    </dgm:pt>
+    <dgm:pt modelId="{2291F70A-81BE-40D7-9B9B-8DA9969BF51F}" type="sibTrans" cxnId="{145BD4F9-D2F4-4C4E-B6D7-F221BECAF237}">
+      <dgm:prSet/>
+      <dgm:spPr/>
+      <dgm:t>
+        <a:bodyPr/>
+        <a:lstStyle/>
+        <a:p>
+          <a:endParaRPr lang="en-US"/>
+        </a:p>
+      </dgm:t>
+    </dgm:pt>
+    <dgm:pt modelId="{29CEBCFF-E744-4DAE-9171-FA9476961AC1}">
+      <dgm:prSet phldrT="[Text]"/>
+      <dgm:spPr/>
+      <dgm:t>
+        <a:bodyPr/>
+        <a:lstStyle/>
+        <a:p>
+          <a:r>
+            <a:rPr lang="en-US"/>
+            <a:t>iplc_sim_pipeline_process_branch</a:t>
+          </a:r>
+        </a:p>
+      </dgm:t>
+    </dgm:pt>
+    <dgm:pt modelId="{9343DCE2-6E19-4A37-AAE2-06EA7726FB79}" type="parTrans" cxnId="{DC19C133-5D20-4799-A3DC-6329A52B82A0}">
+      <dgm:prSet/>
+      <dgm:spPr/>
+      <dgm:t>
+        <a:bodyPr/>
+        <a:lstStyle/>
+        <a:p>
+          <a:endParaRPr lang="en-US"/>
+        </a:p>
+      </dgm:t>
+    </dgm:pt>
+    <dgm:pt modelId="{CEDD6116-FB2F-4481-A28A-6097E1CF7D11}" type="sibTrans" cxnId="{DC19C133-5D20-4799-A3DC-6329A52B82A0}">
+      <dgm:prSet/>
+      <dgm:spPr/>
+      <dgm:t>
+        <a:bodyPr/>
+        <a:lstStyle/>
+        <a:p>
+          <a:endParaRPr lang="en-US"/>
+        </a:p>
+      </dgm:t>
+    </dgm:pt>
+    <dgm:pt modelId="{C224610E-3F94-45B7-9D68-A18D74C7B08D}">
+      <dgm:prSet phldrT="[Text]"/>
+      <dgm:spPr/>
+      <dgm:t>
+        <a:bodyPr/>
+        <a:lstStyle/>
+        <a:p>
+          <a:r>
+            <a:rPr lang="en-US"/>
+            <a:t>iplc_sim_pipeline_process_jump</a:t>
+          </a:r>
+        </a:p>
+      </dgm:t>
+    </dgm:pt>
+    <dgm:pt modelId="{3354ED3B-86BC-452A-82D0-821994339B39}" type="parTrans" cxnId="{2A815DBC-0E05-42A5-B8F7-2EDBD90A063A}">
+      <dgm:prSet/>
+      <dgm:spPr/>
+      <dgm:t>
+        <a:bodyPr/>
+        <a:lstStyle/>
+        <a:p>
+          <a:endParaRPr lang="en-US"/>
+        </a:p>
+      </dgm:t>
+    </dgm:pt>
+    <dgm:pt modelId="{1903CCFC-405E-406E-B7CC-433F69D5E19B}" type="sibTrans" cxnId="{2A815DBC-0E05-42A5-B8F7-2EDBD90A063A}">
+      <dgm:prSet/>
+      <dgm:spPr/>
+      <dgm:t>
+        <a:bodyPr/>
+        <a:lstStyle/>
+        <a:p>
+          <a:endParaRPr lang="en-US"/>
+        </a:p>
+      </dgm:t>
+    </dgm:pt>
+    <dgm:pt modelId="{D582B7B2-2305-4D39-82F3-DA39D9758931}">
+      <dgm:prSet phldrT="[Text]"/>
+      <dgm:spPr/>
+      <dgm:t>
+        <a:bodyPr/>
+        <a:lstStyle/>
+        <a:p>
+          <a:r>
+            <a:rPr lang="en-US"/>
+            <a:t>iplc_sim_process_pipeline_nop</a:t>
+          </a:r>
+        </a:p>
+      </dgm:t>
+    </dgm:pt>
+    <dgm:pt modelId="{730D55AF-A474-436F-BEE4-C78A7D7545FB}" type="parTrans" cxnId="{B24A4ED4-FFF4-4A93-8594-4E15427E5132}">
+      <dgm:prSet/>
+      <dgm:spPr/>
+      <dgm:t>
+        <a:bodyPr/>
+        <a:lstStyle/>
+        <a:p>
+          <a:endParaRPr lang="en-US"/>
+        </a:p>
+      </dgm:t>
+    </dgm:pt>
+    <dgm:pt modelId="{51A2A8EC-D767-4139-8C25-647D01964513}" type="sibTrans" cxnId="{B24A4ED4-FFF4-4A93-8594-4E15427E5132}">
+      <dgm:prSet/>
+      <dgm:spPr/>
+      <dgm:t>
+        <a:bodyPr/>
+        <a:lstStyle/>
+        <a:p>
+          <a:endParaRPr lang="en-US"/>
+        </a:p>
+      </dgm:t>
+    </dgm:pt>
+    <dgm:pt modelId="{796A848A-B307-45A9-B453-8CF390CC9F6D}">
+      <dgm:prSet phldrT="[Text]"/>
+      <dgm:spPr/>
+      <dgm:t>
+        <a:bodyPr/>
+        <a:lstStyle/>
+        <a:p>
+          <a:r>
+            <a:rPr lang="en-US"/>
+            <a:t>Trace</a:t>
+          </a:r>
+        </a:p>
+      </dgm:t>
+    </dgm:pt>
+    <dgm:pt modelId="{6C44D3A9-D199-4F4C-83A9-CE5B603D471D}" type="parTrans" cxnId="{2743C92C-9258-4ED8-981E-3264BAD9ACC5}">
+      <dgm:prSet/>
+      <dgm:spPr/>
+      <dgm:t>
+        <a:bodyPr/>
+        <a:lstStyle/>
+        <a:p>
+          <a:endParaRPr lang="en-US"/>
+        </a:p>
+      </dgm:t>
+    </dgm:pt>
+    <dgm:pt modelId="{F134A0F4-B7A5-41B6-A798-B39754AD681F}" type="sibTrans" cxnId="{2743C92C-9258-4ED8-981E-3264BAD9ACC5}">
+      <dgm:prSet/>
+      <dgm:spPr/>
+      <dgm:t>
+        <a:bodyPr/>
+        <a:lstStyle/>
+        <a:p>
+          <a:endParaRPr lang="en-US"/>
+        </a:p>
+      </dgm:t>
+    </dgm:pt>
+    <dgm:pt modelId="{674375D6-872A-4F56-985C-56E612BDFE8C}">
+      <dgm:prSet phldrT="[Text]"/>
+      <dgm:spPr/>
+      <dgm:t>
+        <a:bodyPr/>
+        <a:lstStyle/>
+        <a:p>
+          <a:r>
+            <a:rPr lang="en-US"/>
+            <a:t>iplc_sim_push_pipeline_stage</a:t>
+          </a:r>
+        </a:p>
+      </dgm:t>
+    </dgm:pt>
+    <dgm:pt modelId="{47CF2E74-DFCA-41DA-AA92-7775A3AEA2DD}" type="sibTrans" cxnId="{1646E7A6-E431-4DE5-ACB8-ADEB1F608551}">
+      <dgm:prSet/>
+      <dgm:spPr/>
+      <dgm:t>
+        <a:bodyPr/>
+        <a:lstStyle/>
+        <a:p>
+          <a:endParaRPr lang="en-US"/>
+        </a:p>
+      </dgm:t>
+    </dgm:pt>
+    <dgm:pt modelId="{6D23D75C-7FF1-45DA-8C27-8AEA159F1939}" type="parTrans" cxnId="{1646E7A6-E431-4DE5-ACB8-ADEB1F608551}">
+      <dgm:prSet/>
+      <dgm:spPr/>
+      <dgm:t>
+        <a:bodyPr/>
+        <a:lstStyle/>
+        <a:p>
+          <a:endParaRPr lang="en-US"/>
+        </a:p>
+      </dgm:t>
+    </dgm:pt>
+    <dgm:pt modelId="{5D5376A4-4AD8-46A3-9E7A-BF580615D982}">
+      <dgm:prSet phldrT="[Text]"/>
+      <dgm:spPr/>
+      <dgm:t>
+        <a:bodyPr/>
+        <a:lstStyle/>
+        <a:p>
+          <a:r>
+            <a:rPr lang="en-US"/>
+            <a:t>iplc_sim_dump_pipeline</a:t>
+          </a:r>
+        </a:p>
+      </dgm:t>
+    </dgm:pt>
+    <dgm:pt modelId="{F5398837-857A-4E0A-B6E9-382801BADC92}" type="sibTrans" cxnId="{2EEE7EE3-A083-432B-AB57-D82E62627965}">
+      <dgm:prSet/>
+      <dgm:spPr/>
+      <dgm:t>
+        <a:bodyPr/>
+        <a:lstStyle/>
+        <a:p>
+          <a:endParaRPr lang="en-US"/>
+        </a:p>
+      </dgm:t>
+    </dgm:pt>
+    <dgm:pt modelId="{0F75C96F-6C00-4C09-B1DC-5C6CF806C8CC}" type="parTrans" cxnId="{2EEE7EE3-A083-432B-AB57-D82E62627965}">
+      <dgm:prSet/>
+      <dgm:spPr/>
+      <dgm:t>
+        <a:bodyPr/>
+        <a:lstStyle/>
+        <a:p>
+          <a:endParaRPr lang="en-US"/>
+        </a:p>
+      </dgm:t>
+    </dgm:pt>
+    <dgm:pt modelId="{F7D2B15B-87A3-4597-9EF5-5C5F9B266D99}" type="pres">
+      <dgm:prSet presAssocID="{10A7FE4D-4C5C-445E-858E-37D840BF6DB6}" presName="Name0" presStyleCnt="0">
+        <dgm:presLayoutVars>
+          <dgm:chPref val="1"/>
+          <dgm:dir/>
+          <dgm:animOne val="branch"/>
+          <dgm:animLvl val="lvl"/>
+          <dgm:resizeHandles val="exact"/>
+        </dgm:presLayoutVars>
+      </dgm:prSet>
+      <dgm:spPr/>
+    </dgm:pt>
+    <dgm:pt modelId="{F9602F8A-C15D-4A86-A085-A56AA82664F4}" type="pres">
+      <dgm:prSet presAssocID="{796A848A-B307-45A9-B453-8CF390CC9F6D}" presName="root1" presStyleCnt="0"/>
+      <dgm:spPr/>
+    </dgm:pt>
+    <dgm:pt modelId="{ABB90012-8507-4D69-A479-F7FFD591A032}" type="pres">
+      <dgm:prSet presAssocID="{796A848A-B307-45A9-B453-8CF390CC9F6D}" presName="LevelOneTextNode" presStyleLbl="node0" presStyleIdx="0" presStyleCnt="1">
+        <dgm:presLayoutVars>
+          <dgm:chPref val="3"/>
+        </dgm:presLayoutVars>
+      </dgm:prSet>
+      <dgm:spPr/>
+    </dgm:pt>
+    <dgm:pt modelId="{FD44506C-4493-45B3-823A-38AD7C6F3A2D}" type="pres">
+      <dgm:prSet presAssocID="{796A848A-B307-45A9-B453-8CF390CC9F6D}" presName="level2hierChild" presStyleCnt="0"/>
+      <dgm:spPr/>
+    </dgm:pt>
+    <dgm:pt modelId="{39AC5914-3881-445A-8911-6186311771D1}" type="pres">
+      <dgm:prSet presAssocID="{CF48EC76-6502-43DC-A6B4-ADF0485E2392}" presName="conn2-1" presStyleLbl="parChTrans1D2" presStyleIdx="0" presStyleCnt="6"/>
+      <dgm:spPr/>
+    </dgm:pt>
+    <dgm:pt modelId="{139B5849-8D75-45C9-B84E-8DBAA27E6EE5}" type="pres">
+      <dgm:prSet presAssocID="{CF48EC76-6502-43DC-A6B4-ADF0485E2392}" presName="connTx" presStyleLbl="parChTrans1D2" presStyleIdx="0" presStyleCnt="6"/>
+      <dgm:spPr/>
+    </dgm:pt>
+    <dgm:pt modelId="{97FBC66E-84F1-465E-93D1-58C41B7BCE2F}" type="pres">
+      <dgm:prSet presAssocID="{749274D7-3892-4E4B-94D7-040A0D6B2C69}" presName="root2" presStyleCnt="0"/>
+      <dgm:spPr/>
+    </dgm:pt>
+    <dgm:pt modelId="{7E231A59-7539-4E33-85B6-DBC8B8CDDCDD}" type="pres">
+      <dgm:prSet presAssocID="{749274D7-3892-4E4B-94D7-040A0D6B2C69}" presName="LevelTwoTextNode" presStyleLbl="node2" presStyleIdx="0" presStyleCnt="6">
+        <dgm:presLayoutVars>
+          <dgm:chPref val="3"/>
+        </dgm:presLayoutVars>
+      </dgm:prSet>
+      <dgm:spPr/>
+    </dgm:pt>
+    <dgm:pt modelId="{A888CB60-A596-44E8-84C7-244C047A2B5B}" type="pres">
+      <dgm:prSet presAssocID="{749274D7-3892-4E4B-94D7-040A0D6B2C69}" presName="level3hierChild" presStyleCnt="0"/>
+      <dgm:spPr/>
+    </dgm:pt>
+    <dgm:pt modelId="{1D5A69E2-61E9-490F-B514-AA1A9B030566}" type="pres">
+      <dgm:prSet presAssocID="{EE0D7689-CB5F-4402-B1F7-682122BCF3B6}" presName="conn2-1" presStyleLbl="parChTrans1D2" presStyleIdx="1" presStyleCnt="6"/>
+      <dgm:spPr/>
+    </dgm:pt>
+    <dgm:pt modelId="{8CA93651-AEEF-4816-B9FC-E6D89F1DFD70}" type="pres">
+      <dgm:prSet presAssocID="{EE0D7689-CB5F-4402-B1F7-682122BCF3B6}" presName="connTx" presStyleLbl="parChTrans1D2" presStyleIdx="1" presStyleCnt="6"/>
+      <dgm:spPr/>
+    </dgm:pt>
+    <dgm:pt modelId="{E80E8107-BEE3-4E8D-9181-3C11D8B22018}" type="pres">
+      <dgm:prSet presAssocID="{71A7BF79-55E7-40BE-A7B7-B0D43E1C4C37}" presName="root2" presStyleCnt="0"/>
+      <dgm:spPr/>
+    </dgm:pt>
+    <dgm:pt modelId="{59156019-8A32-4A90-B7FC-696E7DA15C90}" type="pres">
+      <dgm:prSet presAssocID="{71A7BF79-55E7-40BE-A7B7-B0D43E1C4C37}" presName="LevelTwoTextNode" presStyleLbl="node2" presStyleIdx="1" presStyleCnt="6">
+        <dgm:presLayoutVars>
+          <dgm:chPref val="3"/>
+        </dgm:presLayoutVars>
+      </dgm:prSet>
+      <dgm:spPr/>
+    </dgm:pt>
+    <dgm:pt modelId="{F900F173-2750-4677-9C1F-44D220363590}" type="pres">
+      <dgm:prSet presAssocID="{71A7BF79-55E7-40BE-A7B7-B0D43E1C4C37}" presName="level3hierChild" presStyleCnt="0"/>
+      <dgm:spPr/>
+    </dgm:pt>
+    <dgm:pt modelId="{51BF6D41-8954-4429-93AF-FBAA549FFBA8}" type="pres">
+      <dgm:prSet presAssocID="{9343DCE2-6E19-4A37-AAE2-06EA7726FB79}" presName="conn2-1" presStyleLbl="parChTrans1D2" presStyleIdx="2" presStyleCnt="6"/>
+      <dgm:spPr/>
+    </dgm:pt>
+    <dgm:pt modelId="{C8EF70E2-7629-4C96-90D5-B4136804FBC9}" type="pres">
+      <dgm:prSet presAssocID="{9343DCE2-6E19-4A37-AAE2-06EA7726FB79}" presName="connTx" presStyleLbl="parChTrans1D2" presStyleIdx="2" presStyleCnt="6"/>
+      <dgm:spPr/>
+    </dgm:pt>
+    <dgm:pt modelId="{6A07105C-1422-4BF5-9D70-7989B4AAEC7C}" type="pres">
+      <dgm:prSet presAssocID="{29CEBCFF-E744-4DAE-9171-FA9476961AC1}" presName="root2" presStyleCnt="0"/>
+      <dgm:spPr/>
+    </dgm:pt>
+    <dgm:pt modelId="{18751B01-A0D2-488B-BE52-8FD4327AABBE}" type="pres">
+      <dgm:prSet presAssocID="{29CEBCFF-E744-4DAE-9171-FA9476961AC1}" presName="LevelTwoTextNode" presStyleLbl="node2" presStyleIdx="2" presStyleCnt="6">
+        <dgm:presLayoutVars>
+          <dgm:chPref val="3"/>
+        </dgm:presLayoutVars>
+      </dgm:prSet>
+      <dgm:spPr/>
+    </dgm:pt>
+    <dgm:pt modelId="{17D24AB1-FAC2-48B1-8463-781C359FC315}" type="pres">
+      <dgm:prSet presAssocID="{29CEBCFF-E744-4DAE-9171-FA9476961AC1}" presName="level3hierChild" presStyleCnt="0"/>
+      <dgm:spPr/>
+    </dgm:pt>
+    <dgm:pt modelId="{0E0EA778-1221-4050-B2B2-44562779FC9A}" type="pres">
+      <dgm:prSet presAssocID="{3354ED3B-86BC-452A-82D0-821994339B39}" presName="conn2-1" presStyleLbl="parChTrans1D2" presStyleIdx="3" presStyleCnt="6"/>
+      <dgm:spPr/>
+    </dgm:pt>
+    <dgm:pt modelId="{E02DB796-1AD4-4288-9204-7152225AA7B0}" type="pres">
+      <dgm:prSet presAssocID="{3354ED3B-86BC-452A-82D0-821994339B39}" presName="connTx" presStyleLbl="parChTrans1D2" presStyleIdx="3" presStyleCnt="6"/>
+      <dgm:spPr/>
+    </dgm:pt>
+    <dgm:pt modelId="{8E2B5D98-336A-4C43-9C9B-726345554E8B}" type="pres">
+      <dgm:prSet presAssocID="{C224610E-3F94-45B7-9D68-A18D74C7B08D}" presName="root2" presStyleCnt="0"/>
+      <dgm:spPr/>
+    </dgm:pt>
+    <dgm:pt modelId="{F87F29AB-5797-418E-AA8E-A85BF0BAFC3B}" type="pres">
+      <dgm:prSet presAssocID="{C224610E-3F94-45B7-9D68-A18D74C7B08D}" presName="LevelTwoTextNode" presStyleLbl="node2" presStyleIdx="3" presStyleCnt="6">
+        <dgm:presLayoutVars>
+          <dgm:chPref val="3"/>
+        </dgm:presLayoutVars>
+      </dgm:prSet>
+      <dgm:spPr/>
+    </dgm:pt>
+    <dgm:pt modelId="{9B993FEB-1133-4113-A5EF-B7ABEA7B5D9D}" type="pres">
+      <dgm:prSet presAssocID="{C224610E-3F94-45B7-9D68-A18D74C7B08D}" presName="level3hierChild" presStyleCnt="0"/>
+      <dgm:spPr/>
+    </dgm:pt>
+    <dgm:pt modelId="{58F328D5-0E90-442B-B2AC-01A2B61BDC7A}" type="pres">
+      <dgm:prSet presAssocID="{6D23D75C-7FF1-45DA-8C27-8AEA159F1939}" presName="conn2-1" presStyleLbl="parChTrans1D3" presStyleIdx="0" presStyleCnt="1"/>
+      <dgm:spPr/>
+    </dgm:pt>
+    <dgm:pt modelId="{524D9F70-66A1-48AB-8A30-7F0856E376EE}" type="pres">
+      <dgm:prSet presAssocID="{6D23D75C-7FF1-45DA-8C27-8AEA159F1939}" presName="connTx" presStyleLbl="parChTrans1D3" presStyleIdx="0" presStyleCnt="1"/>
+      <dgm:spPr/>
+    </dgm:pt>
+    <dgm:pt modelId="{2D6EA814-AA47-4B36-B33A-008BE2F67405}" type="pres">
+      <dgm:prSet presAssocID="{674375D6-872A-4F56-985C-56E612BDFE8C}" presName="root2" presStyleCnt="0"/>
+      <dgm:spPr/>
+    </dgm:pt>
+    <dgm:pt modelId="{5906F0D2-9A21-4503-986A-A579F01FD679}" type="pres">
+      <dgm:prSet presAssocID="{674375D6-872A-4F56-985C-56E612BDFE8C}" presName="LevelTwoTextNode" presStyleLbl="node3" presStyleIdx="0" presStyleCnt="1">
+        <dgm:presLayoutVars>
+          <dgm:chPref val="3"/>
+        </dgm:presLayoutVars>
+      </dgm:prSet>
+      <dgm:spPr/>
+      <dgm:t>
+        <a:bodyPr/>
+        <a:lstStyle/>
+        <a:p>
+          <a:endParaRPr lang="en-US"/>
+        </a:p>
+      </dgm:t>
+    </dgm:pt>
+    <dgm:pt modelId="{E210BF06-9132-4664-9889-F3DDDD39B414}" type="pres">
+      <dgm:prSet presAssocID="{674375D6-872A-4F56-985C-56E612BDFE8C}" presName="level3hierChild" presStyleCnt="0"/>
+      <dgm:spPr/>
+    </dgm:pt>
+    <dgm:pt modelId="{C61FFED0-A8C1-428C-91A1-CCE4C39244DF}" type="pres">
+      <dgm:prSet presAssocID="{0F75C96F-6C00-4C09-B1DC-5C6CF806C8CC}" presName="conn2-1" presStyleLbl="parChTrans1D4" presStyleIdx="0" presStyleCnt="1"/>
+      <dgm:spPr/>
+    </dgm:pt>
+    <dgm:pt modelId="{08A58024-8835-4AE1-AF00-8E292E7086DB}" type="pres">
+      <dgm:prSet presAssocID="{0F75C96F-6C00-4C09-B1DC-5C6CF806C8CC}" presName="connTx" presStyleLbl="parChTrans1D4" presStyleIdx="0" presStyleCnt="1"/>
+      <dgm:spPr/>
+    </dgm:pt>
+    <dgm:pt modelId="{0B889C7C-AE97-4D6E-8966-A7CD32D0FAEA}" type="pres">
+      <dgm:prSet presAssocID="{5D5376A4-4AD8-46A3-9E7A-BF580615D982}" presName="root2" presStyleCnt="0"/>
+      <dgm:spPr/>
+    </dgm:pt>
+    <dgm:pt modelId="{BCA6F6B6-9EE5-4896-BAEC-CD9A86D47A29}" type="pres">
+      <dgm:prSet presAssocID="{5D5376A4-4AD8-46A3-9E7A-BF580615D982}" presName="LevelTwoTextNode" presStyleLbl="node4" presStyleIdx="0" presStyleCnt="1">
+        <dgm:presLayoutVars>
+          <dgm:chPref val="3"/>
+        </dgm:presLayoutVars>
+      </dgm:prSet>
+      <dgm:spPr/>
+      <dgm:t>
+        <a:bodyPr/>
+        <a:lstStyle/>
+        <a:p>
+          <a:endParaRPr lang="en-US"/>
+        </a:p>
+      </dgm:t>
+    </dgm:pt>
+    <dgm:pt modelId="{5962DF74-1183-4BE4-B17E-8BBE3832B24B}" type="pres">
+      <dgm:prSet presAssocID="{5D5376A4-4AD8-46A3-9E7A-BF580615D982}" presName="level3hierChild" presStyleCnt="0"/>
+      <dgm:spPr/>
+    </dgm:pt>
+    <dgm:pt modelId="{5FA00B90-2E9D-467F-80A9-46329E016592}" type="pres">
+      <dgm:prSet presAssocID="{D9D02EB8-1542-473A-92EE-9EC3B65D12C6}" presName="conn2-1" presStyleLbl="parChTrans1D2" presStyleIdx="4" presStyleCnt="6"/>
+      <dgm:spPr/>
+    </dgm:pt>
+    <dgm:pt modelId="{00EBB6A2-67D0-4422-8915-231DC398C695}" type="pres">
+      <dgm:prSet presAssocID="{D9D02EB8-1542-473A-92EE-9EC3B65D12C6}" presName="connTx" presStyleLbl="parChTrans1D2" presStyleIdx="4" presStyleCnt="6"/>
+      <dgm:spPr/>
+    </dgm:pt>
+    <dgm:pt modelId="{05222B64-AA20-42F6-A803-D463D6203037}" type="pres">
+      <dgm:prSet presAssocID="{8987AFF1-44D9-4BBE-AC68-2F7AF86AD7E1}" presName="root2" presStyleCnt="0"/>
+      <dgm:spPr/>
+    </dgm:pt>
+    <dgm:pt modelId="{FA016455-AC7A-402C-8295-7D66C309E243}" type="pres">
+      <dgm:prSet presAssocID="{8987AFF1-44D9-4BBE-AC68-2F7AF86AD7E1}" presName="LevelTwoTextNode" presStyleLbl="node2" presStyleIdx="4" presStyleCnt="6">
+        <dgm:presLayoutVars>
+          <dgm:chPref val="3"/>
+        </dgm:presLayoutVars>
+      </dgm:prSet>
+      <dgm:spPr/>
+    </dgm:pt>
+    <dgm:pt modelId="{1A415434-112B-4A8B-A373-DCC836DF928E}" type="pres">
+      <dgm:prSet presAssocID="{8987AFF1-44D9-4BBE-AC68-2F7AF86AD7E1}" presName="level3hierChild" presStyleCnt="0"/>
+      <dgm:spPr/>
+    </dgm:pt>
+    <dgm:pt modelId="{87DCD97A-838F-4A2D-827F-6EA3C1D85317}" type="pres">
+      <dgm:prSet presAssocID="{730D55AF-A474-436F-BEE4-C78A7D7545FB}" presName="conn2-1" presStyleLbl="parChTrans1D2" presStyleIdx="5" presStyleCnt="6"/>
+      <dgm:spPr/>
+    </dgm:pt>
+    <dgm:pt modelId="{8967D314-F35C-44A1-B164-D66F6FB1ABE7}" type="pres">
+      <dgm:prSet presAssocID="{730D55AF-A474-436F-BEE4-C78A7D7545FB}" presName="connTx" presStyleLbl="parChTrans1D2" presStyleIdx="5" presStyleCnt="6"/>
+      <dgm:spPr/>
+    </dgm:pt>
+    <dgm:pt modelId="{E6EAF01E-6D42-48C3-BCC7-3132C1DC1677}" type="pres">
+      <dgm:prSet presAssocID="{D582B7B2-2305-4D39-82F3-DA39D9758931}" presName="root2" presStyleCnt="0"/>
+      <dgm:spPr/>
+    </dgm:pt>
+    <dgm:pt modelId="{345EE0D5-AA01-4EE1-884B-37FE9B25B748}" type="pres">
+      <dgm:prSet presAssocID="{D582B7B2-2305-4D39-82F3-DA39D9758931}" presName="LevelTwoTextNode" presStyleLbl="node2" presStyleIdx="5" presStyleCnt="6">
+        <dgm:presLayoutVars>
+          <dgm:chPref val="3"/>
+        </dgm:presLayoutVars>
+      </dgm:prSet>
+      <dgm:spPr/>
+    </dgm:pt>
+    <dgm:pt modelId="{512F09BD-9388-4776-8239-E8A670151A1D}" type="pres">
+      <dgm:prSet presAssocID="{D582B7B2-2305-4D39-82F3-DA39D9758931}" presName="level3hierChild" presStyleCnt="0"/>
+      <dgm:spPr/>
+    </dgm:pt>
+  </dgm:ptLst>
+  <dgm:cxnLst>
+    <dgm:cxn modelId="{0F5CF13A-3340-434B-9132-9DA97F956B10}" type="presOf" srcId="{730D55AF-A474-436F-BEE4-C78A7D7545FB}" destId="{87DCD97A-838F-4A2D-827F-6EA3C1D85317}" srcOrd="0" destOrd="0" presId="urn:microsoft.com/office/officeart/2008/layout/HorizontalMultiLevelHierarchy"/>
+    <dgm:cxn modelId="{1AABB72E-40E8-4EF4-A2D1-F0730E5D6410}" type="presOf" srcId="{C224610E-3F94-45B7-9D68-A18D74C7B08D}" destId="{F87F29AB-5797-418E-AA8E-A85BF0BAFC3B}" srcOrd="0" destOrd="0" presId="urn:microsoft.com/office/officeart/2008/layout/HorizontalMultiLevelHierarchy"/>
+    <dgm:cxn modelId="{E7B73CAA-C081-411D-8B71-9B02F3EBC9F6}" type="presOf" srcId="{10A7FE4D-4C5C-445E-858E-37D840BF6DB6}" destId="{F7D2B15B-87A3-4597-9EF5-5C5F9B266D99}" srcOrd="0" destOrd="0" presId="urn:microsoft.com/office/officeart/2008/layout/HorizontalMultiLevelHierarchy"/>
+    <dgm:cxn modelId="{91A891CD-F0EB-465A-90A1-517E4428008C}" type="presOf" srcId="{6D23D75C-7FF1-45DA-8C27-8AEA159F1939}" destId="{58F328D5-0E90-442B-B2AC-01A2B61BDC7A}" srcOrd="0" destOrd="0" presId="urn:microsoft.com/office/officeart/2008/layout/HorizontalMultiLevelHierarchy"/>
+    <dgm:cxn modelId="{0DD407D5-0106-453C-9641-1C0F1B96B2AD}" type="presOf" srcId="{CF48EC76-6502-43DC-A6B4-ADF0485E2392}" destId="{39AC5914-3881-445A-8911-6186311771D1}" srcOrd="0" destOrd="0" presId="urn:microsoft.com/office/officeart/2008/layout/HorizontalMultiLevelHierarchy"/>
+    <dgm:cxn modelId="{947B4D89-F144-4320-8EF3-237D2989D109}" type="presOf" srcId="{3354ED3B-86BC-452A-82D0-821994339B39}" destId="{0E0EA778-1221-4050-B2B2-44562779FC9A}" srcOrd="0" destOrd="0" presId="urn:microsoft.com/office/officeart/2008/layout/HorizontalMultiLevelHierarchy"/>
+    <dgm:cxn modelId="{0F37F8CC-04BC-43B1-BAC7-6B0436C7B059}" type="presOf" srcId="{9343DCE2-6E19-4A37-AAE2-06EA7726FB79}" destId="{51BF6D41-8954-4429-93AF-FBAA549FFBA8}" srcOrd="0" destOrd="0" presId="urn:microsoft.com/office/officeart/2008/layout/HorizontalMultiLevelHierarchy"/>
+    <dgm:cxn modelId="{9B07A4AF-F2F5-4EA8-B5D7-20BD55038710}" type="presOf" srcId="{0F75C96F-6C00-4C09-B1DC-5C6CF806C8CC}" destId="{C61FFED0-A8C1-428C-91A1-CCE4C39244DF}" srcOrd="0" destOrd="0" presId="urn:microsoft.com/office/officeart/2008/layout/HorizontalMultiLevelHierarchy"/>
+    <dgm:cxn modelId="{2EEE7EE3-A083-432B-AB57-D82E62627965}" srcId="{674375D6-872A-4F56-985C-56E612BDFE8C}" destId="{5D5376A4-4AD8-46A3-9E7A-BF580615D982}" srcOrd="0" destOrd="0" parTransId="{0F75C96F-6C00-4C09-B1DC-5C6CF806C8CC}" sibTransId="{F5398837-857A-4E0A-B6E9-382801BADC92}"/>
+    <dgm:cxn modelId="{A5ECBB82-D049-40CB-AF32-FEF322513A03}" type="presOf" srcId="{CF48EC76-6502-43DC-A6B4-ADF0485E2392}" destId="{139B5849-8D75-45C9-B84E-8DBAA27E6EE5}" srcOrd="1" destOrd="0" presId="urn:microsoft.com/office/officeart/2008/layout/HorizontalMultiLevelHierarchy"/>
+    <dgm:cxn modelId="{34696866-7503-4804-9EB6-982CBA47B233}" type="presOf" srcId="{71A7BF79-55E7-40BE-A7B7-B0D43E1C4C37}" destId="{59156019-8A32-4A90-B7FC-696E7DA15C90}" srcOrd="0" destOrd="0" presId="urn:microsoft.com/office/officeart/2008/layout/HorizontalMultiLevelHierarchy"/>
+    <dgm:cxn modelId="{2700FAD9-33B0-4455-B97A-AC5516B0F174}" srcId="{796A848A-B307-45A9-B453-8CF390CC9F6D}" destId="{8987AFF1-44D9-4BBE-AC68-2F7AF86AD7E1}" srcOrd="4" destOrd="0" parTransId="{D9D02EB8-1542-473A-92EE-9EC3B65D12C6}" sibTransId="{1E45CFD2-26EE-48BA-91C6-63477E39AF3D}"/>
+    <dgm:cxn modelId="{2A815DBC-0E05-42A5-B8F7-2EDBD90A063A}" srcId="{796A848A-B307-45A9-B453-8CF390CC9F6D}" destId="{C224610E-3F94-45B7-9D68-A18D74C7B08D}" srcOrd="3" destOrd="0" parTransId="{3354ED3B-86BC-452A-82D0-821994339B39}" sibTransId="{1903CCFC-405E-406E-B7CC-433F69D5E19B}"/>
+    <dgm:cxn modelId="{1646E7A6-E431-4DE5-ACB8-ADEB1F608551}" srcId="{C224610E-3F94-45B7-9D68-A18D74C7B08D}" destId="{674375D6-872A-4F56-985C-56E612BDFE8C}" srcOrd="0" destOrd="0" parTransId="{6D23D75C-7FF1-45DA-8C27-8AEA159F1939}" sibTransId="{47CF2E74-DFCA-41DA-AA92-7775A3AEA2DD}"/>
+    <dgm:cxn modelId="{061B6F18-29D1-4027-B5D0-76653A94A55F}" type="presOf" srcId="{6D23D75C-7FF1-45DA-8C27-8AEA159F1939}" destId="{524D9F70-66A1-48AB-8A30-7F0856E376EE}" srcOrd="1" destOrd="0" presId="urn:microsoft.com/office/officeart/2008/layout/HorizontalMultiLevelHierarchy"/>
+    <dgm:cxn modelId="{9615FF9A-3BBD-4335-A639-C998AE882A90}" type="presOf" srcId="{EE0D7689-CB5F-4402-B1F7-682122BCF3B6}" destId="{8CA93651-AEEF-4816-B9FC-E6D89F1DFD70}" srcOrd="1" destOrd="0" presId="urn:microsoft.com/office/officeart/2008/layout/HorizontalMultiLevelHierarchy"/>
+    <dgm:cxn modelId="{1B8833EE-BD4A-41D5-9F54-40E5B71E47C0}" type="presOf" srcId="{3354ED3B-86BC-452A-82D0-821994339B39}" destId="{E02DB796-1AD4-4288-9204-7152225AA7B0}" srcOrd="1" destOrd="0" presId="urn:microsoft.com/office/officeart/2008/layout/HorizontalMultiLevelHierarchy"/>
+    <dgm:cxn modelId="{A31FDB98-A768-472D-8AC4-0ADC572963A8}" type="presOf" srcId="{29CEBCFF-E744-4DAE-9171-FA9476961AC1}" destId="{18751B01-A0D2-488B-BE52-8FD4327AABBE}" srcOrd="0" destOrd="0" presId="urn:microsoft.com/office/officeart/2008/layout/HorizontalMultiLevelHierarchy"/>
+    <dgm:cxn modelId="{77C806D7-8374-450C-9339-6D57E5C40065}" type="presOf" srcId="{8987AFF1-44D9-4BBE-AC68-2F7AF86AD7E1}" destId="{FA016455-AC7A-402C-8295-7D66C309E243}" srcOrd="0" destOrd="0" presId="urn:microsoft.com/office/officeart/2008/layout/HorizontalMultiLevelHierarchy"/>
+    <dgm:cxn modelId="{5220359E-52EB-4F9C-8326-264593DD550F}" type="presOf" srcId="{EE0D7689-CB5F-4402-B1F7-682122BCF3B6}" destId="{1D5A69E2-61E9-490F-B514-AA1A9B030566}" srcOrd="0" destOrd="0" presId="urn:microsoft.com/office/officeart/2008/layout/HorizontalMultiLevelHierarchy"/>
+    <dgm:cxn modelId="{A6E6CA1C-4BF1-404C-8ECC-90FA37E19845}" type="presOf" srcId="{749274D7-3892-4E4B-94D7-040A0D6B2C69}" destId="{7E231A59-7539-4E33-85B6-DBC8B8CDDCDD}" srcOrd="0" destOrd="0" presId="urn:microsoft.com/office/officeart/2008/layout/HorizontalMultiLevelHierarchy"/>
+    <dgm:cxn modelId="{54A093AD-6D84-4C4C-A155-62CE8001232A}" type="presOf" srcId="{0F75C96F-6C00-4C09-B1DC-5C6CF806C8CC}" destId="{08A58024-8835-4AE1-AF00-8E292E7086DB}" srcOrd="1" destOrd="0" presId="urn:microsoft.com/office/officeart/2008/layout/HorizontalMultiLevelHierarchy"/>
+    <dgm:cxn modelId="{B801B59A-8788-4D96-8488-3752723DD649}" type="presOf" srcId="{9343DCE2-6E19-4A37-AAE2-06EA7726FB79}" destId="{C8EF70E2-7629-4C96-90D5-B4136804FBC9}" srcOrd="1" destOrd="0" presId="urn:microsoft.com/office/officeart/2008/layout/HorizontalMultiLevelHierarchy"/>
+    <dgm:cxn modelId="{39F09C27-E77A-434A-85B7-5EB27A2CD893}" srcId="{796A848A-B307-45A9-B453-8CF390CC9F6D}" destId="{749274D7-3892-4E4B-94D7-040A0D6B2C69}" srcOrd="0" destOrd="0" parTransId="{CF48EC76-6502-43DC-A6B4-ADF0485E2392}" sibTransId="{E785E459-3183-42D7-8FDE-AD37BE5C746B}"/>
+    <dgm:cxn modelId="{B24A4ED4-FFF4-4A93-8594-4E15427E5132}" srcId="{796A848A-B307-45A9-B453-8CF390CC9F6D}" destId="{D582B7B2-2305-4D39-82F3-DA39D9758931}" srcOrd="5" destOrd="0" parTransId="{730D55AF-A474-436F-BEE4-C78A7D7545FB}" sibTransId="{51A2A8EC-D767-4139-8C25-647D01964513}"/>
+    <dgm:cxn modelId="{0505B081-AC0A-43EB-896B-A4B6BA269234}" type="presOf" srcId="{5D5376A4-4AD8-46A3-9E7A-BF580615D982}" destId="{BCA6F6B6-9EE5-4896-BAEC-CD9A86D47A29}" srcOrd="0" destOrd="0" presId="urn:microsoft.com/office/officeart/2008/layout/HorizontalMultiLevelHierarchy"/>
+    <dgm:cxn modelId="{4CAF2CEE-C861-474A-9FCA-0E1D9D84850D}" type="presOf" srcId="{D9D02EB8-1542-473A-92EE-9EC3B65D12C6}" destId="{00EBB6A2-67D0-4422-8915-231DC398C695}" srcOrd="1" destOrd="0" presId="urn:microsoft.com/office/officeart/2008/layout/HorizontalMultiLevelHierarchy"/>
+    <dgm:cxn modelId="{0B954DB4-DAF3-4ADE-BFB8-F5F094A11A80}" type="presOf" srcId="{796A848A-B307-45A9-B453-8CF390CC9F6D}" destId="{ABB90012-8507-4D69-A479-F7FFD591A032}" srcOrd="0" destOrd="0" presId="urn:microsoft.com/office/officeart/2008/layout/HorizontalMultiLevelHierarchy"/>
+    <dgm:cxn modelId="{DC19C133-5D20-4799-A3DC-6329A52B82A0}" srcId="{796A848A-B307-45A9-B453-8CF390CC9F6D}" destId="{29CEBCFF-E744-4DAE-9171-FA9476961AC1}" srcOrd="2" destOrd="0" parTransId="{9343DCE2-6E19-4A37-AAE2-06EA7726FB79}" sibTransId="{CEDD6116-FB2F-4481-A28A-6097E1CF7D11}"/>
+    <dgm:cxn modelId="{5BB16698-111B-432F-8290-E616C684927D}" type="presOf" srcId="{D582B7B2-2305-4D39-82F3-DA39D9758931}" destId="{345EE0D5-AA01-4EE1-884B-37FE9B25B748}" srcOrd="0" destOrd="0" presId="urn:microsoft.com/office/officeart/2008/layout/HorizontalMultiLevelHierarchy"/>
+    <dgm:cxn modelId="{48F7E593-F996-4FF6-B261-223F5B8272B9}" type="presOf" srcId="{D9D02EB8-1542-473A-92EE-9EC3B65D12C6}" destId="{5FA00B90-2E9D-467F-80A9-46329E016592}" srcOrd="0" destOrd="0" presId="urn:microsoft.com/office/officeart/2008/layout/HorizontalMultiLevelHierarchy"/>
+    <dgm:cxn modelId="{DA8C4F17-A8F0-4C7E-AE91-92D43E087184}" type="presOf" srcId="{674375D6-872A-4F56-985C-56E612BDFE8C}" destId="{5906F0D2-9A21-4503-986A-A579F01FD679}" srcOrd="0" destOrd="0" presId="urn:microsoft.com/office/officeart/2008/layout/HorizontalMultiLevelHierarchy"/>
+    <dgm:cxn modelId="{2743C92C-9258-4ED8-981E-3264BAD9ACC5}" srcId="{10A7FE4D-4C5C-445E-858E-37D840BF6DB6}" destId="{796A848A-B307-45A9-B453-8CF390CC9F6D}" srcOrd="0" destOrd="0" parTransId="{6C44D3A9-D199-4F4C-83A9-CE5B603D471D}" sibTransId="{F134A0F4-B7A5-41B6-A798-B39754AD681F}"/>
+    <dgm:cxn modelId="{99D0582C-CE3A-4C95-8F63-1B42DFB2EDBC}" type="presOf" srcId="{730D55AF-A474-436F-BEE4-C78A7D7545FB}" destId="{8967D314-F35C-44A1-B164-D66F6FB1ABE7}" srcOrd="1" destOrd="0" presId="urn:microsoft.com/office/officeart/2008/layout/HorizontalMultiLevelHierarchy"/>
+    <dgm:cxn modelId="{145BD4F9-D2F4-4C4E-B6D7-F221BECAF237}" srcId="{796A848A-B307-45A9-B453-8CF390CC9F6D}" destId="{71A7BF79-55E7-40BE-A7B7-B0D43E1C4C37}" srcOrd="1" destOrd="0" parTransId="{EE0D7689-CB5F-4402-B1F7-682122BCF3B6}" sibTransId="{2291F70A-81BE-40D7-9B9B-8DA9969BF51F}"/>
+    <dgm:cxn modelId="{71E43F0B-C3B4-4A88-B643-8EB9A3167E02}" type="presParOf" srcId="{F7D2B15B-87A3-4597-9EF5-5C5F9B266D99}" destId="{F9602F8A-C15D-4A86-A085-A56AA82664F4}" srcOrd="0" destOrd="0" presId="urn:microsoft.com/office/officeart/2008/layout/HorizontalMultiLevelHierarchy"/>
+    <dgm:cxn modelId="{29B9BF62-0911-4DCD-8545-382B16D31F2B}" type="presParOf" srcId="{F9602F8A-C15D-4A86-A085-A56AA82664F4}" destId="{ABB90012-8507-4D69-A479-F7FFD591A032}" srcOrd="0" destOrd="0" presId="urn:microsoft.com/office/officeart/2008/layout/HorizontalMultiLevelHierarchy"/>
+    <dgm:cxn modelId="{2633036F-70A4-4C9C-9CA6-1B733BA791AF}" type="presParOf" srcId="{F9602F8A-C15D-4A86-A085-A56AA82664F4}" destId="{FD44506C-4493-45B3-823A-38AD7C6F3A2D}" srcOrd="1" destOrd="0" presId="urn:microsoft.com/office/officeart/2008/layout/HorizontalMultiLevelHierarchy"/>
+    <dgm:cxn modelId="{2779CAD5-12C1-4455-88BC-93ED1A56EB37}" type="presParOf" srcId="{FD44506C-4493-45B3-823A-38AD7C6F3A2D}" destId="{39AC5914-3881-445A-8911-6186311771D1}" srcOrd="0" destOrd="0" presId="urn:microsoft.com/office/officeart/2008/layout/HorizontalMultiLevelHierarchy"/>
+    <dgm:cxn modelId="{77BE147B-B6DA-44D7-998F-21036E16D109}" type="presParOf" srcId="{39AC5914-3881-445A-8911-6186311771D1}" destId="{139B5849-8D75-45C9-B84E-8DBAA27E6EE5}" srcOrd="0" destOrd="0" presId="urn:microsoft.com/office/officeart/2008/layout/HorizontalMultiLevelHierarchy"/>
+    <dgm:cxn modelId="{83828283-4C02-4C80-8CDD-EFE444664CB7}" type="presParOf" srcId="{FD44506C-4493-45B3-823A-38AD7C6F3A2D}" destId="{97FBC66E-84F1-465E-93D1-58C41B7BCE2F}" srcOrd="1" destOrd="0" presId="urn:microsoft.com/office/officeart/2008/layout/HorizontalMultiLevelHierarchy"/>
+    <dgm:cxn modelId="{1B4732E9-F4A9-4628-9C0A-1B0F2A73F047}" type="presParOf" srcId="{97FBC66E-84F1-465E-93D1-58C41B7BCE2F}" destId="{7E231A59-7539-4E33-85B6-DBC8B8CDDCDD}" srcOrd="0" destOrd="0" presId="urn:microsoft.com/office/officeart/2008/layout/HorizontalMultiLevelHierarchy"/>
+    <dgm:cxn modelId="{23869677-D105-4691-9421-3CB7D8E062D1}" type="presParOf" srcId="{97FBC66E-84F1-465E-93D1-58C41B7BCE2F}" destId="{A888CB60-A596-44E8-84C7-244C047A2B5B}" srcOrd="1" destOrd="0" presId="urn:microsoft.com/office/officeart/2008/layout/HorizontalMultiLevelHierarchy"/>
+    <dgm:cxn modelId="{7C6F5E1C-BCBF-4DB8-9318-2AA34842FA72}" type="presParOf" srcId="{FD44506C-4493-45B3-823A-38AD7C6F3A2D}" destId="{1D5A69E2-61E9-490F-B514-AA1A9B030566}" srcOrd="2" destOrd="0" presId="urn:microsoft.com/office/officeart/2008/layout/HorizontalMultiLevelHierarchy"/>
+    <dgm:cxn modelId="{6998DB86-20CB-4CD2-B2F5-9D12599F6B28}" type="presParOf" srcId="{1D5A69E2-61E9-490F-B514-AA1A9B030566}" destId="{8CA93651-AEEF-4816-B9FC-E6D89F1DFD70}" srcOrd="0" destOrd="0" presId="urn:microsoft.com/office/officeart/2008/layout/HorizontalMultiLevelHierarchy"/>
+    <dgm:cxn modelId="{5A5B0553-04B0-4FCE-BE8E-C45EE6B480E0}" type="presParOf" srcId="{FD44506C-4493-45B3-823A-38AD7C6F3A2D}" destId="{E80E8107-BEE3-4E8D-9181-3C11D8B22018}" srcOrd="3" destOrd="0" presId="urn:microsoft.com/office/officeart/2008/layout/HorizontalMultiLevelHierarchy"/>
+    <dgm:cxn modelId="{E9123532-5187-44EF-8723-BDD7F5AD9D1B}" type="presParOf" srcId="{E80E8107-BEE3-4E8D-9181-3C11D8B22018}" destId="{59156019-8A32-4A90-B7FC-696E7DA15C90}" srcOrd="0" destOrd="0" presId="urn:microsoft.com/office/officeart/2008/layout/HorizontalMultiLevelHierarchy"/>
+    <dgm:cxn modelId="{0A6DEADD-FAA8-48FF-8A6C-9DF85F6FAE0F}" type="presParOf" srcId="{E80E8107-BEE3-4E8D-9181-3C11D8B22018}" destId="{F900F173-2750-4677-9C1F-44D220363590}" srcOrd="1" destOrd="0" presId="urn:microsoft.com/office/officeart/2008/layout/HorizontalMultiLevelHierarchy"/>
+    <dgm:cxn modelId="{8A2A4EB5-7140-4CBF-ADA9-6E1D46B5E920}" type="presParOf" srcId="{FD44506C-4493-45B3-823A-38AD7C6F3A2D}" destId="{51BF6D41-8954-4429-93AF-FBAA549FFBA8}" srcOrd="4" destOrd="0" presId="urn:microsoft.com/office/officeart/2008/layout/HorizontalMultiLevelHierarchy"/>
+    <dgm:cxn modelId="{2B1537A0-220E-425E-BDB8-B3B45D9DAC95}" type="presParOf" srcId="{51BF6D41-8954-4429-93AF-FBAA549FFBA8}" destId="{C8EF70E2-7629-4C96-90D5-B4136804FBC9}" srcOrd="0" destOrd="0" presId="urn:microsoft.com/office/officeart/2008/layout/HorizontalMultiLevelHierarchy"/>
+    <dgm:cxn modelId="{5D071EC4-6432-49A8-B428-2F87952D2F54}" type="presParOf" srcId="{FD44506C-4493-45B3-823A-38AD7C6F3A2D}" destId="{6A07105C-1422-4BF5-9D70-7989B4AAEC7C}" srcOrd="5" destOrd="0" presId="urn:microsoft.com/office/officeart/2008/layout/HorizontalMultiLevelHierarchy"/>
+    <dgm:cxn modelId="{8798463C-023B-4AF7-A589-D697F63A2E97}" type="presParOf" srcId="{6A07105C-1422-4BF5-9D70-7989B4AAEC7C}" destId="{18751B01-A0D2-488B-BE52-8FD4327AABBE}" srcOrd="0" destOrd="0" presId="urn:microsoft.com/office/officeart/2008/layout/HorizontalMultiLevelHierarchy"/>
+    <dgm:cxn modelId="{5E593F1A-38A4-4ACB-BB97-E368BC7B34BC}" type="presParOf" srcId="{6A07105C-1422-4BF5-9D70-7989B4AAEC7C}" destId="{17D24AB1-FAC2-48B1-8463-781C359FC315}" srcOrd="1" destOrd="0" presId="urn:microsoft.com/office/officeart/2008/layout/HorizontalMultiLevelHierarchy"/>
+    <dgm:cxn modelId="{0882F890-DC2F-4D4F-8C13-822EB6A08FEE}" type="presParOf" srcId="{FD44506C-4493-45B3-823A-38AD7C6F3A2D}" destId="{0E0EA778-1221-4050-B2B2-44562779FC9A}" srcOrd="6" destOrd="0" presId="urn:microsoft.com/office/officeart/2008/layout/HorizontalMultiLevelHierarchy"/>
+    <dgm:cxn modelId="{B86A57B4-401C-476B-A854-28A464AC4888}" type="presParOf" srcId="{0E0EA778-1221-4050-B2B2-44562779FC9A}" destId="{E02DB796-1AD4-4288-9204-7152225AA7B0}" srcOrd="0" destOrd="0" presId="urn:microsoft.com/office/officeart/2008/layout/HorizontalMultiLevelHierarchy"/>
+    <dgm:cxn modelId="{60C787F8-4A71-4F3B-909E-4524807827C0}" type="presParOf" srcId="{FD44506C-4493-45B3-823A-38AD7C6F3A2D}" destId="{8E2B5D98-336A-4C43-9C9B-726345554E8B}" srcOrd="7" destOrd="0" presId="urn:microsoft.com/office/officeart/2008/layout/HorizontalMultiLevelHierarchy"/>
+    <dgm:cxn modelId="{CBC436E8-2F23-4233-9F75-1BBF7CE1D958}" type="presParOf" srcId="{8E2B5D98-336A-4C43-9C9B-726345554E8B}" destId="{F87F29AB-5797-418E-AA8E-A85BF0BAFC3B}" srcOrd="0" destOrd="0" presId="urn:microsoft.com/office/officeart/2008/layout/HorizontalMultiLevelHierarchy"/>
+    <dgm:cxn modelId="{B9A007BE-C195-418E-B0D7-51D1D21D41DA}" type="presParOf" srcId="{8E2B5D98-336A-4C43-9C9B-726345554E8B}" destId="{9B993FEB-1133-4113-A5EF-B7ABEA7B5D9D}" srcOrd="1" destOrd="0" presId="urn:microsoft.com/office/officeart/2008/layout/HorizontalMultiLevelHierarchy"/>
+    <dgm:cxn modelId="{FDC74261-B435-486F-B918-4463B56B30AD}" type="presParOf" srcId="{9B993FEB-1133-4113-A5EF-B7ABEA7B5D9D}" destId="{58F328D5-0E90-442B-B2AC-01A2B61BDC7A}" srcOrd="0" destOrd="0" presId="urn:microsoft.com/office/officeart/2008/layout/HorizontalMultiLevelHierarchy"/>
+    <dgm:cxn modelId="{0BC1931A-51CB-4DE1-B5AF-11D815706E46}" type="presParOf" srcId="{58F328D5-0E90-442B-B2AC-01A2B61BDC7A}" destId="{524D9F70-66A1-48AB-8A30-7F0856E376EE}" srcOrd="0" destOrd="0" presId="urn:microsoft.com/office/officeart/2008/layout/HorizontalMultiLevelHierarchy"/>
+    <dgm:cxn modelId="{DE45A0DA-A2AF-4905-B155-88D5782ABB71}" type="presParOf" srcId="{9B993FEB-1133-4113-A5EF-B7ABEA7B5D9D}" destId="{2D6EA814-AA47-4B36-B33A-008BE2F67405}" srcOrd="1" destOrd="0" presId="urn:microsoft.com/office/officeart/2008/layout/HorizontalMultiLevelHierarchy"/>
+    <dgm:cxn modelId="{585D16D8-60F7-4949-8674-8C724AF76338}" type="presParOf" srcId="{2D6EA814-AA47-4B36-B33A-008BE2F67405}" destId="{5906F0D2-9A21-4503-986A-A579F01FD679}" srcOrd="0" destOrd="0" presId="urn:microsoft.com/office/officeart/2008/layout/HorizontalMultiLevelHierarchy"/>
+    <dgm:cxn modelId="{2D4D9DCF-9ACB-41FD-9FE8-5229A96C0DAC}" type="presParOf" srcId="{2D6EA814-AA47-4B36-B33A-008BE2F67405}" destId="{E210BF06-9132-4664-9889-F3DDDD39B414}" srcOrd="1" destOrd="0" presId="urn:microsoft.com/office/officeart/2008/layout/HorizontalMultiLevelHierarchy"/>
+    <dgm:cxn modelId="{A5A75743-7F2F-4A28-BA22-02F58B80CE5C}" type="presParOf" srcId="{E210BF06-9132-4664-9889-F3DDDD39B414}" destId="{C61FFED0-A8C1-428C-91A1-CCE4C39244DF}" srcOrd="0" destOrd="0" presId="urn:microsoft.com/office/officeart/2008/layout/HorizontalMultiLevelHierarchy"/>
+    <dgm:cxn modelId="{4234A970-DF04-4D19-955C-045D57273ABD}" type="presParOf" srcId="{C61FFED0-A8C1-428C-91A1-CCE4C39244DF}" destId="{08A58024-8835-4AE1-AF00-8E292E7086DB}" srcOrd="0" destOrd="0" presId="urn:microsoft.com/office/officeart/2008/layout/HorizontalMultiLevelHierarchy"/>
+    <dgm:cxn modelId="{5AF34615-478A-4FE2-96FC-361B5E4324A8}" type="presParOf" srcId="{E210BF06-9132-4664-9889-F3DDDD39B414}" destId="{0B889C7C-AE97-4D6E-8966-A7CD32D0FAEA}" srcOrd="1" destOrd="0" presId="urn:microsoft.com/office/officeart/2008/layout/HorizontalMultiLevelHierarchy"/>
+    <dgm:cxn modelId="{F4320CA0-39C2-4D5F-91B4-897A2344434A}" type="presParOf" srcId="{0B889C7C-AE97-4D6E-8966-A7CD32D0FAEA}" destId="{BCA6F6B6-9EE5-4896-BAEC-CD9A86D47A29}" srcOrd="0" destOrd="0" presId="urn:microsoft.com/office/officeart/2008/layout/HorizontalMultiLevelHierarchy"/>
+    <dgm:cxn modelId="{09C62F84-CE05-4CE8-9D73-90C9BD79D0D6}" type="presParOf" srcId="{0B889C7C-AE97-4D6E-8966-A7CD32D0FAEA}" destId="{5962DF74-1183-4BE4-B17E-8BBE3832B24B}" srcOrd="1" destOrd="0" presId="urn:microsoft.com/office/officeart/2008/layout/HorizontalMultiLevelHierarchy"/>
+    <dgm:cxn modelId="{43199033-9B5E-4100-8F46-6E9537FF236A}" type="presParOf" srcId="{FD44506C-4493-45B3-823A-38AD7C6F3A2D}" destId="{5FA00B90-2E9D-467F-80A9-46329E016592}" srcOrd="8" destOrd="0" presId="urn:microsoft.com/office/officeart/2008/layout/HorizontalMultiLevelHierarchy"/>
+    <dgm:cxn modelId="{1FA8BBE5-CB84-479D-BF4E-135E67617493}" type="presParOf" srcId="{5FA00B90-2E9D-467F-80A9-46329E016592}" destId="{00EBB6A2-67D0-4422-8915-231DC398C695}" srcOrd="0" destOrd="0" presId="urn:microsoft.com/office/officeart/2008/layout/HorizontalMultiLevelHierarchy"/>
+    <dgm:cxn modelId="{9C5A84C2-948A-4CE1-991E-113AADB5A8D7}" type="presParOf" srcId="{FD44506C-4493-45B3-823A-38AD7C6F3A2D}" destId="{05222B64-AA20-42F6-A803-D463D6203037}" srcOrd="9" destOrd="0" presId="urn:microsoft.com/office/officeart/2008/layout/HorizontalMultiLevelHierarchy"/>
+    <dgm:cxn modelId="{4D0B31ED-CB10-4E3F-A41C-A65A78B3DFD0}" type="presParOf" srcId="{05222B64-AA20-42F6-A803-D463D6203037}" destId="{FA016455-AC7A-402C-8295-7D66C309E243}" srcOrd="0" destOrd="0" presId="urn:microsoft.com/office/officeart/2008/layout/HorizontalMultiLevelHierarchy"/>
+    <dgm:cxn modelId="{B1A72E4E-5380-437D-A95B-F5A730053610}" type="presParOf" srcId="{05222B64-AA20-42F6-A803-D463D6203037}" destId="{1A415434-112B-4A8B-A373-DCC836DF928E}" srcOrd="1" destOrd="0" presId="urn:microsoft.com/office/officeart/2008/layout/HorizontalMultiLevelHierarchy"/>
+    <dgm:cxn modelId="{29628E79-0A42-47D7-A8F2-6C56B908CDEA}" type="presParOf" srcId="{FD44506C-4493-45B3-823A-38AD7C6F3A2D}" destId="{87DCD97A-838F-4A2D-827F-6EA3C1D85317}" srcOrd="10" destOrd="0" presId="urn:microsoft.com/office/officeart/2008/layout/HorizontalMultiLevelHierarchy"/>
+    <dgm:cxn modelId="{D1B68E6B-3573-46E8-B323-1F93B1A7C325}" type="presParOf" srcId="{87DCD97A-838F-4A2D-827F-6EA3C1D85317}" destId="{8967D314-F35C-44A1-B164-D66F6FB1ABE7}" srcOrd="0" destOrd="0" presId="urn:microsoft.com/office/officeart/2008/layout/HorizontalMultiLevelHierarchy"/>
+    <dgm:cxn modelId="{7E9F37F4-4E6A-41BF-88AF-BCF5B23D2BC0}" type="presParOf" srcId="{FD44506C-4493-45B3-823A-38AD7C6F3A2D}" destId="{E6EAF01E-6D42-48C3-BCC7-3132C1DC1677}" srcOrd="11" destOrd="0" presId="urn:microsoft.com/office/officeart/2008/layout/HorizontalMultiLevelHierarchy"/>
+    <dgm:cxn modelId="{C1FC8B24-BAEF-4F3E-B1E4-AD837370F4F4}" type="presParOf" srcId="{E6EAF01E-6D42-48C3-BCC7-3132C1DC1677}" destId="{345EE0D5-AA01-4EE1-884B-37FE9B25B748}" srcOrd="0" destOrd="0" presId="urn:microsoft.com/office/officeart/2008/layout/HorizontalMultiLevelHierarchy"/>
+    <dgm:cxn modelId="{49CA4118-2C84-445D-AF64-A4FED169946F}" type="presParOf" srcId="{E6EAF01E-6D42-48C3-BCC7-3132C1DC1677}" destId="{512F09BD-9388-4776-8239-E8A670151A1D}" srcOrd="1" destOrd="0" presId="urn:microsoft.com/office/officeart/2008/layout/HorizontalMultiLevelHierarchy"/>
+  </dgm:cxnLst>
+  <dgm:bg/>
+  <dgm:whole/>
+  <dgm:extLst>
+    <a:ext uri="http://schemas.microsoft.com/office/drawing/2008/diagram">
+      <dsp:dataModelExt xmlns:dsp="http://schemas.microsoft.com/office/drawing/2008/diagram" relId="rId9" minVer="http://schemas.openxmlformats.org/drawingml/2006/diagram"/>
+    </a:ext>
+  </dgm:extLst>
+</dgm:dataModel>
+</file>
+
+<file path=word/diagrams/drawing1.xml><?xml version="1.0" encoding="utf-8"?>
+<dsp:drawing xmlns:dgm="http://schemas.openxmlformats.org/drawingml/2006/diagram" xmlns:dsp="http://schemas.microsoft.com/office/drawing/2008/diagram" xmlns:a="http://schemas.openxmlformats.org/drawingml/2006/main">
+  <dsp:spTree>
+    <dsp:nvGrpSpPr>
+      <dsp:cNvPr id="0" name=""/>
+      <dsp:cNvGrpSpPr/>
+    </dsp:nvGrpSpPr>
+    <dsp:grpSpPr/>
+    <dsp:sp modelId="{87DCD97A-838F-4A2D-827F-6EA3C1D85317}">
+      <dsp:nvSpPr>
+        <dsp:cNvPr id="0" name=""/>
+        <dsp:cNvSpPr/>
+      </dsp:nvSpPr>
+      <dsp:spPr>
+        <a:xfrm>
+          <a:off x="1588914" y="1539240"/>
+          <a:ext cx="278408" cy="1326260"/>
+        </a:xfrm>
+        <a:custGeom>
+          <a:avLst/>
+          <a:gdLst/>
+          <a:ahLst/>
+          <a:cxnLst/>
+          <a:rect l="0" t="0" r="0" b="0"/>
+          <a:pathLst>
+            <a:path>
+              <a:moveTo>
+                <a:pt x="0" y="0"/>
+              </a:moveTo>
+              <a:lnTo>
+                <a:pt x="139204" y="0"/>
+              </a:lnTo>
+              <a:lnTo>
+                <a:pt x="139204" y="1326260"/>
+              </a:lnTo>
+              <a:lnTo>
+                <a:pt x="278408" y="1326260"/>
+              </a:lnTo>
+            </a:path>
+          </a:pathLst>
+        </a:custGeom>
+        <a:noFill/>
+        <a:ln w="12700" cap="flat" cmpd="sng" algn="ctr">
+          <a:solidFill>
+            <a:schemeClr val="accent1">
+              <a:shade val="60000"/>
+              <a:hueOff val="0"/>
+              <a:satOff val="0"/>
+              <a:lumOff val="0"/>
+              <a:alphaOff val="0"/>
+            </a:schemeClr>
+          </a:solidFill>
+          <a:prstDash val="solid"/>
+          <a:miter lim="800000"/>
+        </a:ln>
+        <a:effectLst/>
+      </dsp:spPr>
+      <dsp:style>
+        <a:lnRef idx="2">
+          <a:scrgbClr r="0" g="0" b="0"/>
+        </a:lnRef>
+        <a:fillRef idx="0">
+          <a:scrgbClr r="0" g="0" b="0"/>
+        </a:fillRef>
+        <a:effectRef idx="0">
+          <a:scrgbClr r="0" g="0" b="0"/>
+        </a:effectRef>
+        <a:fontRef idx="minor"/>
+      </dsp:style>
+      <dsp:txBody>
+        <a:bodyPr spcFirstLastPara="0" vert="horz" wrap="square" lIns="12700" tIns="0" rIns="12700" bIns="0" numCol="1" spcCol="1270" anchor="ctr" anchorCtr="0">
+          <a:noAutofit/>
+        </a:bodyPr>
+        <a:lstStyle/>
+        <a:p>
+          <a:pPr lvl="0" algn="ctr" defTabSz="222250">
+            <a:lnSpc>
+              <a:spcPct val="90000"/>
+            </a:lnSpc>
+            <a:spcBef>
+              <a:spcPct val="0"/>
+            </a:spcBef>
+            <a:spcAft>
+              <a:spcPct val="35000"/>
+            </a:spcAft>
+          </a:pPr>
+          <a:endParaRPr lang="en-US" sz="500" kern="1200"/>
+        </a:p>
+      </dsp:txBody>
+      <dsp:txXfrm>
+        <a:off x="1694239" y="2168491"/>
+        <a:ext cx="67758" cy="67758"/>
+      </dsp:txXfrm>
+    </dsp:sp>
+    <dsp:sp modelId="{5FA00B90-2E9D-467F-80A9-46329E016592}">
+      <dsp:nvSpPr>
+        <dsp:cNvPr id="0" name=""/>
+        <dsp:cNvSpPr/>
+      </dsp:nvSpPr>
+      <dsp:spPr>
+        <a:xfrm>
+          <a:off x="1588914" y="1539240"/>
+          <a:ext cx="278408" cy="795756"/>
+        </a:xfrm>
+        <a:custGeom>
+          <a:avLst/>
+          <a:gdLst/>
+          <a:ahLst/>
+          <a:cxnLst/>
+          <a:rect l="0" t="0" r="0" b="0"/>
+          <a:pathLst>
+            <a:path>
+              <a:moveTo>
+                <a:pt x="0" y="0"/>
+              </a:moveTo>
+              <a:lnTo>
+                <a:pt x="139204" y="0"/>
+              </a:lnTo>
+              <a:lnTo>
+                <a:pt x="139204" y="795756"/>
+              </a:lnTo>
+              <a:lnTo>
+                <a:pt x="278408" y="795756"/>
+              </a:lnTo>
+            </a:path>
+          </a:pathLst>
+        </a:custGeom>
+        <a:noFill/>
+        <a:ln w="12700" cap="flat" cmpd="sng" algn="ctr">
+          <a:solidFill>
+            <a:schemeClr val="accent1">
+              <a:shade val="60000"/>
+              <a:hueOff val="0"/>
+              <a:satOff val="0"/>
+              <a:lumOff val="0"/>
+              <a:alphaOff val="0"/>
+            </a:schemeClr>
+          </a:solidFill>
+          <a:prstDash val="solid"/>
+          <a:miter lim="800000"/>
+        </a:ln>
+        <a:effectLst/>
+      </dsp:spPr>
+      <dsp:style>
+        <a:lnRef idx="2">
+          <a:scrgbClr r="0" g="0" b="0"/>
+        </a:lnRef>
+        <a:fillRef idx="0">
+          <a:scrgbClr r="0" g="0" b="0"/>
+        </a:fillRef>
+        <a:effectRef idx="0">
+          <a:scrgbClr r="0" g="0" b="0"/>
+        </a:effectRef>
+        <a:fontRef idx="minor"/>
+      </dsp:style>
+      <dsp:txBody>
+        <a:bodyPr spcFirstLastPara="0" vert="horz" wrap="square" lIns="12700" tIns="0" rIns="12700" bIns="0" numCol="1" spcCol="1270" anchor="ctr" anchorCtr="0">
+          <a:noAutofit/>
+        </a:bodyPr>
+        <a:lstStyle/>
+        <a:p>
+          <a:pPr lvl="0" algn="ctr" defTabSz="222250">
+            <a:lnSpc>
+              <a:spcPct val="90000"/>
+            </a:lnSpc>
+            <a:spcBef>
+              <a:spcPct val="0"/>
+            </a:spcBef>
+            <a:spcAft>
+              <a:spcPct val="35000"/>
+            </a:spcAft>
+          </a:pPr>
+          <a:endParaRPr lang="en-US" sz="500" kern="1200"/>
+        </a:p>
+      </dsp:txBody>
+      <dsp:txXfrm>
+        <a:off x="1707042" y="1916041"/>
+        <a:ext cx="42152" cy="42152"/>
+      </dsp:txXfrm>
+    </dsp:sp>
+    <dsp:sp modelId="{C61FFED0-A8C1-428C-91A1-CCE4C39244DF}">
+      <dsp:nvSpPr>
+        <dsp:cNvPr id="0" name=""/>
+        <dsp:cNvSpPr/>
+      </dsp:nvSpPr>
+      <dsp:spPr>
+        <a:xfrm>
+          <a:off x="4929817" y="1758772"/>
+          <a:ext cx="278408" cy="91440"/>
+        </a:xfrm>
+        <a:custGeom>
+          <a:avLst/>
+          <a:gdLst/>
+          <a:ahLst/>
+          <a:cxnLst/>
+          <a:rect l="0" t="0" r="0" b="0"/>
+          <a:pathLst>
+            <a:path>
+              <a:moveTo>
+                <a:pt x="0" y="45720"/>
+              </a:moveTo>
+              <a:lnTo>
+                <a:pt x="278408" y="45720"/>
+              </a:lnTo>
+            </a:path>
+          </a:pathLst>
+        </a:custGeom>
+        <a:noFill/>
+        <a:ln w="12700" cap="flat" cmpd="sng" algn="ctr">
+          <a:solidFill>
+            <a:schemeClr val="accent1">
+              <a:shade val="80000"/>
+              <a:hueOff val="0"/>
+              <a:satOff val="0"/>
+              <a:lumOff val="0"/>
+              <a:alphaOff val="0"/>
+            </a:schemeClr>
+          </a:solidFill>
+          <a:prstDash val="solid"/>
+          <a:miter lim="800000"/>
+        </a:ln>
+        <a:effectLst/>
+      </dsp:spPr>
+      <dsp:style>
+        <a:lnRef idx="2">
+          <a:scrgbClr r="0" g="0" b="0"/>
+        </a:lnRef>
+        <a:fillRef idx="0">
+          <a:scrgbClr r="0" g="0" b="0"/>
+        </a:fillRef>
+        <a:effectRef idx="0">
+          <a:scrgbClr r="0" g="0" b="0"/>
+        </a:effectRef>
+        <a:fontRef idx="minor"/>
+      </dsp:style>
+      <dsp:txBody>
+        <a:bodyPr spcFirstLastPara="0" vert="horz" wrap="square" lIns="12700" tIns="0" rIns="12700" bIns="0" numCol="1" spcCol="1270" anchor="ctr" anchorCtr="0">
+          <a:noAutofit/>
+        </a:bodyPr>
+        <a:lstStyle/>
+        <a:p>
+          <a:pPr lvl="0" algn="ctr" defTabSz="222250">
+            <a:lnSpc>
+              <a:spcPct val="90000"/>
+            </a:lnSpc>
+            <a:spcBef>
+              <a:spcPct val="0"/>
+            </a:spcBef>
+            <a:spcAft>
+              <a:spcPct val="35000"/>
+            </a:spcAft>
+          </a:pPr>
+          <a:endParaRPr lang="en-US" sz="500" kern="1200"/>
+        </a:p>
+      </dsp:txBody>
+      <dsp:txXfrm>
+        <a:off x="5062061" y="1797531"/>
+        <a:ext cx="13920" cy="13920"/>
+      </dsp:txXfrm>
+    </dsp:sp>
+    <dsp:sp modelId="{58F328D5-0E90-442B-B2AC-01A2B61BDC7A}">
+      <dsp:nvSpPr>
+        <dsp:cNvPr id="0" name=""/>
+        <dsp:cNvSpPr/>
+      </dsp:nvSpPr>
+      <dsp:spPr>
+        <a:xfrm>
+          <a:off x="3259365" y="1758772"/>
+          <a:ext cx="278408" cy="91440"/>
+        </a:xfrm>
+        <a:custGeom>
+          <a:avLst/>
+          <a:gdLst/>
+          <a:ahLst/>
+          <a:cxnLst/>
+          <a:rect l="0" t="0" r="0" b="0"/>
+          <a:pathLst>
+            <a:path>
+              <a:moveTo>
+                <a:pt x="0" y="45720"/>
+              </a:moveTo>
+              <a:lnTo>
+                <a:pt x="278408" y="45720"/>
+              </a:lnTo>
+            </a:path>
+          </a:pathLst>
+        </a:custGeom>
+        <a:noFill/>
+        <a:ln w="12700" cap="flat" cmpd="sng" algn="ctr">
+          <a:solidFill>
+            <a:schemeClr val="accent1">
+              <a:shade val="80000"/>
+              <a:hueOff val="0"/>
+              <a:satOff val="0"/>
+              <a:lumOff val="0"/>
+              <a:alphaOff val="0"/>
+            </a:schemeClr>
+          </a:solidFill>
+          <a:prstDash val="solid"/>
+          <a:miter lim="800000"/>
+        </a:ln>
+        <a:effectLst/>
+      </dsp:spPr>
+      <dsp:style>
+        <a:lnRef idx="2">
+          <a:scrgbClr r="0" g="0" b="0"/>
+        </a:lnRef>
+        <a:fillRef idx="0">
+          <a:scrgbClr r="0" g="0" b="0"/>
+        </a:fillRef>
+        <a:effectRef idx="0">
+          <a:scrgbClr r="0" g="0" b="0"/>
+        </a:effectRef>
+        <a:fontRef idx="minor"/>
+      </dsp:style>
+      <dsp:txBody>
+        <a:bodyPr spcFirstLastPara="0" vert="horz" wrap="square" lIns="12700" tIns="0" rIns="12700" bIns="0" numCol="1" spcCol="1270" anchor="ctr" anchorCtr="0">
+          <a:noAutofit/>
+        </a:bodyPr>
+        <a:lstStyle/>
+        <a:p>
+          <a:pPr lvl="0" algn="ctr" defTabSz="222250">
+            <a:lnSpc>
+              <a:spcPct val="90000"/>
+            </a:lnSpc>
+            <a:spcBef>
+              <a:spcPct val="0"/>
+            </a:spcBef>
+            <a:spcAft>
+              <a:spcPct val="35000"/>
+            </a:spcAft>
+          </a:pPr>
+          <a:endParaRPr lang="en-US" sz="500" kern="1200"/>
+        </a:p>
+      </dsp:txBody>
+      <dsp:txXfrm>
+        <a:off x="3391609" y="1797531"/>
+        <a:ext cx="13920" cy="13920"/>
+      </dsp:txXfrm>
+    </dsp:sp>
+    <dsp:sp modelId="{0E0EA778-1221-4050-B2B2-44562779FC9A}">
+      <dsp:nvSpPr>
+        <dsp:cNvPr id="0" name=""/>
+        <dsp:cNvSpPr/>
+      </dsp:nvSpPr>
+      <dsp:spPr>
+        <a:xfrm>
+          <a:off x="1588914" y="1539240"/>
+          <a:ext cx="278408" cy="265252"/>
+        </a:xfrm>
+        <a:custGeom>
+          <a:avLst/>
+          <a:gdLst/>
+          <a:ahLst/>
+          <a:cxnLst/>
+          <a:rect l="0" t="0" r="0" b="0"/>
+          <a:pathLst>
+            <a:path>
+              <a:moveTo>
+                <a:pt x="0" y="0"/>
+              </a:moveTo>
+              <a:lnTo>
+                <a:pt x="139204" y="0"/>
+              </a:lnTo>
+              <a:lnTo>
+                <a:pt x="139204" y="265252"/>
+              </a:lnTo>
+              <a:lnTo>
+                <a:pt x="278408" y="265252"/>
+              </a:lnTo>
+            </a:path>
+          </a:pathLst>
+        </a:custGeom>
+        <a:noFill/>
+        <a:ln w="12700" cap="flat" cmpd="sng" algn="ctr">
+          <a:solidFill>
+            <a:schemeClr val="accent1">
+              <a:shade val="60000"/>
+              <a:hueOff val="0"/>
+              <a:satOff val="0"/>
+              <a:lumOff val="0"/>
+              <a:alphaOff val="0"/>
+            </a:schemeClr>
+          </a:solidFill>
+          <a:prstDash val="solid"/>
+          <a:miter lim="800000"/>
+        </a:ln>
+        <a:effectLst/>
+      </dsp:spPr>
+      <dsp:style>
+        <a:lnRef idx="2">
+          <a:scrgbClr r="0" g="0" b="0"/>
+        </a:lnRef>
+        <a:fillRef idx="0">
+          <a:scrgbClr r="0" g="0" b="0"/>
+        </a:fillRef>
+        <a:effectRef idx="0">
+          <a:scrgbClr r="0" g="0" b="0"/>
+        </a:effectRef>
+        <a:fontRef idx="minor"/>
+      </dsp:style>
+      <dsp:txBody>
+        <a:bodyPr spcFirstLastPara="0" vert="horz" wrap="square" lIns="12700" tIns="0" rIns="12700" bIns="0" numCol="1" spcCol="1270" anchor="ctr" anchorCtr="0">
+          <a:noAutofit/>
+        </a:bodyPr>
+        <a:lstStyle/>
+        <a:p>
+          <a:pPr lvl="0" algn="ctr" defTabSz="222250">
+            <a:lnSpc>
+              <a:spcPct val="90000"/>
+            </a:lnSpc>
+            <a:spcBef>
+              <a:spcPct val="0"/>
+            </a:spcBef>
+            <a:spcAft>
+              <a:spcPct val="35000"/>
+            </a:spcAft>
+          </a:pPr>
+          <a:endParaRPr lang="en-US" sz="500" kern="1200"/>
+        </a:p>
+      </dsp:txBody>
+      <dsp:txXfrm>
+        <a:off x="1718505" y="1662252"/>
+        <a:ext cx="19226" cy="19226"/>
+      </dsp:txXfrm>
+    </dsp:sp>
+    <dsp:sp modelId="{51BF6D41-8954-4429-93AF-FBAA549FFBA8}">
+      <dsp:nvSpPr>
+        <dsp:cNvPr id="0" name=""/>
+        <dsp:cNvSpPr/>
+      </dsp:nvSpPr>
+      <dsp:spPr>
+        <a:xfrm>
+          <a:off x="1588914" y="1273987"/>
+          <a:ext cx="278408" cy="265252"/>
+        </a:xfrm>
+        <a:custGeom>
+          <a:avLst/>
+          <a:gdLst/>
+          <a:ahLst/>
+          <a:cxnLst/>
+          <a:rect l="0" t="0" r="0" b="0"/>
+          <a:pathLst>
+            <a:path>
+              <a:moveTo>
+                <a:pt x="0" y="265252"/>
+              </a:moveTo>
+              <a:lnTo>
+                <a:pt x="139204" y="265252"/>
+              </a:lnTo>
+              <a:lnTo>
+                <a:pt x="139204" y="0"/>
+              </a:lnTo>
+              <a:lnTo>
+                <a:pt x="278408" y="0"/>
+              </a:lnTo>
+            </a:path>
+          </a:pathLst>
+        </a:custGeom>
+        <a:noFill/>
+        <a:ln w="12700" cap="flat" cmpd="sng" algn="ctr">
+          <a:solidFill>
+            <a:schemeClr val="accent1">
+              <a:shade val="60000"/>
+              <a:hueOff val="0"/>
+              <a:satOff val="0"/>
+              <a:lumOff val="0"/>
+              <a:alphaOff val="0"/>
+            </a:schemeClr>
+          </a:solidFill>
+          <a:prstDash val="solid"/>
+          <a:miter lim="800000"/>
+        </a:ln>
+        <a:effectLst/>
+      </dsp:spPr>
+      <dsp:style>
+        <a:lnRef idx="2">
+          <a:scrgbClr r="0" g="0" b="0"/>
+        </a:lnRef>
+        <a:fillRef idx="0">
+          <a:scrgbClr r="0" g="0" b="0"/>
+        </a:fillRef>
+        <a:effectRef idx="0">
+          <a:scrgbClr r="0" g="0" b="0"/>
+        </a:effectRef>
+        <a:fontRef idx="minor"/>
+      </dsp:style>
+      <dsp:txBody>
+        <a:bodyPr spcFirstLastPara="0" vert="horz" wrap="square" lIns="12700" tIns="0" rIns="12700" bIns="0" numCol="1" spcCol="1270" anchor="ctr" anchorCtr="0">
+          <a:noAutofit/>
+        </a:bodyPr>
+        <a:lstStyle/>
+        <a:p>
+          <a:pPr lvl="0" algn="ctr" defTabSz="222250">
+            <a:lnSpc>
+              <a:spcPct val="90000"/>
+            </a:lnSpc>
+            <a:spcBef>
+              <a:spcPct val="0"/>
+            </a:spcBef>
+            <a:spcAft>
+              <a:spcPct val="35000"/>
+            </a:spcAft>
+          </a:pPr>
+          <a:endParaRPr lang="en-US" sz="500" kern="1200"/>
+        </a:p>
+      </dsp:txBody>
+      <dsp:txXfrm>
+        <a:off x="1718505" y="1397000"/>
+        <a:ext cx="19226" cy="19226"/>
+      </dsp:txXfrm>
+    </dsp:sp>
+    <dsp:sp modelId="{1D5A69E2-61E9-490F-B514-AA1A9B030566}">
+      <dsp:nvSpPr>
+        <dsp:cNvPr id="0" name=""/>
+        <dsp:cNvSpPr/>
+      </dsp:nvSpPr>
+      <dsp:spPr>
+        <a:xfrm>
+          <a:off x="1588914" y="743483"/>
+          <a:ext cx="278408" cy="795756"/>
+        </a:xfrm>
+        <a:custGeom>
+          <a:avLst/>
+          <a:gdLst/>
+          <a:ahLst/>
+          <a:cxnLst/>
+          <a:rect l="0" t="0" r="0" b="0"/>
+          <a:pathLst>
+            <a:path>
+              <a:moveTo>
+                <a:pt x="0" y="795756"/>
+              </a:moveTo>
+              <a:lnTo>
+                <a:pt x="139204" y="795756"/>
+              </a:lnTo>
+              <a:lnTo>
+                <a:pt x="139204" y="0"/>
+              </a:lnTo>
+              <a:lnTo>
+                <a:pt x="278408" y="0"/>
+              </a:lnTo>
+            </a:path>
+          </a:pathLst>
+        </a:custGeom>
+        <a:noFill/>
+        <a:ln w="12700" cap="flat" cmpd="sng" algn="ctr">
+          <a:solidFill>
+            <a:schemeClr val="accent1">
+              <a:shade val="60000"/>
+              <a:hueOff val="0"/>
+              <a:satOff val="0"/>
+              <a:lumOff val="0"/>
+              <a:alphaOff val="0"/>
+            </a:schemeClr>
+          </a:solidFill>
+          <a:prstDash val="solid"/>
+          <a:miter lim="800000"/>
+        </a:ln>
+        <a:effectLst/>
+      </dsp:spPr>
+      <dsp:style>
+        <a:lnRef idx="2">
+          <a:scrgbClr r="0" g="0" b="0"/>
+        </a:lnRef>
+        <a:fillRef idx="0">
+          <a:scrgbClr r="0" g="0" b="0"/>
+        </a:fillRef>
+        <a:effectRef idx="0">
+          <a:scrgbClr r="0" g="0" b="0"/>
+        </a:effectRef>
+        <a:fontRef idx="minor"/>
+      </dsp:style>
+      <dsp:txBody>
+        <a:bodyPr spcFirstLastPara="0" vert="horz" wrap="square" lIns="12700" tIns="0" rIns="12700" bIns="0" numCol="1" spcCol="1270" anchor="ctr" anchorCtr="0">
+          <a:noAutofit/>
+        </a:bodyPr>
+        <a:lstStyle/>
+        <a:p>
+          <a:pPr lvl="0" algn="ctr" defTabSz="222250">
+            <a:lnSpc>
+              <a:spcPct val="90000"/>
+            </a:lnSpc>
+            <a:spcBef>
+              <a:spcPct val="0"/>
+            </a:spcBef>
+            <a:spcAft>
+              <a:spcPct val="35000"/>
+            </a:spcAft>
+          </a:pPr>
+          <a:endParaRPr lang="en-US" sz="500" kern="1200"/>
+        </a:p>
+      </dsp:txBody>
+      <dsp:txXfrm>
+        <a:off x="1707042" y="1120285"/>
+        <a:ext cx="42152" cy="42152"/>
+      </dsp:txXfrm>
+    </dsp:sp>
+    <dsp:sp modelId="{39AC5914-3881-445A-8911-6186311771D1}">
+      <dsp:nvSpPr>
+        <dsp:cNvPr id="0" name=""/>
+        <dsp:cNvSpPr/>
+      </dsp:nvSpPr>
+      <dsp:spPr>
+        <a:xfrm>
+          <a:off x="1588914" y="212979"/>
+          <a:ext cx="278408" cy="1326260"/>
+        </a:xfrm>
+        <a:custGeom>
+          <a:avLst/>
+          <a:gdLst/>
+          <a:ahLst/>
+          <a:cxnLst/>
+          <a:rect l="0" t="0" r="0" b="0"/>
+          <a:pathLst>
+            <a:path>
+              <a:moveTo>
+                <a:pt x="0" y="1326260"/>
+              </a:moveTo>
+              <a:lnTo>
+                <a:pt x="139204" y="1326260"/>
+              </a:lnTo>
+              <a:lnTo>
+                <a:pt x="139204" y="0"/>
+              </a:lnTo>
+              <a:lnTo>
+                <a:pt x="278408" y="0"/>
+              </a:lnTo>
+            </a:path>
+          </a:pathLst>
+        </a:custGeom>
+        <a:noFill/>
+        <a:ln w="12700" cap="flat" cmpd="sng" algn="ctr">
+          <a:solidFill>
+            <a:schemeClr val="accent1">
+              <a:shade val="60000"/>
+              <a:hueOff val="0"/>
+              <a:satOff val="0"/>
+              <a:lumOff val="0"/>
+              <a:alphaOff val="0"/>
+            </a:schemeClr>
+          </a:solidFill>
+          <a:prstDash val="solid"/>
+          <a:miter lim="800000"/>
+        </a:ln>
+        <a:effectLst/>
+      </dsp:spPr>
+      <dsp:style>
+        <a:lnRef idx="2">
+          <a:scrgbClr r="0" g="0" b="0"/>
+        </a:lnRef>
+        <a:fillRef idx="0">
+          <a:scrgbClr r="0" g="0" b="0"/>
+        </a:fillRef>
+        <a:effectRef idx="0">
+          <a:scrgbClr r="0" g="0" b="0"/>
+        </a:effectRef>
+        <a:fontRef idx="minor"/>
+      </dsp:style>
+      <dsp:txBody>
+        <a:bodyPr spcFirstLastPara="0" vert="horz" wrap="square" lIns="12700" tIns="0" rIns="12700" bIns="0" numCol="1" spcCol="1270" anchor="ctr" anchorCtr="0">
+          <a:noAutofit/>
+        </a:bodyPr>
+        <a:lstStyle/>
+        <a:p>
+          <a:pPr lvl="0" algn="ctr" defTabSz="222250">
+            <a:lnSpc>
+              <a:spcPct val="90000"/>
+            </a:lnSpc>
+            <a:spcBef>
+              <a:spcPct val="0"/>
+            </a:spcBef>
+            <a:spcAft>
+              <a:spcPct val="35000"/>
+            </a:spcAft>
+          </a:pPr>
+          <a:endParaRPr lang="en-US" sz="500" kern="1200"/>
+        </a:p>
+      </dsp:txBody>
+      <dsp:txXfrm>
+        <a:off x="1694239" y="842230"/>
+        <a:ext cx="67758" cy="67758"/>
+      </dsp:txXfrm>
+    </dsp:sp>
+    <dsp:sp modelId="{ABB90012-8507-4D69-A479-F7FFD591A032}">
+      <dsp:nvSpPr>
+        <dsp:cNvPr id="0" name=""/>
+        <dsp:cNvSpPr/>
+      </dsp:nvSpPr>
+      <dsp:spPr>
+        <a:xfrm rot="16200000">
+          <a:off x="259861" y="1327038"/>
+          <a:ext cx="2233701" cy="424403"/>
+        </a:xfrm>
+        <a:prstGeom prst="rect">
+          <a:avLst/>
+        </a:prstGeom>
+        <a:solidFill>
+          <a:schemeClr val="accent1">
+            <a:hueOff val="0"/>
+            <a:satOff val="0"/>
+            <a:lumOff val="0"/>
+            <a:alphaOff val="0"/>
+          </a:schemeClr>
+        </a:solidFill>
+        <a:ln w="12700" cap="flat" cmpd="sng" algn="ctr">
+          <a:solidFill>
+            <a:schemeClr val="lt1">
+              <a:hueOff val="0"/>
+              <a:satOff val="0"/>
+              <a:lumOff val="0"/>
+              <a:alphaOff val="0"/>
+            </a:schemeClr>
+          </a:solidFill>
+          <a:prstDash val="solid"/>
+          <a:miter lim="800000"/>
+        </a:ln>
+        <a:effectLst/>
+      </dsp:spPr>
+      <dsp:style>
+        <a:lnRef idx="2">
+          <a:scrgbClr r="0" g="0" b="0"/>
+        </a:lnRef>
+        <a:fillRef idx="1">
+          <a:scrgbClr r="0" g="0" b="0"/>
+        </a:fillRef>
+        <a:effectRef idx="0">
+          <a:scrgbClr r="0" g="0" b="0"/>
+        </a:effectRef>
+        <a:fontRef idx="minor">
+          <a:schemeClr val="lt1"/>
+        </a:fontRef>
+      </dsp:style>
+      <dsp:txBody>
+        <a:bodyPr spcFirstLastPara="0" vert="horz" wrap="square" lIns="17145" tIns="17145" rIns="17145" bIns="17145" numCol="1" spcCol="1270" anchor="ctr" anchorCtr="0">
+          <a:noAutofit/>
+        </a:bodyPr>
+        <a:lstStyle/>
+        <a:p>
+          <a:pPr lvl="0" algn="ctr" defTabSz="1200150">
+            <a:lnSpc>
+              <a:spcPct val="90000"/>
+            </a:lnSpc>
+            <a:spcBef>
+              <a:spcPct val="0"/>
+            </a:spcBef>
+            <a:spcAft>
+              <a:spcPct val="35000"/>
+            </a:spcAft>
+          </a:pPr>
+          <a:r>
+            <a:rPr lang="en-US" sz="2700" kern="1200"/>
+            <a:t>Trace</a:t>
+          </a:r>
+        </a:p>
+      </dsp:txBody>
+      <dsp:txXfrm>
+        <a:off x="259861" y="1327038"/>
+        <a:ext cx="2233701" cy="424403"/>
+      </dsp:txXfrm>
+    </dsp:sp>
+    <dsp:sp modelId="{7E231A59-7539-4E33-85B6-DBC8B8CDDCDD}">
+      <dsp:nvSpPr>
+        <dsp:cNvPr id="0" name=""/>
+        <dsp:cNvSpPr/>
+      </dsp:nvSpPr>
+      <dsp:spPr>
+        <a:xfrm>
+          <a:off x="1867322" y="777"/>
+          <a:ext cx="1392042" cy="424403"/>
+        </a:xfrm>
+        <a:prstGeom prst="rect">
+          <a:avLst/>
+        </a:prstGeom>
+        <a:solidFill>
+          <a:schemeClr val="accent1">
+            <a:hueOff val="0"/>
+            <a:satOff val="0"/>
+            <a:lumOff val="0"/>
+            <a:alphaOff val="0"/>
+          </a:schemeClr>
+        </a:solidFill>
+        <a:ln w="12700" cap="flat" cmpd="sng" algn="ctr">
+          <a:solidFill>
+            <a:schemeClr val="lt1">
+              <a:hueOff val="0"/>
+              <a:satOff val="0"/>
+              <a:lumOff val="0"/>
+              <a:alphaOff val="0"/>
+            </a:schemeClr>
+          </a:solidFill>
+          <a:prstDash val="solid"/>
+          <a:miter lim="800000"/>
+        </a:ln>
+        <a:effectLst/>
+      </dsp:spPr>
+      <dsp:style>
+        <a:lnRef idx="2">
+          <a:scrgbClr r="0" g="0" b="0"/>
+        </a:lnRef>
+        <a:fillRef idx="1">
+          <a:scrgbClr r="0" g="0" b="0"/>
+        </a:fillRef>
+        <a:effectRef idx="0">
+          <a:scrgbClr r="0" g="0" b="0"/>
+        </a:effectRef>
+        <a:fontRef idx="minor">
+          <a:schemeClr val="lt1"/>
+        </a:fontRef>
+      </dsp:style>
+      <dsp:txBody>
+        <a:bodyPr spcFirstLastPara="0" vert="horz" wrap="square" lIns="4445" tIns="4445" rIns="4445" bIns="4445" numCol="1" spcCol="1270" anchor="ctr" anchorCtr="0">
+          <a:noAutofit/>
+        </a:bodyPr>
+        <a:lstStyle/>
+        <a:p>
+          <a:pPr lvl="0" algn="ctr" defTabSz="311150">
+            <a:lnSpc>
+              <a:spcPct val="90000"/>
+            </a:lnSpc>
+            <a:spcBef>
+              <a:spcPct val="0"/>
+            </a:spcBef>
+            <a:spcAft>
+              <a:spcPct val="35000"/>
+            </a:spcAft>
+          </a:pPr>
+          <a:r>
+            <a:rPr lang="en-US" sz="700" kern="1200"/>
+            <a:t>iplc_sim_process_pipeline_lw</a:t>
+          </a:r>
+        </a:p>
+      </dsp:txBody>
+      <dsp:txXfrm>
+        <a:off x="1867322" y="777"/>
+        <a:ext cx="1392042" cy="424403"/>
+      </dsp:txXfrm>
+    </dsp:sp>
+    <dsp:sp modelId="{59156019-8A32-4A90-B7FC-696E7DA15C90}">
+      <dsp:nvSpPr>
+        <dsp:cNvPr id="0" name=""/>
+        <dsp:cNvSpPr/>
+      </dsp:nvSpPr>
+      <dsp:spPr>
+        <a:xfrm>
+          <a:off x="1867322" y="531282"/>
+          <a:ext cx="1392042" cy="424403"/>
+        </a:xfrm>
+        <a:prstGeom prst="rect">
+          <a:avLst/>
+        </a:prstGeom>
+        <a:solidFill>
+          <a:schemeClr val="accent1">
+            <a:hueOff val="0"/>
+            <a:satOff val="0"/>
+            <a:lumOff val="0"/>
+            <a:alphaOff val="0"/>
+          </a:schemeClr>
+        </a:solidFill>
+        <a:ln w="12700" cap="flat" cmpd="sng" algn="ctr">
+          <a:solidFill>
+            <a:schemeClr val="lt1">
+              <a:hueOff val="0"/>
+              <a:satOff val="0"/>
+              <a:lumOff val="0"/>
+              <a:alphaOff val="0"/>
+            </a:schemeClr>
+          </a:solidFill>
+          <a:prstDash val="solid"/>
+          <a:miter lim="800000"/>
+        </a:ln>
+        <a:effectLst/>
+      </dsp:spPr>
+      <dsp:style>
+        <a:lnRef idx="2">
+          <a:scrgbClr r="0" g="0" b="0"/>
+        </a:lnRef>
+        <a:fillRef idx="1">
+          <a:scrgbClr r="0" g="0" b="0"/>
+        </a:fillRef>
+        <a:effectRef idx="0">
+          <a:scrgbClr r="0" g="0" b="0"/>
+        </a:effectRef>
+        <a:fontRef idx="minor">
+          <a:schemeClr val="lt1"/>
+        </a:fontRef>
+      </dsp:style>
+      <dsp:txBody>
+        <a:bodyPr spcFirstLastPara="0" vert="horz" wrap="square" lIns="4445" tIns="4445" rIns="4445" bIns="4445" numCol="1" spcCol="1270" anchor="ctr" anchorCtr="0">
+          <a:noAutofit/>
+        </a:bodyPr>
+        <a:lstStyle/>
+        <a:p>
+          <a:pPr lvl="0" algn="ctr" defTabSz="311150">
+            <a:lnSpc>
+              <a:spcPct val="90000"/>
+            </a:lnSpc>
+            <a:spcBef>
+              <a:spcPct val="0"/>
+            </a:spcBef>
+            <a:spcAft>
+              <a:spcPct val="35000"/>
+            </a:spcAft>
+          </a:pPr>
+          <a:r>
+            <a:rPr lang="en-US" sz="700" kern="1200"/>
+            <a:t>iplc_sim_process_pipeline_sw</a:t>
+          </a:r>
+        </a:p>
+      </dsp:txBody>
+      <dsp:txXfrm>
+        <a:off x="1867322" y="531282"/>
+        <a:ext cx="1392042" cy="424403"/>
+      </dsp:txXfrm>
+    </dsp:sp>
+    <dsp:sp modelId="{18751B01-A0D2-488B-BE52-8FD4327AABBE}">
+      <dsp:nvSpPr>
+        <dsp:cNvPr id="0" name=""/>
+        <dsp:cNvSpPr/>
+      </dsp:nvSpPr>
+      <dsp:spPr>
+        <a:xfrm>
+          <a:off x="1867322" y="1061786"/>
+          <a:ext cx="1392042" cy="424403"/>
+        </a:xfrm>
+        <a:prstGeom prst="rect">
+          <a:avLst/>
+        </a:prstGeom>
+        <a:solidFill>
+          <a:schemeClr val="accent1">
+            <a:hueOff val="0"/>
+            <a:satOff val="0"/>
+            <a:lumOff val="0"/>
+            <a:alphaOff val="0"/>
+          </a:schemeClr>
+        </a:solidFill>
+        <a:ln w="12700" cap="flat" cmpd="sng" algn="ctr">
+          <a:solidFill>
+            <a:schemeClr val="lt1">
+              <a:hueOff val="0"/>
+              <a:satOff val="0"/>
+              <a:lumOff val="0"/>
+              <a:alphaOff val="0"/>
+            </a:schemeClr>
+          </a:solidFill>
+          <a:prstDash val="solid"/>
+          <a:miter lim="800000"/>
+        </a:ln>
+        <a:effectLst/>
+      </dsp:spPr>
+      <dsp:style>
+        <a:lnRef idx="2">
+          <a:scrgbClr r="0" g="0" b="0"/>
+        </a:lnRef>
+        <a:fillRef idx="1">
+          <a:scrgbClr r="0" g="0" b="0"/>
+        </a:fillRef>
+        <a:effectRef idx="0">
+          <a:scrgbClr r="0" g="0" b="0"/>
+        </a:effectRef>
+        <a:fontRef idx="minor">
+          <a:schemeClr val="lt1"/>
+        </a:fontRef>
+      </dsp:style>
+      <dsp:txBody>
+        <a:bodyPr spcFirstLastPara="0" vert="horz" wrap="square" lIns="4445" tIns="4445" rIns="4445" bIns="4445" numCol="1" spcCol="1270" anchor="ctr" anchorCtr="0">
+          <a:noAutofit/>
+        </a:bodyPr>
+        <a:lstStyle/>
+        <a:p>
+          <a:pPr lvl="0" algn="ctr" defTabSz="311150">
+            <a:lnSpc>
+              <a:spcPct val="90000"/>
+            </a:lnSpc>
+            <a:spcBef>
+              <a:spcPct val="0"/>
+            </a:spcBef>
+            <a:spcAft>
+              <a:spcPct val="35000"/>
+            </a:spcAft>
+          </a:pPr>
+          <a:r>
+            <a:rPr lang="en-US" sz="700" kern="1200"/>
+            <a:t>iplc_sim_pipeline_process_branch</a:t>
+          </a:r>
+        </a:p>
+      </dsp:txBody>
+      <dsp:txXfrm>
+        <a:off x="1867322" y="1061786"/>
+        <a:ext cx="1392042" cy="424403"/>
+      </dsp:txXfrm>
+    </dsp:sp>
+    <dsp:sp modelId="{F87F29AB-5797-418E-AA8E-A85BF0BAFC3B}">
+      <dsp:nvSpPr>
+        <dsp:cNvPr id="0" name=""/>
+        <dsp:cNvSpPr/>
+      </dsp:nvSpPr>
+      <dsp:spPr>
+        <a:xfrm>
+          <a:off x="1867322" y="1592290"/>
+          <a:ext cx="1392042" cy="424403"/>
+        </a:xfrm>
+        <a:prstGeom prst="rect">
+          <a:avLst/>
+        </a:prstGeom>
+        <a:solidFill>
+          <a:schemeClr val="accent1">
+            <a:hueOff val="0"/>
+            <a:satOff val="0"/>
+            <a:lumOff val="0"/>
+            <a:alphaOff val="0"/>
+          </a:schemeClr>
+        </a:solidFill>
+        <a:ln w="12700" cap="flat" cmpd="sng" algn="ctr">
+          <a:solidFill>
+            <a:schemeClr val="lt1">
+              <a:hueOff val="0"/>
+              <a:satOff val="0"/>
+              <a:lumOff val="0"/>
+              <a:alphaOff val="0"/>
+            </a:schemeClr>
+          </a:solidFill>
+          <a:prstDash val="solid"/>
+          <a:miter lim="800000"/>
+        </a:ln>
+        <a:effectLst/>
+      </dsp:spPr>
+      <dsp:style>
+        <a:lnRef idx="2">
+          <a:scrgbClr r="0" g="0" b="0"/>
+        </a:lnRef>
+        <a:fillRef idx="1">
+          <a:scrgbClr r="0" g="0" b="0"/>
+        </a:fillRef>
+        <a:effectRef idx="0">
+          <a:scrgbClr r="0" g="0" b="0"/>
+        </a:effectRef>
+        <a:fontRef idx="minor">
+          <a:schemeClr val="lt1"/>
+        </a:fontRef>
+      </dsp:style>
+      <dsp:txBody>
+        <a:bodyPr spcFirstLastPara="0" vert="horz" wrap="square" lIns="4445" tIns="4445" rIns="4445" bIns="4445" numCol="1" spcCol="1270" anchor="ctr" anchorCtr="0">
+          <a:noAutofit/>
+        </a:bodyPr>
+        <a:lstStyle/>
+        <a:p>
+          <a:pPr lvl="0" algn="ctr" defTabSz="311150">
+            <a:lnSpc>
+              <a:spcPct val="90000"/>
+            </a:lnSpc>
+            <a:spcBef>
+              <a:spcPct val="0"/>
+            </a:spcBef>
+            <a:spcAft>
+              <a:spcPct val="35000"/>
+            </a:spcAft>
+          </a:pPr>
+          <a:r>
+            <a:rPr lang="en-US" sz="700" kern="1200"/>
+            <a:t>iplc_sim_pipeline_process_jump</a:t>
+          </a:r>
+        </a:p>
+      </dsp:txBody>
+      <dsp:txXfrm>
+        <a:off x="1867322" y="1592290"/>
+        <a:ext cx="1392042" cy="424403"/>
+      </dsp:txXfrm>
+    </dsp:sp>
+    <dsp:sp modelId="{5906F0D2-9A21-4503-986A-A579F01FD679}">
+      <dsp:nvSpPr>
+        <dsp:cNvPr id="0" name=""/>
+        <dsp:cNvSpPr/>
+      </dsp:nvSpPr>
+      <dsp:spPr>
+        <a:xfrm>
+          <a:off x="3537774" y="1592290"/>
+          <a:ext cx="1392042" cy="424403"/>
+        </a:xfrm>
+        <a:prstGeom prst="rect">
+          <a:avLst/>
+        </a:prstGeom>
+        <a:solidFill>
+          <a:schemeClr val="accent1">
+            <a:hueOff val="0"/>
+            <a:satOff val="0"/>
+            <a:lumOff val="0"/>
+            <a:alphaOff val="0"/>
+          </a:schemeClr>
+        </a:solidFill>
+        <a:ln w="12700" cap="flat" cmpd="sng" algn="ctr">
+          <a:solidFill>
+            <a:schemeClr val="lt1">
+              <a:hueOff val="0"/>
+              <a:satOff val="0"/>
+              <a:lumOff val="0"/>
+              <a:alphaOff val="0"/>
+            </a:schemeClr>
+          </a:solidFill>
+          <a:prstDash val="solid"/>
+          <a:miter lim="800000"/>
+        </a:ln>
+        <a:effectLst/>
+      </dsp:spPr>
+      <dsp:style>
+        <a:lnRef idx="2">
+          <a:scrgbClr r="0" g="0" b="0"/>
+        </a:lnRef>
+        <a:fillRef idx="1">
+          <a:scrgbClr r="0" g="0" b="0"/>
+        </a:fillRef>
+        <a:effectRef idx="0">
+          <a:scrgbClr r="0" g="0" b="0"/>
+        </a:effectRef>
+        <a:fontRef idx="minor">
+          <a:schemeClr val="lt1"/>
+        </a:fontRef>
+      </dsp:style>
+      <dsp:txBody>
+        <a:bodyPr spcFirstLastPara="0" vert="horz" wrap="square" lIns="4445" tIns="4445" rIns="4445" bIns="4445" numCol="1" spcCol="1270" anchor="ctr" anchorCtr="0">
+          <a:noAutofit/>
+        </a:bodyPr>
+        <a:lstStyle/>
+        <a:p>
+          <a:pPr lvl="0" algn="ctr" defTabSz="311150">
+            <a:lnSpc>
+              <a:spcPct val="90000"/>
+            </a:lnSpc>
+            <a:spcBef>
+              <a:spcPct val="0"/>
+            </a:spcBef>
+            <a:spcAft>
+              <a:spcPct val="35000"/>
+            </a:spcAft>
+          </a:pPr>
+          <a:r>
+            <a:rPr lang="en-US" sz="700" kern="1200"/>
+            <a:t>iplc_sim_push_pipeline_stage</a:t>
+          </a:r>
+        </a:p>
+      </dsp:txBody>
+      <dsp:txXfrm>
+        <a:off x="3537774" y="1592290"/>
+        <a:ext cx="1392042" cy="424403"/>
+      </dsp:txXfrm>
+    </dsp:sp>
+    <dsp:sp modelId="{BCA6F6B6-9EE5-4896-BAEC-CD9A86D47A29}">
+      <dsp:nvSpPr>
+        <dsp:cNvPr id="0" name=""/>
+        <dsp:cNvSpPr/>
+      </dsp:nvSpPr>
+      <dsp:spPr>
+        <a:xfrm>
+          <a:off x="5208226" y="1592290"/>
+          <a:ext cx="1392042" cy="424403"/>
+        </a:xfrm>
+        <a:prstGeom prst="rect">
+          <a:avLst/>
+        </a:prstGeom>
+        <a:solidFill>
+          <a:schemeClr val="accent1">
+            <a:hueOff val="0"/>
+            <a:satOff val="0"/>
+            <a:lumOff val="0"/>
+            <a:alphaOff val="0"/>
+          </a:schemeClr>
+        </a:solidFill>
+        <a:ln w="12700" cap="flat" cmpd="sng" algn="ctr">
+          <a:solidFill>
+            <a:schemeClr val="lt1">
+              <a:hueOff val="0"/>
+              <a:satOff val="0"/>
+              <a:lumOff val="0"/>
+              <a:alphaOff val="0"/>
+            </a:schemeClr>
+          </a:solidFill>
+          <a:prstDash val="solid"/>
+          <a:miter lim="800000"/>
+        </a:ln>
+        <a:effectLst/>
+      </dsp:spPr>
+      <dsp:style>
+        <a:lnRef idx="2">
+          <a:scrgbClr r="0" g="0" b="0"/>
+        </a:lnRef>
+        <a:fillRef idx="1">
+          <a:scrgbClr r="0" g="0" b="0"/>
+        </a:fillRef>
+        <a:effectRef idx="0">
+          <a:scrgbClr r="0" g="0" b="0"/>
+        </a:effectRef>
+        <a:fontRef idx="minor">
+          <a:schemeClr val="lt1"/>
+        </a:fontRef>
+      </dsp:style>
+      <dsp:txBody>
+        <a:bodyPr spcFirstLastPara="0" vert="horz" wrap="square" lIns="4445" tIns="4445" rIns="4445" bIns="4445" numCol="1" spcCol="1270" anchor="ctr" anchorCtr="0">
+          <a:noAutofit/>
+        </a:bodyPr>
+        <a:lstStyle/>
+        <a:p>
+          <a:pPr lvl="0" algn="ctr" defTabSz="311150">
+            <a:lnSpc>
+              <a:spcPct val="90000"/>
+            </a:lnSpc>
+            <a:spcBef>
+              <a:spcPct val="0"/>
+            </a:spcBef>
+            <a:spcAft>
+              <a:spcPct val="35000"/>
+            </a:spcAft>
+          </a:pPr>
+          <a:r>
+            <a:rPr lang="en-US" sz="700" kern="1200"/>
+            <a:t>iplc_sim_dump_pipeline</a:t>
+          </a:r>
+        </a:p>
+      </dsp:txBody>
+      <dsp:txXfrm>
+        <a:off x="5208226" y="1592290"/>
+        <a:ext cx="1392042" cy="424403"/>
+      </dsp:txXfrm>
+    </dsp:sp>
+    <dsp:sp modelId="{FA016455-AC7A-402C-8295-7D66C309E243}">
+      <dsp:nvSpPr>
+        <dsp:cNvPr id="0" name=""/>
+        <dsp:cNvSpPr/>
+      </dsp:nvSpPr>
+      <dsp:spPr>
+        <a:xfrm>
+          <a:off x="1867322" y="2122794"/>
+          <a:ext cx="1392042" cy="424403"/>
+        </a:xfrm>
+        <a:prstGeom prst="rect">
+          <a:avLst/>
+        </a:prstGeom>
+        <a:solidFill>
+          <a:schemeClr val="accent1">
+            <a:hueOff val="0"/>
+            <a:satOff val="0"/>
+            <a:lumOff val="0"/>
+            <a:alphaOff val="0"/>
+          </a:schemeClr>
+        </a:solidFill>
+        <a:ln w="12700" cap="flat" cmpd="sng" algn="ctr">
+          <a:solidFill>
+            <a:schemeClr val="lt1">
+              <a:hueOff val="0"/>
+              <a:satOff val="0"/>
+              <a:lumOff val="0"/>
+              <a:alphaOff val="0"/>
+            </a:schemeClr>
+          </a:solidFill>
+          <a:prstDash val="solid"/>
+          <a:miter lim="800000"/>
+        </a:ln>
+        <a:effectLst/>
+      </dsp:spPr>
+      <dsp:style>
+        <a:lnRef idx="2">
+          <a:scrgbClr r="0" g="0" b="0"/>
+        </a:lnRef>
+        <a:fillRef idx="1">
+          <a:scrgbClr r="0" g="0" b="0"/>
+        </a:fillRef>
+        <a:effectRef idx="0">
+          <a:scrgbClr r="0" g="0" b="0"/>
+        </a:effectRef>
+        <a:fontRef idx="minor">
+          <a:schemeClr val="lt1"/>
+        </a:fontRef>
+      </dsp:style>
+      <dsp:txBody>
+        <a:bodyPr spcFirstLastPara="0" vert="horz" wrap="square" lIns="4445" tIns="4445" rIns="4445" bIns="4445" numCol="1" spcCol="1270" anchor="ctr" anchorCtr="0">
+          <a:noAutofit/>
+        </a:bodyPr>
+        <a:lstStyle/>
+        <a:p>
+          <a:pPr lvl="0" algn="ctr" defTabSz="311150">
+            <a:lnSpc>
+              <a:spcPct val="90000"/>
+            </a:lnSpc>
+            <a:spcBef>
+              <a:spcPct val="0"/>
+            </a:spcBef>
+            <a:spcAft>
+              <a:spcPct val="35000"/>
+            </a:spcAft>
+          </a:pPr>
+          <a:r>
+            <a:rPr lang="en-US" sz="700" kern="1200"/>
+            <a:t>iplc_sim_pipeline_process_syscall</a:t>
+          </a:r>
+        </a:p>
+      </dsp:txBody>
+      <dsp:txXfrm>
+        <a:off x="1867322" y="2122794"/>
+        <a:ext cx="1392042" cy="424403"/>
+      </dsp:txXfrm>
+    </dsp:sp>
+    <dsp:sp modelId="{345EE0D5-AA01-4EE1-884B-37FE9B25B748}">
+      <dsp:nvSpPr>
+        <dsp:cNvPr id="0" name=""/>
+        <dsp:cNvSpPr/>
+      </dsp:nvSpPr>
+      <dsp:spPr>
+        <a:xfrm>
+          <a:off x="1867322" y="2653298"/>
+          <a:ext cx="1392042" cy="424403"/>
+        </a:xfrm>
+        <a:prstGeom prst="rect">
+          <a:avLst/>
+        </a:prstGeom>
+        <a:solidFill>
+          <a:schemeClr val="accent1">
+            <a:hueOff val="0"/>
+            <a:satOff val="0"/>
+            <a:lumOff val="0"/>
+            <a:alphaOff val="0"/>
+          </a:schemeClr>
+        </a:solidFill>
+        <a:ln w="12700" cap="flat" cmpd="sng" algn="ctr">
+          <a:solidFill>
+            <a:schemeClr val="lt1">
+              <a:hueOff val="0"/>
+              <a:satOff val="0"/>
+              <a:lumOff val="0"/>
+              <a:alphaOff val="0"/>
+            </a:schemeClr>
+          </a:solidFill>
+          <a:prstDash val="solid"/>
+          <a:miter lim="800000"/>
+        </a:ln>
+        <a:effectLst/>
+      </dsp:spPr>
+      <dsp:style>
+        <a:lnRef idx="2">
+          <a:scrgbClr r="0" g="0" b="0"/>
+        </a:lnRef>
+        <a:fillRef idx="1">
+          <a:scrgbClr r="0" g="0" b="0"/>
+        </a:fillRef>
+        <a:effectRef idx="0">
+          <a:scrgbClr r="0" g="0" b="0"/>
+        </a:effectRef>
+        <a:fontRef idx="minor">
+          <a:schemeClr val="lt1"/>
+        </a:fontRef>
+      </dsp:style>
+      <dsp:txBody>
+        <a:bodyPr spcFirstLastPara="0" vert="horz" wrap="square" lIns="4445" tIns="4445" rIns="4445" bIns="4445" numCol="1" spcCol="1270" anchor="ctr" anchorCtr="0">
+          <a:noAutofit/>
+        </a:bodyPr>
+        <a:lstStyle/>
+        <a:p>
+          <a:pPr lvl="0" algn="ctr" defTabSz="311150">
+            <a:lnSpc>
+              <a:spcPct val="90000"/>
+            </a:lnSpc>
+            <a:spcBef>
+              <a:spcPct val="0"/>
+            </a:spcBef>
+            <a:spcAft>
+              <a:spcPct val="35000"/>
+            </a:spcAft>
+          </a:pPr>
+          <a:r>
+            <a:rPr lang="en-US" sz="700" kern="1200"/>
+            <a:t>iplc_sim_process_pipeline_nop</a:t>
+          </a:r>
+        </a:p>
+      </dsp:txBody>
+      <dsp:txXfrm>
+        <a:off x="1867322" y="2653298"/>
+        <a:ext cx="1392042" cy="424403"/>
+      </dsp:txXfrm>
+    </dsp:sp>
+  </dsp:spTree>
+</dsp:drawing>
+</file>
+
+<file path=word/diagrams/layout1.xml><?xml version="1.0" encoding="utf-8"?>
+<dgm:layoutDef xmlns:dgm="http://schemas.openxmlformats.org/drawingml/2006/diagram" xmlns:a="http://schemas.openxmlformats.org/drawingml/2006/main" uniqueId="urn:microsoft.com/office/officeart/2008/layout/HorizontalMultiLevelHierarchy">
+  <dgm:title val=""/>
+  <dgm:desc val=""/>
+  <dgm:catLst>
+    <dgm:cat type="hierarchy" pri="4600"/>
+  </dgm:catLst>
+  <dgm:sampData>
+    <dgm:dataModel>
+      <dgm:ptLst>
+        <dgm:pt modelId="0" type="doc"/>
+        <dgm:pt modelId="1">
+          <dgm:prSet phldr="1"/>
+        </dgm:pt>
+        <dgm:pt modelId="11">
+          <dgm:prSet phldr="1"/>
+        </dgm:pt>
+        <dgm:pt modelId="12">
+          <dgm:prSet phldr="1"/>
+        </dgm:pt>
+        <dgm:pt modelId="13">
+          <dgm:prSet phldr="1"/>
+        </dgm:pt>
+      </dgm:ptLst>
+      <dgm:cxnLst>
+        <dgm:cxn modelId="2" srcId="0" destId="1" srcOrd="0" destOrd="0"/>
+        <dgm:cxn modelId="3" srcId="1" destId="11" srcOrd="0" destOrd="0"/>
+        <dgm:cxn modelId="4" srcId="1" destId="12" srcOrd="1" destOrd="0"/>
+        <dgm:cxn modelId="5" srcId="1" destId="13" srcOrd="2" destOrd="0"/>
+      </dgm:cxnLst>
+      <dgm:bg/>
+      <dgm:whole/>
+    </dgm:dataModel>
+  </dgm:sampData>
+  <dgm:styleData>
+    <dgm:dataModel>
+      <dgm:ptLst>
+        <dgm:pt modelId="0" type="doc"/>
+        <dgm:pt modelId="1">
+          <dgm:prSet phldr="1"/>
+        </dgm:pt>
+        <dgm:pt modelId="11">
+          <dgm:prSet phldr="1"/>
+        </dgm:pt>
+        <dgm:pt modelId="12">
+          <dgm:prSet phldr="1"/>
+        </dgm:pt>
+      </dgm:ptLst>
+      <dgm:cxnLst>
+        <dgm:cxn modelId="2" srcId="0" destId="1" srcOrd="0" destOrd="0"/>
+        <dgm:cxn modelId="3" srcId="1" destId="11" srcOrd="0" destOrd="0"/>
+        <dgm:cxn modelId="4" srcId="1" destId="12" srcOrd="1" destOrd="0"/>
+      </dgm:cxnLst>
+      <dgm:bg/>
+      <dgm:whole/>
+    </dgm:dataModel>
+  </dgm:styleData>
+  <dgm:clrData>
+    <dgm:dataModel>
+      <dgm:ptLst>
+        <dgm:pt modelId="0" type="doc"/>
+        <dgm:pt modelId="1">
+          <dgm:prSet phldr="1"/>
+        </dgm:pt>
+        <dgm:pt modelId="11">
+          <dgm:prSet phldr="1"/>
+        </dgm:pt>
+        <dgm:pt modelId="12">
+          <dgm:prSet phldr="1"/>
+        </dgm:pt>
+        <dgm:pt modelId="13">
+          <dgm:prSet phldr="1"/>
+        </dgm:pt>
+      </dgm:ptLst>
+      <dgm:cxnLst>
+        <dgm:cxn modelId="2" srcId="0" destId="1" srcOrd="0" destOrd="0"/>
+        <dgm:cxn modelId="3" srcId="1" destId="11" srcOrd="0" destOrd="0"/>
+        <dgm:cxn modelId="4" srcId="1" destId="12" srcOrd="1" destOrd="0"/>
+        <dgm:cxn modelId="5" srcId="1" destId="13" srcOrd="2" destOrd="0"/>
+      </dgm:cxnLst>
+      <dgm:bg/>
+      <dgm:whole/>
+    </dgm:dataModel>
+  </dgm:clrData>
+  <dgm:layoutNode name="Name0">
+    <dgm:varLst>
+      <dgm:chPref val="1"/>
+      <dgm:dir/>
+      <dgm:animOne val="branch"/>
+      <dgm:animLvl val="lvl"/>
+      <dgm:resizeHandles val="exact"/>
+    </dgm:varLst>
+    <dgm:choose name="Name1">
+      <dgm:if name="Name2" func="var" arg="dir" op="equ" val="norm">
+        <dgm:alg type="hierChild">
+          <dgm:param type="linDir" val="fromT"/>
+          <dgm:param type="chAlign" val="l"/>
+        </dgm:alg>
+      </dgm:if>
+      <dgm:else name="Name3">
+        <dgm:alg type="hierChild">
+          <dgm:param type="linDir" val="fromT"/>
+          <dgm:param type="chAlign" val="r"/>
+        </dgm:alg>
+      </dgm:else>
+    </dgm:choose>
+    <dgm:shape xmlns:r="http://schemas.openxmlformats.org/officeDocument/2006/relationships" r:blip="">
+      <dgm:adjLst/>
+    </dgm:shape>
+    <dgm:presOf/>
+    <dgm:constrLst>
+      <dgm:constr type="h" for="des" forName="LevelOneTextNode" refType="h"/>
+      <dgm:constr type="w" for="des" forName="LevelOneTextNode" refType="h" refFor="des" refForName="LevelOneTextNode" fact="0.19"/>
+      <dgm:constr type="h" for="des" forName="LevelTwoTextNode" refType="w" refFor="des" refForName="LevelOneTextNode"/>
+      <dgm:constr type="w" for="des" forName="LevelTwoTextNode" refType="h" refFor="des" refForName="LevelTwoTextNode" fact="3.28"/>
+      <dgm:constr type="sibSp" refType="h" refFor="des" refForName="LevelTwoTextNode" op="equ" fact="0.25"/>
+      <dgm:constr type="sibSp" for="des" forName="level2hierChild" refType="h" refFor="des" refForName="LevelTwoTextNode" op="equ" fact="0.25"/>
+      <dgm:constr type="sibSp" for="des" forName="level3hierChild" refType="h" refFor="des" refForName="LevelTwoTextNode" op="equ" fact="0.25"/>
+      <dgm:constr type="sp" for="des" forName="root1" refType="w" refFor="des" refForName="LevelTwoTextNode" fact="0.2"/>
+      <dgm:constr type="sp" for="des" forName="root2" refType="sp" refFor="des" refForName="root1" op="equ"/>
+      <dgm:constr type="primFontSz" for="des" forName="LevelOneTextNode" op="equ" val="65"/>
+      <dgm:constr type="primFontSz" for="des" forName="LevelTwoTextNode" op="equ" val="65"/>
+      <dgm:constr type="primFontSz" for="des" forName="LevelTwoTextNode" refType="primFontSz" refFor="des" refForName="LevelOneTextNode" op="lte"/>
+      <dgm:constr type="primFontSz" for="des" forName="connTx" op="equ" val="50"/>
+      <dgm:constr type="primFontSz" for="des" forName="connTx" refType="primFontSz" refFor="des" refForName="LevelOneTextNode" op="lte" fact="0.78"/>
+    </dgm:constrLst>
+    <dgm:forEach name="Name4" axis="ch">
+      <dgm:forEach name="Name5" axis="self" ptType="node">
+        <dgm:layoutNode name="root1">
+          <dgm:choose name="Name6">
+            <dgm:if name="Name7" func="var" arg="dir" op="equ" val="norm">
+              <dgm:alg type="hierRoot">
+                <dgm:param type="hierAlign" val="lCtrCh"/>
+              </dgm:alg>
+            </dgm:if>
+            <dgm:else name="Name8">
+              <dgm:alg type="hierRoot">
+                <dgm:param type="hierAlign" val="rCtrCh"/>
+              </dgm:alg>
+            </dgm:else>
+          </dgm:choose>
+          <dgm:shape xmlns:r="http://schemas.openxmlformats.org/officeDocument/2006/relationships" r:blip="">
+            <dgm:adjLst/>
+          </dgm:shape>
+          <dgm:presOf/>
+          <dgm:layoutNode name="LevelOneTextNode" styleLbl="node0">
+            <dgm:varLst>
+              <dgm:chPref val="3"/>
+            </dgm:varLst>
+            <dgm:alg type="tx">
+              <dgm:param type="autoTxRot" val="grav"/>
+            </dgm:alg>
+            <dgm:choose name="Name9">
+              <dgm:if name="Name10" func="var" arg="dir" op="equ" val="norm">
+                <dgm:shape xmlns:r="http://schemas.openxmlformats.org/officeDocument/2006/relationships" rot="270" type="rect" r:blip="">
+                  <dgm:adjLst/>
+                </dgm:shape>
+              </dgm:if>
+              <dgm:else name="Name11">
+                <dgm:shape xmlns:r="http://schemas.openxmlformats.org/officeDocument/2006/relationships" rot="90" type="rect" r:blip="">
+                  <dgm:adjLst/>
+                </dgm:shape>
+              </dgm:else>
+            </dgm:choose>
+            <dgm:presOf axis="self"/>
+            <dgm:constrLst>
+              <dgm:constr type="tMarg" refType="primFontSz" fact="0.05"/>
+              <dgm:constr type="bMarg" refType="primFontSz" fact="0.05"/>
+              <dgm:constr type="lMarg" refType="primFontSz" fact="0.05"/>
+              <dgm:constr type="rMarg" refType="primFontSz" fact="0.05"/>
+            </dgm:constrLst>
+            <dgm:ruleLst>
+              <dgm:rule type="primFontSz" val="2" fact="NaN" max="NaN"/>
+            </dgm:ruleLst>
+          </dgm:layoutNode>
+          <dgm:layoutNode name="level2hierChild">
+            <dgm:choose name="Name12">
+              <dgm:if name="Name13" func="var" arg="dir" op="equ" val="norm">
+                <dgm:alg type="hierChild">
+                  <dgm:param type="linDir" val="fromT"/>
+                  <dgm:param type="chAlign" val="l"/>
+                </dgm:alg>
+              </dgm:if>
+              <dgm:else name="Name14">
+                <dgm:alg type="hierChild">
+                  <dgm:param type="linDir" val="fromT"/>
+                  <dgm:param type="chAlign" val="r"/>
+                </dgm:alg>
+              </dgm:else>
+            </dgm:choose>
+            <dgm:shape xmlns:r="http://schemas.openxmlformats.org/officeDocument/2006/relationships" r:blip="">
+              <dgm:adjLst/>
+            </dgm:shape>
+            <dgm:presOf/>
+            <dgm:forEach name="repeat" axis="ch">
+              <dgm:forEach name="Name15" axis="self" ptType="parTrans" cnt="1">
+                <dgm:layoutNode name="conn2-1">
+                  <dgm:choose name="Name16">
+                    <dgm:if name="Name17" func="var" arg="dir" op="equ" val="norm">
+                      <dgm:alg type="conn">
+                        <dgm:param type="dim" val="1D"/>
+                        <dgm:param type="begPts" val="midR"/>
+                        <dgm:param type="endPts" val="midL"/>
+                        <dgm:param type="endSty" val="noArr"/>
+                        <dgm:param type="connRout" val="bend"/>
+                      </dgm:alg>
+                    </dgm:if>
+                    <dgm:else name="Name18">
+                      <dgm:alg type="conn">
+                        <dgm:param type="dim" val="1D"/>
+                        <dgm:param type="begPts" val="midL"/>
+                        <dgm:param type="endPts" val="midR"/>
+                        <dgm:param type="endSty" val="noArr"/>
+                        <dgm:param type="connRout" val="bend"/>
+                      </dgm:alg>
+                    </dgm:else>
+                  </dgm:choose>
+                  <dgm:shape xmlns:r="http://schemas.openxmlformats.org/officeDocument/2006/relationships" type="conn" r:blip="" zOrderOff="-99999">
+                    <dgm:adjLst/>
+                  </dgm:shape>
+                  <dgm:presOf axis="self"/>
+                  <dgm:constrLst>
+                    <dgm:constr type="w" val="1"/>
+                    <dgm:constr type="h" val="5"/>
+                    <dgm:constr type="connDist"/>
+                    <dgm:constr type="begPad"/>
+                    <dgm:constr type="endPad"/>
+                    <dgm:constr type="userA" for="ch" refType="connDist"/>
+                  </dgm:constrLst>
+                  <dgm:layoutNode name="connTx">
+                    <dgm:alg type="tx">
+                      <dgm:param type="autoTxRot" val="grav"/>
+                    </dgm:alg>
+                    <dgm:shape xmlns:r="http://schemas.openxmlformats.org/officeDocument/2006/relationships" type="rect" r:blip="" hideGeom="1">
+                      <dgm:adjLst/>
+                    </dgm:shape>
+                    <dgm:presOf axis="self"/>
+                    <dgm:constrLst>
+                      <dgm:constr type="userA"/>
+                      <dgm:constr type="w" refType="userA" fact="0.05"/>
+                      <dgm:constr type="h" refType="userA" fact="0.05"/>
+                      <dgm:constr type="lMarg" val="1"/>
+                      <dgm:constr type="rMarg" val="1"/>
+                      <dgm:constr type="tMarg"/>
+                      <dgm:constr type="bMarg"/>
+                    </dgm:constrLst>
+                    <dgm:ruleLst>
+                      <dgm:rule type="h" val="NaN" fact="0.25" max="NaN"/>
+                      <dgm:rule type="w" val="NaN" fact="0.8" max="NaN"/>
+                      <dgm:rule type="primFontSz" val="5" fact="NaN" max="NaN"/>
+                    </dgm:ruleLst>
+                  </dgm:layoutNode>
+                </dgm:layoutNode>
+              </dgm:forEach>
+              <dgm:forEach name="Name19" axis="self" ptType="node">
+                <dgm:layoutNode name="root2">
+                  <dgm:choose name="Name20">
+                    <dgm:if name="Name21" func="var" arg="dir" op="equ" val="norm">
+                      <dgm:alg type="hierRoot">
+                        <dgm:param type="hierAlign" val="lCtrCh"/>
+                      </dgm:alg>
+                    </dgm:if>
+                    <dgm:else name="Name22">
+                      <dgm:alg type="hierRoot">
+                        <dgm:param type="hierAlign" val="rCtrCh"/>
+                      </dgm:alg>
+                    </dgm:else>
+                  </dgm:choose>
+                  <dgm:shape xmlns:r="http://schemas.openxmlformats.org/officeDocument/2006/relationships" r:blip="">
+                    <dgm:adjLst/>
+                  </dgm:shape>
+                  <dgm:presOf/>
+                  <dgm:layoutNode name="LevelTwoTextNode">
+                    <dgm:varLst>
+                      <dgm:chPref val="3"/>
+                    </dgm:varLst>
+                    <dgm:alg type="tx"/>
+                    <dgm:shape xmlns:r="http://schemas.openxmlformats.org/officeDocument/2006/relationships" type="rect" r:blip="">
+                      <dgm:adjLst/>
+                    </dgm:shape>
+                    <dgm:presOf axis="self"/>
+                    <dgm:constrLst>
+                      <dgm:constr type="tMarg" refType="primFontSz" fact="0.05"/>
+                      <dgm:constr type="bMarg" refType="primFontSz" fact="0.05"/>
+                      <dgm:constr type="lMarg" refType="primFontSz" fact="0.05"/>
+                      <dgm:constr type="rMarg" refType="primFontSz" fact="0.05"/>
+                    </dgm:constrLst>
+                    <dgm:ruleLst>
+                      <dgm:rule type="primFontSz" val="2" fact="NaN" max="NaN"/>
+                    </dgm:ruleLst>
+                  </dgm:layoutNode>
+                  <dgm:layoutNode name="level3hierChild">
+                    <dgm:choose name="Name23">
+                      <dgm:if name="Name24" func="var" arg="dir" op="equ" val="norm">
+                        <dgm:alg type="hierChild">
+                          <dgm:param type="linDir" val="fromT"/>
+                          <dgm:param type="chAlign" val="l"/>
+                        </dgm:alg>
+                      </dgm:if>
+                      <dgm:else name="Name25">
+                        <dgm:alg type="hierChild">
+                          <dgm:param type="linDir" val="fromT"/>
+                          <dgm:param type="chAlign" val="r"/>
+                        </dgm:alg>
+                      </dgm:else>
+                    </dgm:choose>
+                    <dgm:shape xmlns:r="http://schemas.openxmlformats.org/officeDocument/2006/relationships" r:blip="">
+                      <dgm:adjLst/>
+                    </dgm:shape>
+                    <dgm:presOf/>
+                    <dgm:forEach name="Name26" ref="repeat"/>
+                  </dgm:layoutNode>
+                </dgm:layoutNode>
+              </dgm:forEach>
+            </dgm:forEach>
+          </dgm:layoutNode>
+        </dgm:layoutNode>
+      </dgm:forEach>
+    </dgm:forEach>
+  </dgm:layoutNode>
+</dgm:layoutDef>
+</file>
+
+<file path=word/diagrams/quickStyle1.xml><?xml version="1.0" encoding="utf-8"?>
+<dgm:styleDef xmlns:dgm="http://schemas.openxmlformats.org/drawingml/2006/diagram" xmlns:a="http://schemas.openxmlformats.org/drawingml/2006/main" uniqueId="urn:microsoft.com/office/officeart/2005/8/quickstyle/simple1">
+  <dgm:title val=""/>
+  <dgm:desc val=""/>
+  <dgm:catLst>
+    <dgm:cat type="simple" pri="10100"/>
+  </dgm:catLst>
+  <dgm:scene3d>
+    <a:camera prst="orthographicFront"/>
+    <a:lightRig rig="threePt" dir="t"/>
+  </dgm:scene3d>
+  <dgm:styleLbl name="node0">
+    <dgm:scene3d>
+      <a:camera prst="orthographicFront"/>
+      <a:lightRig rig="threePt" dir="t"/>
+    </dgm:scene3d>
+    <dgm:sp3d/>
+    <dgm:txPr/>
+    <dgm:style>
+      <a:lnRef idx="2">
+        <a:scrgbClr r="0" g="0" b="0"/>
+      </a:lnRef>
+      <a:fillRef idx="1">
+        <a:scrgbClr r="0" g="0" b="0"/>
+      </a:fillRef>
+      <a:effectRef idx="0">
+        <a:scrgbClr r="0" g="0" b="0"/>
+      </a:effectRef>
+      <a:fontRef idx="minor">
+        <a:schemeClr val="lt1"/>
+      </a:fontRef>
+    </dgm:style>
+  </dgm:styleLbl>
+  <dgm:styleLbl name="lnNode1">
+    <dgm:scene3d>
+      <a:camera prst="orthographicFront"/>
+      <a:lightRig rig="threePt" dir="t"/>
+    </dgm:scene3d>
+    <dgm:sp3d/>
+    <dgm:txPr/>
+    <dgm:style>
+      <a:lnRef idx="2">
+        <a:scrgbClr r="0" g="0" b="0"/>
+      </a:lnRef>
+      <a:fillRef idx="1">
+        <a:scrgbClr r="0" g="0" b="0"/>
+      </a:fillRef>
+      <a:effectRef idx="0">
+        <a:scrgbClr r="0" g="0" b="0"/>
+      </a:effectRef>
+      <a:fontRef idx="minor">
+        <a:schemeClr val="lt1"/>
+      </a:fontRef>
+    </dgm:style>
+  </dgm:styleLbl>
+  <dgm:styleLbl name="vennNode1">
+    <dgm:scene3d>
+      <a:camera prst="orthographicFront"/>
+      <a:lightRig rig="threePt" dir="t"/>
+    </dgm:scene3d>
+    <dgm:sp3d/>
+    <dgm:txPr/>
+    <dgm:style>
+      <a:lnRef idx="2">
+        <a:scrgbClr r="0" g="0" b="0"/>
+      </a:lnRef>
+      <a:fillRef idx="1">
+        <a:scrgbClr r="0" g="0" b="0"/>
+      </a:fillRef>
+      <a:effectRef idx="0">
+        <a:scrgbClr r="0" g="0" b="0"/>
+      </a:effectRef>
+      <a:fontRef idx="minor">
+        <a:schemeClr val="tx1"/>
+      </a:fontRef>
+    </dgm:style>
+  </dgm:styleLbl>
+  <dgm:styleLbl name="alignNode1">
+    <dgm:scene3d>
+      <a:camera prst="orthographicFront"/>
+      <a:lightRig rig="threePt" dir="t"/>
+    </dgm:scene3d>
+    <dgm:sp3d/>
+    <dgm:txPr/>
+    <dgm:style>
+      <a:lnRef idx="2">
+        <a:scrgbClr r="0" g="0" b="0"/>
+      </a:lnRef>
+      <a:fillRef idx="1">
+        <a:scrgbClr r="0" g="0" b="0"/>
+      </a:fillRef>
+      <a:effectRef idx="0">
+        <a:scrgbClr r="0" g="0" b="0"/>
+      </a:effectRef>
+      <a:fontRef idx="minor">
+        <a:schemeClr val="lt1"/>
+      </a:fontRef>
+    </dgm:style>
+  </dgm:styleLbl>
+  <dgm:styleLbl name="node1">
+    <dgm:scene3d>
+      <a:camera prst="orthographicFront"/>
+      <a:lightRig rig="threePt" dir="t"/>
+    </dgm:scene3d>
+    <dgm:sp3d/>
+    <dgm:txPr/>
+    <dgm:style>
+      <a:lnRef idx="2">
+        <a:scrgbClr r="0" g="0" b="0"/>
+      </a:lnRef>
+      <a:fillRef idx="1">
+        <a:scrgbClr r="0" g="0" b="0"/>
+      </a:fillRef>
+      <a:effectRef idx="0">
+        <a:scrgbClr r="0" g="0" b="0"/>
+      </a:effectRef>
+      <a:fontRef idx="minor">
+        <a:schemeClr val="lt1"/>
+      </a:fontRef>
+    </dgm:style>
+  </dgm:styleLbl>
+  <dgm:styleLbl name="node2">
+    <dgm:scene3d>
+      <a:camera prst="orthographicFront"/>
+      <a:lightRig rig="threePt" dir="t"/>
+    </dgm:scene3d>
+    <dgm:sp3d/>
+    <dgm:txPr/>
+    <dgm:style>
+      <a:lnRef idx="2">
+        <a:scrgbClr r="0" g="0" b="0"/>
+      </a:lnRef>
+      <a:fillRef idx="1">
+        <a:scrgbClr r="0" g="0" b="0"/>
+      </a:fillRef>
+      <a:effectRef idx="0">
+        <a:scrgbClr r="0" g="0" b="0"/>
+      </a:effectRef>
+      <a:fontRef idx="minor">
+        <a:schemeClr val="lt1"/>
+      </a:fontRef>
+    </dgm:style>
+  </dgm:styleLbl>
+  <dgm:styleLbl name="node3">
+    <dgm:scene3d>
+      <a:camera prst="orthographicFront"/>
+      <a:lightRig rig="threePt" dir="t"/>
+    </dgm:scene3d>
+    <dgm:sp3d/>
+    <dgm:txPr/>
+    <dgm:style>
+      <a:lnRef idx="2">
+        <a:scrgbClr r="0" g="0" b="0"/>
+      </a:lnRef>
+      <a:fillRef idx="1">
+        <a:scrgbClr r="0" g="0" b="0"/>
+      </a:fillRef>
+      <a:effectRef idx="0">
+        <a:scrgbClr r="0" g="0" b="0"/>
+      </a:effectRef>
+      <a:fontRef idx="minor">
+        <a:schemeClr val="lt1"/>
+      </a:fontRef>
+    </dgm:style>
+  </dgm:styleLbl>
+  <dgm:styleLbl name="node4">
+    <dgm:scene3d>
+      <a:camera prst="orthographicFront"/>
+      <a:lightRig rig="threePt" dir="t"/>
+    </dgm:scene3d>
+    <dgm:sp3d/>
+    <dgm:txPr/>
+    <dgm:style>
+      <a:lnRef idx="2">
+        <a:scrgbClr r="0" g="0" b="0"/>
+      </a:lnRef>
+      <a:fillRef idx="1">
+        <a:scrgbClr r="0" g="0" b="0"/>
+      </a:fillRef>
+      <a:effectRef idx="0">
+        <a:scrgbClr r="0" g="0" b="0"/>
+      </a:effectRef>
+      <a:fontRef idx="minor">
+        <a:schemeClr val="lt1"/>
+      </a:fontRef>
+    </dgm:style>
+  </dgm:styleLbl>
+  <dgm:styleLbl name="fgImgPlace1">
+    <dgm:scene3d>
+      <a:camera prst="orthographicFront"/>
+      <a:lightRig rig="threePt" dir="t"/>
+    </dgm:scene3d>
+    <dgm:sp3d/>
+    <dgm:txPr/>
+    <dgm:style>
+      <a:lnRef idx="2">
+        <a:scrgbClr r="0" g="0" b="0"/>
+      </a:lnRef>
+      <a:fillRef idx="1">
+        <a:scrgbClr r="0" g="0" b="0"/>
+      </a:fillRef>
+      <a:effectRef idx="0">
+        <a:scrgbClr r="0" g="0" b="0"/>
+      </a:effectRef>
+      <a:fontRef idx="minor"/>
+    </dgm:style>
+  </dgm:styleLbl>
+  <dgm:styleLbl name="alignImgPlace1">
+    <dgm:scene3d>
+      <a:camera prst="orthographicFront"/>
+      <a:lightRig rig="threePt" dir="t"/>
+    </dgm:scene3d>
+    <dgm:sp3d/>
+    <dgm:txPr/>
+    <dgm:style>
+      <a:lnRef idx="2">
+        <a:scrgbClr r="0" g="0" b="0"/>
+      </a:lnRef>
+      <a:fillRef idx="1">
+        <a:scrgbClr r="0" g="0" b="0"/>
+      </a:fillRef>
+      <a:effectRef idx="0">
+        <a:scrgbClr r="0" g="0" b="0"/>
+      </a:effectRef>
+      <a:fontRef idx="minor"/>
+    </dgm:style>
+  </dgm:styleLbl>
+  <dgm:styleLbl name="bgImgPlace1">
+    <dgm:scene3d>
+      <a:camera prst="orthographicFront"/>
+      <a:lightRig rig="threePt" dir="t"/>
+    </dgm:scene3d>
+    <dgm:sp3d/>
+    <dgm:txPr/>
+    <dgm:style>
+      <a:lnRef idx="2">
+        <a:scrgbClr r="0" g="0" b="0"/>
+      </a:lnRef>
+      <a:fillRef idx="1">
+        <a:scrgbClr r="0" g="0" b="0"/>
+      </a:fillRef>
+      <a:effectRef idx="0">
+        <a:scrgbClr r="0" g="0" b="0"/>
+      </a:effectRef>
+      <a:fontRef idx="minor"/>
+    </dgm:style>
+  </dgm:styleLbl>
+  <dgm:styleLbl name="sibTrans2D1">
+    <dgm:scene3d>
+      <a:camera prst="orthographicFront"/>
+      <a:lightRig rig="threePt" dir="t"/>
+    </dgm:scene3d>
+    <dgm:sp3d/>
+    <dgm:txPr/>
+    <dgm:style>
+      <a:lnRef idx="0">
+        <a:scrgbClr r="0" g="0" b="0"/>
+      </a:lnRef>
+      <a:fillRef idx="1">
+        <a:scrgbClr r="0" g="0" b="0"/>
+      </a:fillRef>
+      <a:effectRef idx="0">
+        <a:scrgbClr r="0" g="0" b="0"/>
+      </a:effectRef>
+      <a:fontRef idx="minor">
+        <a:schemeClr val="lt1"/>
+      </a:fontRef>
+    </dgm:style>
+  </dgm:styleLbl>
+  <dgm:styleLbl name="fgSibTrans2D1">
+    <dgm:scene3d>
+      <a:camera prst="orthographicFront"/>
+      <a:lightRig rig="threePt" dir="t"/>
+    </dgm:scene3d>
+    <dgm:sp3d/>
+    <dgm:txPr/>
+    <dgm:style>
+      <a:lnRef idx="0">
+        <a:scrgbClr r="0" g="0" b="0"/>
+      </a:lnRef>
+      <a:fillRef idx="1">
+        <a:scrgbClr r="0" g="0" b="0"/>
+      </a:fillRef>
+      <a:effectRef idx="0">
+        <a:scrgbClr r="0" g="0" b="0"/>
+      </a:effectRef>
+      <a:fontRef idx="minor">
+        <a:schemeClr val="lt1"/>
+      </a:fontRef>
+    </dgm:style>
+  </dgm:styleLbl>
+  <dgm:styleLbl name="bgSibTrans2D1">
+    <dgm:scene3d>
+      <a:camera prst="orthographicFront"/>
+      <a:lightRig rig="threePt" dir="t"/>
+    </dgm:scene3d>
+    <dgm:sp3d/>
+    <dgm:txPr/>
+    <dgm:style>
+      <a:lnRef idx="0">
+        <a:scrgbClr r="0" g="0" b="0"/>
+      </a:lnRef>
+      <a:fillRef idx="1">
+        <a:scrgbClr r="0" g="0" b="0"/>
+      </a:fillRef>
+      <a:effectRef idx="0">
+        <a:scrgbClr r="0" g="0" b="0"/>
+      </a:effectRef>
+      <a:fontRef idx="minor">
+        <a:schemeClr val="lt1"/>
+      </a:fontRef>
+    </dgm:style>
+  </dgm:styleLbl>
+  <dgm:styleLbl name="sibTrans1D1">
+    <dgm:scene3d>
+      <a:camera prst="orthographicFront"/>
+      <a:lightRig rig="threePt" dir="t"/>
+    </dgm:scene3d>
+    <dgm:sp3d/>
+    <dgm:txPr/>
+    <dgm:style>
+      <a:lnRef idx="1">
+        <a:scrgbClr r="0" g="0" b="0"/>
+      </a:lnRef>
+      <a:fillRef idx="0">
+        <a:scrgbClr r="0" g="0" b="0"/>
+      </a:fillRef>
+      <a:effectRef idx="0">
+        <a:scrgbClr r="0" g="0" b="0"/>
+      </a:effectRef>
+      <a:fontRef idx="minor"/>
+    </dgm:style>
+  </dgm:styleLbl>
+  <dgm:styleLbl name="callout">
+    <dgm:scene3d>
+      <a:camera prst="orthographicFront"/>
+      <a:lightRig rig="threePt" dir="t"/>
+    </dgm:scene3d>
+    <dgm:sp3d/>
+    <dgm:txPr/>
+    <dgm:style>
+      <a:lnRef idx="2">
+        <a:scrgbClr r="0" g="0" b="0"/>
+      </a:lnRef>
+      <a:fillRef idx="1">
+        <a:scrgbClr r="0" g="0" b="0"/>
+      </a:fillRef>
+      <a:effectRef idx="0">
+        <a:scrgbClr r="0" g="0" b="0"/>
+      </a:effectRef>
+      <a:fontRef idx="minor"/>
+    </dgm:style>
+  </dgm:styleLbl>
+  <dgm:styleLbl name="asst0">
+    <dgm:scene3d>
+      <a:camera prst="orthographicFront"/>
+      <a:lightRig rig="threePt" dir="t"/>
+    </dgm:scene3d>
+    <dgm:sp3d/>
+    <dgm:txPr/>
+    <dgm:style>
+      <a:lnRef idx="2">
+        <a:scrgbClr r="0" g="0" b="0"/>
+      </a:lnRef>
+      <a:fillRef idx="1">
+        <a:scrgbClr r="0" g="0" b="0"/>
+      </a:fillRef>
+      <a:effectRef idx="0">
+        <a:scrgbClr r="0" g="0" b="0"/>
+      </a:effectRef>
+      <a:fontRef idx="minor">
+        <a:schemeClr val="lt1"/>
+      </a:fontRef>
+    </dgm:style>
+  </dgm:styleLbl>
+  <dgm:styleLbl name="asst1">
+    <dgm:scene3d>
+      <a:camera prst="orthographicFront"/>
+      <a:lightRig rig="threePt" dir="t"/>
+    </dgm:scene3d>
+    <dgm:sp3d/>
+    <dgm:txPr/>
+    <dgm:style>
+      <a:lnRef idx="2">
+        <a:scrgbClr r="0" g="0" b="0"/>
+      </a:lnRef>
+      <a:fillRef idx="1">
+        <a:scrgbClr r="0" g="0" b="0"/>
+      </a:fillRef>
+      <a:effectRef idx="0">
+        <a:scrgbClr r="0" g="0" b="0"/>
+      </a:effectRef>
+      <a:fontRef idx="minor">
+        <a:schemeClr val="lt1"/>
+      </a:fontRef>
+    </dgm:style>
+  </dgm:styleLbl>
+  <dgm:styleLbl name="asst2">
+    <dgm:scene3d>
+      <a:camera prst="orthographicFront"/>
+      <a:lightRig rig="threePt" dir="t"/>
+    </dgm:scene3d>
+    <dgm:sp3d/>
+    <dgm:txPr/>
+    <dgm:style>
+      <a:lnRef idx="2">
+        <a:scrgbClr r="0" g="0" b="0"/>
+      </a:lnRef>
+      <a:fillRef idx="1">
+        <a:scrgbClr r="0" g="0" b="0"/>
+      </a:fillRef>
+      <a:effectRef idx="0">
+        <a:scrgbClr r="0" g="0" b="0"/>
+      </a:effectRef>
+      <a:fontRef idx="minor">
+        <a:schemeClr val="lt1"/>
+      </a:fontRef>
+    </dgm:style>
+  </dgm:styleLbl>
+  <dgm:styleLbl name="asst3">
+    <dgm:scene3d>
+      <a:camera prst="orthographicFront"/>
+      <a:lightRig rig="threePt" dir="t"/>
+    </dgm:scene3d>
+    <dgm:sp3d/>
+    <dgm:txPr/>
+    <dgm:style>
+      <a:lnRef idx="2">
+        <a:scrgbClr r="0" g="0" b="0"/>
+      </a:lnRef>
+      <a:fillRef idx="1">
+        <a:scrgbClr r="0" g="0" b="0"/>
+      </a:fillRef>
+      <a:effectRef idx="0">
+        <a:scrgbClr r="0" g="0" b="0"/>
+      </a:effectRef>
+      <a:fontRef idx="minor">
+        <a:schemeClr val="lt1"/>
+      </a:fontRef>
+    </dgm:style>
+  </dgm:styleLbl>
+  <dgm:styleLbl name="asst4">
+    <dgm:scene3d>
+      <a:camera prst="orthographicFront"/>
+      <a:lightRig rig="threePt" dir="t"/>
+    </dgm:scene3d>
+    <dgm:sp3d/>
+    <dgm:txPr/>
+    <dgm:style>
+      <a:lnRef idx="2">
+        <a:scrgbClr r="0" g="0" b="0"/>
+      </a:lnRef>
+      <a:fillRef idx="1">
+        <a:scrgbClr r="0" g="0" b="0"/>
+      </a:fillRef>
+      <a:effectRef idx="0">
+        <a:scrgbClr r="0" g="0" b="0"/>
+      </a:effectRef>
+      <a:fontRef idx="minor">
+        <a:schemeClr val="lt1"/>
+      </a:fontRef>
+    </dgm:style>
+  </dgm:styleLbl>
+  <dgm:styleLbl name="parChTrans2D1">
+    <dgm:scene3d>
+      <a:camera prst="orthographicFront"/>
+      <a:lightRig rig="threePt" dir="t"/>
+    </dgm:scene3d>
+    <dgm:sp3d/>
+    <dgm:txPr/>
+    <dgm:style>
+      <a:lnRef idx="2">
+        <a:scrgbClr r="0" g="0" b="0"/>
+      </a:lnRef>
+      <a:fillRef idx="1">
+        <a:scrgbClr r="0" g="0" b="0"/>
+      </a:fillRef>
+      <a:effectRef idx="0">
+        <a:scrgbClr r="0" g="0" b="0"/>
+      </a:effectRef>
+      <a:fontRef idx="minor">
+        <a:schemeClr val="lt1"/>
+      </a:fontRef>
+    </dgm:style>
+  </dgm:styleLbl>
+  <dgm:styleLbl name="parChTrans2D2">
+    <dgm:scene3d>
+      <a:camera prst="orthographicFront"/>
+      <a:lightRig rig="threePt" dir="t"/>
+    </dgm:scene3d>
+    <dgm:sp3d/>
+    <dgm:txPr/>
+    <dgm:style>
+      <a:lnRef idx="2">
+        <a:scrgbClr r="0" g="0" b="0"/>
+      </a:lnRef>
+      <a:fillRef idx="1">
+        <a:scrgbClr r="0" g="0" b="0"/>
+      </a:fillRef>
+      <a:effectRef idx="0">
+        <a:scrgbClr r="0" g="0" b="0"/>
+      </a:effectRef>
+      <a:fontRef idx="minor">
+        <a:schemeClr val="lt1"/>
+      </a:fontRef>
+    </dgm:style>
+  </dgm:styleLbl>
+  <dgm:styleLbl name="parChTrans2D3">
+    <dgm:scene3d>
+      <a:camera prst="orthographicFront"/>
+      <a:lightRig rig="threePt" dir="t"/>
+    </dgm:scene3d>
+    <dgm:sp3d/>
+    <dgm:txPr/>
+    <dgm:style>
+      <a:lnRef idx="2">
+        <a:scrgbClr r="0" g="0" b="0"/>
+      </a:lnRef>
+      <a:fillRef idx="1">
+        <a:scrgbClr r="0" g="0" b="0"/>
+      </a:fillRef>
+      <a:effectRef idx="0">
+        <a:scrgbClr r="0" g="0" b="0"/>
+      </a:effectRef>
+      <a:fontRef idx="minor">
+        <a:schemeClr val="lt1"/>
+      </a:fontRef>
+    </dgm:style>
+  </dgm:styleLbl>
+  <dgm:styleLbl name="parChTrans2D4">
+    <dgm:scene3d>
+      <a:camera prst="orthographicFront"/>
+      <a:lightRig rig="threePt" dir="t"/>
+    </dgm:scene3d>
+    <dgm:sp3d/>
+    <dgm:txPr/>
+    <dgm:style>
+      <a:lnRef idx="2">
+        <a:scrgbClr r="0" g="0" b="0"/>
+      </a:lnRef>
+      <a:fillRef idx="1">
+        <a:scrgbClr r="0" g="0" b="0"/>
+      </a:fillRef>
+      <a:effectRef idx="0">
+        <a:scrgbClr r="0" g="0" b="0"/>
+      </a:effectRef>
+      <a:fontRef idx="minor">
+        <a:schemeClr val="lt1"/>
+      </a:fontRef>
+    </dgm:style>
+  </dgm:styleLbl>
+  <dgm:styleLbl name="parChTrans1D1">
+    <dgm:scene3d>
+      <a:camera prst="orthographicFront"/>
+      <a:lightRig rig="threePt" dir="t"/>
+    </dgm:scene3d>
+    <dgm:sp3d/>
+    <dgm:txPr/>
+    <dgm:style>
+      <a:lnRef idx="2">
+        <a:scrgbClr r="0" g="0" b="0"/>
+      </a:lnRef>
+      <a:fillRef idx="0">
+        <a:scrgbClr r="0" g="0" b="0"/>
+      </a:fillRef>
+      <a:effectRef idx="0">
+        <a:scrgbClr r="0" g="0" b="0"/>
+      </a:effectRef>
+      <a:fontRef idx="minor"/>
+    </dgm:style>
+  </dgm:styleLbl>
+  <dgm:styleLbl name="parChTrans1D2">
+    <dgm:scene3d>
+      <a:camera prst="orthographicFront"/>
+      <a:lightRig rig="threePt" dir="t"/>
+    </dgm:scene3d>
+    <dgm:sp3d/>
+    <dgm:txPr/>
+    <dgm:style>
+      <a:lnRef idx="2">
+        <a:scrgbClr r="0" g="0" b="0"/>
+      </a:lnRef>
+      <a:fillRef idx="0">
+        <a:scrgbClr r="0" g="0" b="0"/>
+      </a:fillRef>
+      <a:effectRef idx="0">
+        <a:scrgbClr r="0" g="0" b="0"/>
+      </a:effectRef>
+      <a:fontRef idx="minor"/>
+    </dgm:style>
+  </dgm:styleLbl>
+  <dgm:styleLbl name="parChTrans1D3">
+    <dgm:scene3d>
+      <a:camera prst="orthographicFront"/>
+      <a:lightRig rig="threePt" dir="t"/>
+    </dgm:scene3d>
+    <dgm:sp3d/>
+    <dgm:txPr/>
+    <dgm:style>
+      <a:lnRef idx="2">
+        <a:scrgbClr r="0" g="0" b="0"/>
+      </a:lnRef>
+      <a:fillRef idx="0">
+        <a:scrgbClr r="0" g="0" b="0"/>
+      </a:fillRef>
+      <a:effectRef idx="0">
+        <a:scrgbClr r="0" g="0" b="0"/>
+      </a:effectRef>
+      <a:fontRef idx="minor"/>
+    </dgm:style>
+  </dgm:styleLbl>
+  <dgm:styleLbl name="parChTrans1D4">
+    <dgm:scene3d>
+      <a:camera prst="orthographicFront"/>
+      <a:lightRig rig="threePt" dir="t"/>
+    </dgm:scene3d>
+    <dgm:sp3d/>
+    <dgm:txPr/>
+    <dgm:style>
+      <a:lnRef idx="2">
+        <a:scrgbClr r="0" g="0" b="0"/>
+      </a:lnRef>
+      <a:fillRef idx="0">
+        <a:scrgbClr r="0" g="0" b="0"/>
+      </a:fillRef>
+      <a:effectRef idx="0">
+        <a:scrgbClr r="0" g="0" b="0"/>
+      </a:effectRef>
+      <a:fontRef idx="minor"/>
+    </dgm:style>
+  </dgm:styleLbl>
+  <dgm:styleLbl name="fgAcc1">
+    <dgm:scene3d>
+      <a:camera prst="orthographicFront"/>
+      <a:lightRig rig="threePt" dir="t"/>
+    </dgm:scene3d>
+    <dgm:sp3d/>
+    <dgm:txPr/>
+    <dgm:style>
+      <a:lnRef idx="2">
+        <a:scrgbClr r="0" g="0" b="0"/>
+      </a:lnRef>
+      <a:fillRef idx="1">
+        <a:scrgbClr r="0" g="0" b="0"/>
+      </a:fillRef>
+      <a:effectRef idx="0">
+        <a:scrgbClr r="0" g="0" b="0"/>
+      </a:effectRef>
+      <a:fontRef idx="minor"/>
+    </dgm:style>
+  </dgm:styleLbl>
+  <dgm:styleLbl name="conFgAcc1">
+    <dgm:scene3d>
+      <a:camera prst="orthographicFront"/>
+      <a:lightRig rig="threePt" dir="t"/>
+    </dgm:scene3d>
+    <dgm:sp3d/>
+    <dgm:txPr/>
+    <dgm:style>
+      <a:lnRef idx="2">
+        <a:scrgbClr r="0" g="0" b="0"/>
+      </a:lnRef>
+      <a:fillRef idx="1">
+        <a:scrgbClr r="0" g="0" b="0"/>
+      </a:fillRef>
+      <a:effectRef idx="0">
+        <a:scrgbClr r="0" g="0" b="0"/>
+      </a:effectRef>
+      <a:fontRef idx="minor"/>
+    </dgm:style>
+  </dgm:styleLbl>
+  <dgm:styleLbl name="alignAcc1">
+    <dgm:scene3d>
+      <a:camera prst="orthographicFront"/>
+      <a:lightRig rig="threePt" dir="t"/>
+    </dgm:scene3d>
+    <dgm:sp3d/>
+    <dgm:txPr/>
+    <dgm:style>
+      <a:lnRef idx="2">
+        <a:scrgbClr r="0" g="0" b="0"/>
+      </a:lnRef>
+      <a:fillRef idx="1">
+        <a:scrgbClr r="0" g="0" b="0"/>
+      </a:fillRef>
+      <a:effectRef idx="0">
+        <a:scrgbClr r="0" g="0" b="0"/>
+      </a:effectRef>
+      <a:fontRef idx="minor"/>
+    </dgm:style>
+  </dgm:styleLbl>
+  <dgm:styleLbl name="trAlignAcc1">
+    <dgm:scene3d>
+      <a:camera prst="orthographicFront"/>
+      <a:lightRig rig="threePt" dir="t"/>
+    </dgm:scene3d>
+    <dgm:sp3d/>
+    <dgm:txPr/>
+    <dgm:style>
+      <a:lnRef idx="1">
+        <a:scrgbClr r="0" g="0" b="0"/>
+      </a:lnRef>
+      <a:fillRef idx="1">
+        <a:scrgbClr r="0" g="0" b="0"/>
+      </a:fillRef>
+      <a:effectRef idx="0">
+        <a:scrgbClr r="0" g="0" b="0"/>
+      </a:effectRef>
+      <a:fontRef idx="minor"/>
+    </dgm:style>
+  </dgm:styleLbl>
+  <dgm:styleLbl name="bgAcc1">
+    <dgm:scene3d>
+      <a:camera prst="orthographicFront"/>
+      <a:lightRig rig="threePt" dir="t"/>
+    </dgm:scene3d>
+    <dgm:sp3d/>
+    <dgm:txPr/>
+    <dgm:style>
+      <a:lnRef idx="2">
+        <a:scrgbClr r="0" g="0" b="0"/>
+      </a:lnRef>
+      <a:fillRef idx="1">
+        <a:scrgbClr r="0" g="0" b="0"/>
+      </a:fillRef>
+      <a:effectRef idx="0">
+        <a:scrgbClr r="0" g="0" b="0"/>
+      </a:effectRef>
+      <a:fontRef idx="minor"/>
+    </dgm:style>
+  </dgm:styleLbl>
+  <dgm:styleLbl name="solidFgAcc1">
+    <dgm:scene3d>
+      <a:camera prst="orthographicFront"/>
+      <a:lightRig rig="threePt" dir="t"/>
+    </dgm:scene3d>
+    <dgm:sp3d/>
+    <dgm:txPr/>
+    <dgm:style>
+      <a:lnRef idx="2">
+        <a:scrgbClr r="0" g="0" b="0"/>
+      </a:lnRef>
+      <a:fillRef idx="1">
+        <a:scrgbClr r="0" g="0" b="0"/>
+      </a:fillRef>
+      <a:effectRef idx="0">
+        <a:scrgbClr r="0" g="0" b="0"/>
+      </a:effectRef>
+      <a:fontRef idx="minor"/>
+    </dgm:style>
+  </dgm:styleLbl>
+  <dgm:styleLbl name="solidAlignAcc1">
+    <dgm:scene3d>
+      <a:camera prst="orthographicFront"/>
+      <a:lightRig rig="threePt" dir="t"/>
+    </dgm:scene3d>
+    <dgm:sp3d/>
+    <dgm:txPr/>
+    <dgm:style>
+      <a:lnRef idx="2">
+        <a:scrgbClr r="0" g="0" b="0"/>
+      </a:lnRef>
+      <a:fillRef idx="1">
+        <a:scrgbClr r="0" g="0" b="0"/>
+      </a:fillRef>
+      <a:effectRef idx="0">
+        <a:scrgbClr r="0" g="0" b="0"/>
+      </a:effectRef>
+      <a:fontRef idx="minor"/>
+    </dgm:style>
+  </dgm:styleLbl>
+  <dgm:styleLbl name="solidBgAcc1">
+    <dgm:scene3d>
+      <a:camera prst="orthographicFront"/>
+      <a:lightRig rig="threePt" dir="t"/>
+    </dgm:scene3d>
+    <dgm:sp3d/>
+    <dgm:txPr/>
+    <dgm:style>
+      <a:lnRef idx="2">
+        <a:scrgbClr r="0" g="0" b="0"/>
+      </a:lnRef>
+      <a:fillRef idx="1">
+        <a:scrgbClr r="0" g="0" b="0"/>
+      </a:fillRef>
+      <a:effectRef idx="0">
+        <a:scrgbClr r="0" g="0" b="0"/>
+      </a:effectRef>
+      <a:fontRef idx="minor"/>
+    </dgm:style>
+  </dgm:styleLbl>
+  <dgm:styleLbl name="fgAccFollowNode1">
+    <dgm:scene3d>
+      <a:camera prst="orthographicFront"/>
+      <a:lightRig rig="threePt" dir="t"/>
+    </dgm:scene3d>
+    <dgm:sp3d/>
+    <dgm:txPr/>
+    <dgm:style>
+      <a:lnRef idx="2">
+        <a:scrgbClr r="0" g="0" b="0"/>
+      </a:lnRef>
+      <a:fillRef idx="1">
+        <a:scrgbClr r="0" g="0" b="0"/>
+      </a:fillRef>
+      <a:effectRef idx="0">
+        <a:scrgbClr r="0" g="0" b="0"/>
+      </a:effectRef>
+      <a:fontRef idx="minor"/>
+    </dgm:style>
+  </dgm:styleLbl>
+  <dgm:styleLbl name="alignAccFollowNode1">
+    <dgm:scene3d>
+      <a:camera prst="orthographicFront"/>
+      <a:lightRig rig="threePt" dir="t"/>
+    </dgm:scene3d>
+    <dgm:sp3d/>
+    <dgm:txPr/>
+    <dgm:style>
+      <a:lnRef idx="2">
+        <a:scrgbClr r="0" g="0" b="0"/>
+      </a:lnRef>
+      <a:fillRef idx="1">
+        <a:scrgbClr r="0" g="0" b="0"/>
+      </a:fillRef>
+      <a:effectRef idx="0">
+        <a:scrgbClr r="0" g="0" b="0"/>
+      </a:effectRef>
+      <a:fontRef idx="minor"/>
+    </dgm:style>
+  </dgm:styleLbl>
+  <dgm:styleLbl name="bgAccFollowNode1">
+    <dgm:scene3d>
+      <a:camera prst="orthographicFront"/>
+      <a:lightRig rig="threePt" dir="t"/>
+    </dgm:scene3d>
+    <dgm:sp3d/>
+    <dgm:txPr/>
+    <dgm:style>
+      <a:lnRef idx="2">
+        <a:scrgbClr r="0" g="0" b="0"/>
+      </a:lnRef>
+      <a:fillRef idx="1">
+        <a:scrgbClr r="0" g="0" b="0"/>
+      </a:fillRef>
+      <a:effectRef idx="0">
+        <a:scrgbClr r="0" g="0" b="0"/>
+      </a:effectRef>
+      <a:fontRef idx="minor"/>
+    </dgm:style>
+  </dgm:styleLbl>
+  <dgm:styleLbl name="fgAcc0">
+    <dgm:scene3d>
+      <a:camera prst="orthographicFront"/>
+      <a:lightRig rig="threePt" dir="t"/>
+    </dgm:scene3d>
+    <dgm:sp3d/>
+    <dgm:txPr/>
+    <dgm:style>
+      <a:lnRef idx="2">
+        <a:scrgbClr r="0" g="0" b="0"/>
+      </a:lnRef>
+      <a:fillRef idx="1">
+        <a:scrgbClr r="0" g="0" b="0"/>
+      </a:fillRef>
+      <a:effectRef idx="0">
+        <a:scrgbClr r="0" g="0" b="0"/>
+      </a:effectRef>
+      <a:fontRef idx="minor"/>
+    </dgm:style>
+  </dgm:styleLbl>
+  <dgm:styleLbl name="fgAcc2">
+    <dgm:scene3d>
+      <a:camera prst="orthographicFront"/>
+      <a:lightRig rig="threePt" dir="t"/>
+    </dgm:scene3d>
+    <dgm:sp3d/>
+    <dgm:txPr/>
+    <dgm:style>
+      <a:lnRef idx="2">
+        <a:scrgbClr r="0" g="0" b="0"/>
+      </a:lnRef>
+      <a:fillRef idx="1">
+        <a:scrgbClr r="0" g="0" b="0"/>
+      </a:fillRef>
+      <a:effectRef idx="0">
+        <a:scrgbClr r="0" g="0" b="0"/>
+      </a:effectRef>
+      <a:fontRef idx="minor"/>
+    </dgm:style>
+  </dgm:styleLbl>
+  <dgm:styleLbl name="fgAcc3">
+    <dgm:scene3d>
+      <a:camera prst="orthographicFront"/>
+      <a:lightRig rig="threePt" dir="t"/>
+    </dgm:scene3d>
+    <dgm:sp3d/>
+    <dgm:txPr/>
+    <dgm:style>
+      <a:lnRef idx="2">
+        <a:scrgbClr r="0" g="0" b="0"/>
+      </a:lnRef>
+      <a:fillRef idx="1">
+        <a:scrgbClr r="0" g="0" b="0"/>
+      </a:fillRef>
+      <a:effectRef idx="0">
+        <a:scrgbClr r="0" g="0" b="0"/>
+      </a:effectRef>
+      <a:fontRef idx="minor"/>
+    </dgm:style>
+  </dgm:styleLbl>
+  <dgm:styleLbl name="fgAcc4">
+    <dgm:scene3d>
+      <a:camera prst="orthographicFront"/>
+      <a:lightRig rig="threePt" dir="t"/>
+    </dgm:scene3d>
+    <dgm:sp3d/>
+    <dgm:txPr/>
+    <dgm:style>
+      <a:lnRef idx="2">
+        <a:scrgbClr r="0" g="0" b="0"/>
+      </a:lnRef>
+      <a:fillRef idx="1">
+        <a:scrgbClr r="0" g="0" b="0"/>
+      </a:fillRef>
+      <a:effectRef idx="0">
+        <a:scrgbClr r="0" g="0" b="0"/>
+      </a:effectRef>
+      <a:fontRef idx="minor"/>
+    </dgm:style>
+  </dgm:styleLbl>
+  <dgm:styleLbl name="bgShp">
+    <dgm:scene3d>
+      <a:camera prst="orthographicFront"/>
+      <a:lightRig rig="threePt" dir="t"/>
+    </dgm:scene3d>
+    <dgm:sp3d/>
+    <dgm:txPr/>
+    <dgm:style>
+      <a:lnRef idx="0">
+        <a:scrgbClr r="0" g="0" b="0"/>
+      </a:lnRef>
+      <a:fillRef idx="1">
+        <a:scrgbClr r="0" g="0" b="0"/>
+      </a:fillRef>
+      <a:effectRef idx="0">
+        <a:scrgbClr r="0" g="0" b="0"/>
+      </a:effectRef>
+      <a:fontRef idx="minor"/>
+    </dgm:style>
+  </dgm:styleLbl>
+  <dgm:styleLbl name="dkBgShp">
+    <dgm:scene3d>
+      <a:camera prst="orthographicFront"/>
+      <a:lightRig rig="threePt" dir="t"/>
+    </dgm:scene3d>
+    <dgm:sp3d/>
+    <dgm:txPr/>
+    <dgm:style>
+      <a:lnRef idx="0">
+        <a:scrgbClr r="0" g="0" b="0"/>
+      </a:lnRef>
+      <a:fillRef idx="1">
+        <a:scrgbClr r="0" g="0" b="0"/>
+      </a:fillRef>
+      <a:effectRef idx="0">
+        <a:scrgbClr r="0" g="0" b="0"/>
+      </a:effectRef>
+      <a:fontRef idx="minor"/>
+    </dgm:style>
+  </dgm:styleLbl>
+  <dgm:styleLbl name="trBgShp">
+    <dgm:scene3d>
+      <a:camera prst="orthographicFront"/>
+      <a:lightRig rig="threePt" dir="t"/>
+    </dgm:scene3d>
+    <dgm:sp3d/>
+    <dgm:txPr/>
+    <dgm:style>
+      <a:lnRef idx="0">
+        <a:scrgbClr r="0" g="0" b="0"/>
+      </a:lnRef>
+      <a:fillRef idx="1">
+        <a:scrgbClr r="0" g="0" b="0"/>
+      </a:fillRef>
+      <a:effectRef idx="0">
+        <a:scrgbClr r="0" g="0" b="0"/>
+      </a:effectRef>
+      <a:fontRef idx="minor"/>
+    </dgm:style>
+  </dgm:styleLbl>
+  <dgm:styleLbl name="fgShp">
+    <dgm:scene3d>
+      <a:camera prst="orthographicFront"/>
+      <a:lightRig rig="threePt" dir="t"/>
+    </dgm:scene3d>
+    <dgm:sp3d/>
+    <dgm:txPr/>
+    <dgm:style>
+      <a:lnRef idx="2">
+        <a:scrgbClr r="0" g="0" b="0"/>
+      </a:lnRef>
+      <a:fillRef idx="1">
+        <a:scrgbClr r="0" g="0" b="0"/>
+      </a:fillRef>
+      <a:effectRef idx="0">
+        <a:scrgbClr r="0" g="0" b="0"/>
+      </a:effectRef>
+      <a:fontRef idx="minor"/>
+    </dgm:style>
+  </dgm:styleLbl>
+  <dgm:styleLbl name="revTx">
+    <dgm:scene3d>
+      <a:camera prst="orthographicFront"/>
+      <a:lightRig rig="threePt" dir="t"/>
+    </dgm:scene3d>
+    <dgm:sp3d/>
+    <dgm:txPr/>
+    <dgm:style>
+      <a:lnRef idx="0">
+        <a:scrgbClr r="0" g="0" b="0"/>
+      </a:lnRef>
+      <a:fillRef idx="0">
+        <a:scrgbClr r="0" g="0" b="0"/>
+      </a:fillRef>
+      <a:effectRef idx="0">
+        <a:scrgbClr r="0" g="0" b="0"/>
+      </a:effectRef>
+      <a:fontRef idx="minor"/>
+    </dgm:style>
+  </dgm:styleLbl>
+</dgm:styleDef>
+</file>
+
 <file path=word/theme/theme1.xml><?xml version="1.0" encoding="utf-8"?>
 <a:theme xmlns:a="http://schemas.openxmlformats.org/drawingml/2006/main" name="Office Theme">
   <a:themeElements>

</xml_diff>

<commit_message>
Changed grammar and flow of pipeline documentation
</commit_message>
<xml_diff>
--- a/docs/PipelineDoc.docx
+++ b/docs/PipelineDoc.docx
@@ -1,6 +1,6 @@
 
 <file path=word/document.xml><?xml version="1.0" encoding="utf-8"?>
-<w:document xmlns:wpc="http://schemas.microsoft.com/office/word/2010/wordprocessingCanvas" xmlns:cx="http://schemas.microsoft.com/office/drawing/2014/chartex" xmlns:cx1="http://schemas.microsoft.com/office/drawing/2015/9/8/chartex" xmlns:mc="http://schemas.openxmlformats.org/markup-compatibility/2006" xmlns:o="urn:schemas-microsoft-com:office:office" xmlns:r="http://schemas.openxmlformats.org/officeDocument/2006/relationships" xmlns:m="http://schemas.openxmlformats.org/officeDocument/2006/math" xmlns:v="urn:schemas-microsoft-com:vml" xmlns:wp14="http://schemas.microsoft.com/office/word/2010/wordprocessingDrawing" xmlns:wp="http://schemas.openxmlformats.org/drawingml/2006/wordprocessingDrawing" xmlns:w10="urn:schemas-microsoft-com:office:word" xmlns:w="http://schemas.openxmlformats.org/wordprocessingml/2006/main" xmlns:w14="http://schemas.microsoft.com/office/word/2010/wordml" xmlns:w15="http://schemas.microsoft.com/office/word/2012/wordml" xmlns:w16se="http://schemas.microsoft.com/office/word/2015/wordml/symex" xmlns:wpg="http://schemas.microsoft.com/office/word/2010/wordprocessingGroup" xmlns:wpi="http://schemas.microsoft.com/office/word/2010/wordprocessingInk" xmlns:wne="http://schemas.microsoft.com/office/word/2006/wordml" xmlns:wps="http://schemas.microsoft.com/office/word/2010/wordprocessingShape" mc:Ignorable="w14 w15 w16se wp14">
+<w:document xmlns:wpc="http://schemas.microsoft.com/office/word/2010/wordprocessingCanvas" xmlns:cx="http://schemas.microsoft.com/office/drawing/2014/chartex" xmlns:cx1="http://schemas.microsoft.com/office/drawing/2015/9/8/chartex" xmlns:cx2="http://schemas.microsoft.com/office/drawing/2015/10/21/chartex" xmlns:cx3="http://schemas.microsoft.com/office/drawing/2016/5/9/chartex" xmlns:cx4="http://schemas.microsoft.com/office/drawing/2016/5/10/chartex" xmlns:cx5="http://schemas.microsoft.com/office/drawing/2016/5/11/chartex" xmlns:cx6="http://schemas.microsoft.com/office/drawing/2016/5/12/chartex" xmlns:cx7="http://schemas.microsoft.com/office/drawing/2016/5/13/chartex" xmlns:cx8="http://schemas.microsoft.com/office/drawing/2016/5/14/chartex" xmlns:mc="http://schemas.openxmlformats.org/markup-compatibility/2006" xmlns:aink="http://schemas.microsoft.com/office/drawing/2016/ink" xmlns:am3d="http://schemas.microsoft.com/office/drawing/2017/model3d" xmlns:o="urn:schemas-microsoft-com:office:office" xmlns:r="http://schemas.openxmlformats.org/officeDocument/2006/relationships" xmlns:m="http://schemas.openxmlformats.org/officeDocument/2006/math" xmlns:v="urn:schemas-microsoft-com:vml" xmlns:wp14="http://schemas.microsoft.com/office/word/2010/wordprocessingDrawing" xmlns:wp="http://schemas.openxmlformats.org/drawingml/2006/wordprocessingDrawing" xmlns:w10="urn:schemas-microsoft-com:office:word" xmlns:w="http://schemas.openxmlformats.org/wordprocessingml/2006/main" xmlns:w14="http://schemas.microsoft.com/office/word/2010/wordml" xmlns:w15="http://schemas.microsoft.com/office/word/2012/wordml" xmlns:w16cid="http://schemas.microsoft.com/office/word/2016/wordml/cid" xmlns:w16se="http://schemas.microsoft.com/office/word/2015/wordml/symex" xmlns:wpg="http://schemas.microsoft.com/office/word/2010/wordprocessingGroup" xmlns:wpi="http://schemas.microsoft.com/office/word/2010/wordprocessingInk" xmlns:wne="http://schemas.microsoft.com/office/word/2006/wordml" xmlns:wps="http://schemas.microsoft.com/office/word/2010/wordprocessingShape" mc:Ignorable="w14 w15 w16se w16cid wp14">
   <w:body>
     <w:p>
       <w:pPr>
@@ -12,7 +12,19 @@
         <w:rPr>
           <w:b/>
         </w:rPr>
-        <w:t>Pipeline Functions:</w:t>
+        <w:t xml:space="preserve">Pipeline </w:t>
+      </w:r>
+      <w:r>
+        <w:rPr>
+          <w:b/>
+        </w:rPr>
+        <w:t>Documentation</w:t>
+      </w:r>
+      <w:r>
+        <w:rPr>
+          <w:b/>
+        </w:rPr>
+        <w:t>:</w:t>
       </w:r>
     </w:p>
     <w:p>
@@ -30,23 +42,7 @@
         <w:t>void</w:t>
       </w:r>
       <w:r>
-        <w:t xml:space="preserve"> </w:t>
-      </w:r>
-      <w:proofErr w:type="spellStart"/>
-      <w:r>
-        <w:t>iplc_sim_dump_</w:t>
-      </w:r>
-      <w:proofErr w:type="gramStart"/>
-      <w:r>
-        <w:t>pipeline</w:t>
-      </w:r>
-      <w:proofErr w:type="spellEnd"/>
-      <w:r>
-        <w:t>(</w:t>
-      </w:r>
-      <w:proofErr w:type="gramEnd"/>
-      <w:r>
-        <w:t>)</w:t>
+        <w:t xml:space="preserve"> iplc_sim_dump_pipeline()</w:t>
       </w:r>
     </w:p>
     <w:p>
@@ -70,7 +66,13 @@
         </w:numPr>
       </w:pPr>
       <w:r>
-        <w:t>Uses switch case architecture</w:t>
+        <w:t>U</w:t>
+      </w:r>
+      <w:r>
+        <w:t>tilizes</w:t>
+      </w:r>
+      <w:r>
+        <w:t xml:space="preserve"> switch case architecture</w:t>
       </w:r>
     </w:p>
     <w:p>
@@ -94,23 +96,7 @@
         <w:t>oid</w:t>
       </w:r>
       <w:r>
-        <w:t xml:space="preserve"> </w:t>
-      </w:r>
-      <w:proofErr w:type="spellStart"/>
-      <w:r>
-        <w:t>iplc_sim_push_pipeline_</w:t>
-      </w:r>
-      <w:proofErr w:type="gramStart"/>
-      <w:r>
-        <w:t>stage</w:t>
-      </w:r>
-      <w:proofErr w:type="spellEnd"/>
-      <w:r>
-        <w:t>(</w:t>
-      </w:r>
-      <w:proofErr w:type="gramEnd"/>
-      <w:r>
-        <w:t>)</w:t>
+        <w:t xml:space="preserve"> iplc_sim_push_pipeline_stage()</w:t>
       </w:r>
     </w:p>
     <w:p>
@@ -122,7 +108,7 @@
         </w:numPr>
       </w:pPr>
       <w:r>
-        <w:t>Checks whether various stages of the pipeline require stalls or forwarding.</w:t>
+        <w:t>Checks whether various stages of the pipeline require stalls or forwarding</w:t>
       </w:r>
     </w:p>
     <w:p>
@@ -134,15 +120,7 @@
         </w:numPr>
       </w:pPr>
       <w:r>
-        <w:t xml:space="preserve">Checks </w:t>
-      </w:r>
-      <w:proofErr w:type="spellStart"/>
-      <w:r>
-        <w:t>writeback</w:t>
-      </w:r>
-      <w:proofErr w:type="spellEnd"/>
-      <w:r>
-        <w:t xml:space="preserve"> stage</w:t>
+        <w:t>Checks writeback stage</w:t>
       </w:r>
     </w:p>
     <w:p>
@@ -214,15 +192,25 @@
         </w:numPr>
       </w:pPr>
       <w:r>
-        <w:t xml:space="preserve">Increment </w:t>
-      </w:r>
-      <w:proofErr w:type="spellStart"/>
-      <w:r>
-        <w:t>pipeline_cyrcles</w:t>
-      </w:r>
-      <w:proofErr w:type="spellEnd"/>
-      <w:r>
-        <w:t xml:space="preserve"> by 1</w:t>
+        <w:t>Increment</w:t>
+      </w:r>
+      <w:r>
+        <w:t>s</w:t>
+      </w:r>
+      <w:r>
+        <w:t xml:space="preserve"> </w:t>
+      </w:r>
+      <w:r>
+        <w:t xml:space="preserve">number of </w:t>
+      </w:r>
+      <w:r>
+        <w:t>pipeline</w:t>
+      </w:r>
+      <w:r>
+        <w:t xml:space="preserve"> </w:t>
+      </w:r>
+      <w:r>
+        <w:t>cycles by 1</w:t>
       </w:r>
     </w:p>
     <w:p>
@@ -234,7 +222,13 @@
         </w:numPr>
       </w:pPr>
       <w:r>
-        <w:t>Push pipeline stages</w:t>
+        <w:t>Push</w:t>
+      </w:r>
+      <w:r>
+        <w:t>es</w:t>
+      </w:r>
+      <w:r>
+        <w:t xml:space="preserve"> pipeline stages</w:t>
       </w:r>
     </w:p>
     <w:p>
@@ -246,7 +240,13 @@
         </w:numPr>
       </w:pPr>
       <w:r>
-        <w:t>Reset fetch stage to NOP</w:t>
+        <w:t>Reset</w:t>
+      </w:r>
+      <w:r>
+        <w:t>s</w:t>
+      </w:r>
+      <w:r>
+        <w:t xml:space="preserve"> fetch stage to NOP</w:t>
       </w:r>
     </w:p>
     <w:p>
@@ -263,53 +263,8 @@
         </w:rPr>
         <w:t xml:space="preserve">void </w:t>
       </w:r>
-      <w:proofErr w:type="spellStart"/>
-      <w:r>
-        <w:t>iplc_sim_process_pipeline_</w:t>
-      </w:r>
-      <w:proofErr w:type="gramStart"/>
-      <w:r>
-        <w:t>rtype</w:t>
-      </w:r>
-      <w:proofErr w:type="spellEnd"/>
-      <w:r>
-        <w:t>(</w:t>
-      </w:r>
-      <w:proofErr w:type="gramEnd"/>
-      <w:r>
-        <w:t xml:space="preserve">char *instruction, </w:t>
-      </w:r>
-      <w:proofErr w:type="spellStart"/>
-      <w:r>
-        <w:t>int</w:t>
-      </w:r>
-      <w:proofErr w:type="spellEnd"/>
-      <w:r>
-        <w:t xml:space="preserve"> </w:t>
-      </w:r>
-      <w:proofErr w:type="spellStart"/>
-      <w:r>
-        <w:t>dest_reg</w:t>
-      </w:r>
-      <w:proofErr w:type="spellEnd"/>
-      <w:r>
-        <w:t xml:space="preserve">, </w:t>
-      </w:r>
-      <w:proofErr w:type="spellStart"/>
-      <w:r>
-        <w:t>int</w:t>
-      </w:r>
-      <w:proofErr w:type="spellEnd"/>
-      <w:r>
-        <w:t xml:space="preserve"> reg1, </w:t>
-      </w:r>
-      <w:proofErr w:type="spellStart"/>
-      <w:r>
-        <w:t>int</w:t>
-      </w:r>
-      <w:proofErr w:type="spellEnd"/>
-      <w:r>
-        <w:t xml:space="preserve"> reg2_or_constant)</w:t>
+      <w:r>
+        <w:t>iplc_sim_process_pipeline_rtype(char *instruction, int dest_reg, int reg1, int reg2_or_constant)</w:t>
       </w:r>
     </w:p>
     <w:p>
@@ -342,68 +297,7 @@
         <w:t>void</w:t>
       </w:r>
       <w:r>
-        <w:t xml:space="preserve"> </w:t>
-      </w:r>
-      <w:proofErr w:type="spellStart"/>
-      <w:r>
-        <w:t>iplc_sim_process_pipeline_</w:t>
-      </w:r>
-      <w:proofErr w:type="gramStart"/>
-      <w:r>
-        <w:t>lw</w:t>
-      </w:r>
-      <w:proofErr w:type="spellEnd"/>
-      <w:r>
-        <w:t>(</w:t>
-      </w:r>
-      <w:proofErr w:type="spellStart"/>
-      <w:proofErr w:type="gramEnd"/>
-      <w:r>
-        <w:t>int</w:t>
-      </w:r>
-      <w:proofErr w:type="spellEnd"/>
-      <w:r>
-        <w:t xml:space="preserve"> </w:t>
-      </w:r>
-      <w:proofErr w:type="spellStart"/>
-      <w:r>
-        <w:t>dest_reg</w:t>
-      </w:r>
-      <w:proofErr w:type="spellEnd"/>
-      <w:r>
-        <w:t xml:space="preserve">, </w:t>
-      </w:r>
-      <w:proofErr w:type="spellStart"/>
-      <w:r>
-        <w:t>int</w:t>
-      </w:r>
-      <w:proofErr w:type="spellEnd"/>
-      <w:r>
-        <w:t xml:space="preserve"> </w:t>
-      </w:r>
-      <w:proofErr w:type="spellStart"/>
-      <w:r>
-        <w:t>base_reg</w:t>
-      </w:r>
-      <w:proofErr w:type="spellEnd"/>
-      <w:r>
-        <w:t xml:space="preserve">, unsigned </w:t>
-      </w:r>
-      <w:proofErr w:type="spellStart"/>
-      <w:r>
-        <w:t>int</w:t>
-      </w:r>
-      <w:proofErr w:type="spellEnd"/>
-      <w:r>
-        <w:t xml:space="preserve"> </w:t>
-      </w:r>
-      <w:proofErr w:type="spellStart"/>
-      <w:r>
-        <w:t>data_address</w:t>
-      </w:r>
-      <w:proofErr w:type="spellEnd"/>
-      <w:r>
-        <w:t>)</w:t>
+        <w:t xml:space="preserve"> iplc_sim_process_pipeline_lw(int dest_reg, int base_reg, unsigned int data_address)</w:t>
       </w:r>
     </w:p>
     <w:p>
@@ -415,7 +309,13 @@
         </w:numPr>
       </w:pPr>
       <w:r>
-        <w:t xml:space="preserve">Assigns destination register, base register and data address arguments to fetch </w:t>
+        <w:t>Assigns destination register, base register</w:t>
+      </w:r>
+      <w:r>
+        <w:t>,</w:t>
+      </w:r>
+      <w:r>
+        <w:t xml:space="preserve"> and data address arguments to fetch </w:t>
       </w:r>
       <w:r>
         <w:t xml:space="preserve">instruction </w:t>
@@ -439,68 +339,13 @@
         <w:t>void</w:t>
       </w:r>
       <w:r>
-        <w:t xml:space="preserve"> </w:t>
-      </w:r>
-      <w:proofErr w:type="spellStart"/>
-      <w:r>
-        <w:t>iplc_sim_process_pipeline_</w:t>
-      </w:r>
-      <w:proofErr w:type="gramStart"/>
-      <w:r>
-        <w:t>sw</w:t>
-      </w:r>
-      <w:proofErr w:type="spellEnd"/>
-      <w:r>
-        <w:t>(</w:t>
-      </w:r>
-      <w:proofErr w:type="spellStart"/>
-      <w:proofErr w:type="gramEnd"/>
-      <w:r>
-        <w:t>int</w:t>
-      </w:r>
-      <w:proofErr w:type="spellEnd"/>
-      <w:r>
-        <w:t xml:space="preserve"> </w:t>
-      </w:r>
-      <w:proofErr w:type="spellStart"/>
-      <w:r>
-        <w:t>src_reg</w:t>
-      </w:r>
-      <w:proofErr w:type="spellEnd"/>
-      <w:r>
-        <w:t xml:space="preserve">, </w:t>
-      </w:r>
-      <w:proofErr w:type="spellStart"/>
-      <w:r>
-        <w:t>int</w:t>
-      </w:r>
-      <w:proofErr w:type="spellEnd"/>
-      <w:r>
-        <w:t xml:space="preserve"> </w:t>
-      </w:r>
-      <w:proofErr w:type="spellStart"/>
-      <w:r>
-        <w:t>base_reg</w:t>
-      </w:r>
-      <w:proofErr w:type="spellEnd"/>
-      <w:r>
-        <w:t xml:space="preserve">, unsigned </w:t>
-      </w:r>
-      <w:proofErr w:type="spellStart"/>
-      <w:r>
-        <w:t>int</w:t>
-      </w:r>
-      <w:proofErr w:type="spellEnd"/>
-      <w:r>
-        <w:t xml:space="preserve"> </w:t>
-      </w:r>
-      <w:proofErr w:type="spellStart"/>
-      <w:r>
-        <w:t>data_address</w:t>
-      </w:r>
-      <w:proofErr w:type="spellEnd"/>
-      <w:r>
-        <w:t>)</w:t>
+        <w:t xml:space="preserve"> iplc_sim_process_pipeline_sw(int src_reg, int base_reg, unsigned </w:t>
+      </w:r>
+      <w:r>
+        <w:t xml:space="preserve">int </w:t>
+      </w:r>
+      <w:r>
+        <w:t>data_address)</w:t>
       </w:r>
     </w:p>
     <w:p>
@@ -536,36 +381,7 @@
         <w:t>void</w:t>
       </w:r>
       <w:r>
-        <w:t xml:space="preserve"> </w:t>
-      </w:r>
-      <w:proofErr w:type="spellStart"/>
-      <w:r>
-        <w:t>iplc_sim_process_pipeline_</w:t>
-      </w:r>
-      <w:proofErr w:type="gramStart"/>
-      <w:r>
-        <w:t>branch</w:t>
-      </w:r>
-      <w:proofErr w:type="spellEnd"/>
-      <w:r>
-        <w:t>(</w:t>
-      </w:r>
-      <w:proofErr w:type="spellStart"/>
-      <w:proofErr w:type="gramEnd"/>
-      <w:r>
-        <w:t>int</w:t>
-      </w:r>
-      <w:proofErr w:type="spellEnd"/>
-      <w:r>
-        <w:t xml:space="preserve"> reg1, </w:t>
-      </w:r>
-      <w:proofErr w:type="spellStart"/>
-      <w:r>
-        <w:t>int</w:t>
-      </w:r>
-      <w:proofErr w:type="spellEnd"/>
-      <w:r>
-        <w:t xml:space="preserve"> reg2)</w:t>
+        <w:t xml:space="preserve"> iplc_sim_process_pipeline_branch(int reg1, int reg2)</w:t>
       </w:r>
     </w:p>
     <w:p>
@@ -601,23 +417,7 @@
         <w:t>void</w:t>
       </w:r>
       <w:r>
-        <w:t xml:space="preserve"> </w:t>
-      </w:r>
-      <w:proofErr w:type="spellStart"/>
-      <w:r>
-        <w:t>iplc_sim_process_pipeline_</w:t>
-      </w:r>
-      <w:proofErr w:type="gramStart"/>
-      <w:r>
-        <w:t>jump</w:t>
-      </w:r>
-      <w:proofErr w:type="spellEnd"/>
-      <w:r>
-        <w:t>(</w:t>
-      </w:r>
-      <w:proofErr w:type="gramEnd"/>
-      <w:r>
-        <w:t>char *instruction)</w:t>
+        <w:t xml:space="preserve"> iplc_sim_process_pipeline_jump(char *instruction)</w:t>
       </w:r>
     </w:p>
     <w:p>
@@ -646,21 +446,8 @@
         </w:rPr>
         <w:t xml:space="preserve">void </w:t>
       </w:r>
-      <w:proofErr w:type="spellStart"/>
-      <w:r>
-        <w:t>iplc_sim_process_pipeline_</w:t>
-      </w:r>
-      <w:proofErr w:type="gramStart"/>
-      <w:r>
-        <w:t>syscall</w:t>
-      </w:r>
-      <w:proofErr w:type="spellEnd"/>
-      <w:r>
-        <w:t>(</w:t>
-      </w:r>
-      <w:proofErr w:type="gramEnd"/>
-      <w:r>
-        <w:t>)</w:t>
+      <w:r>
+        <w:t>iplc_sim_process_pipeline_syscall()</w:t>
       </w:r>
     </w:p>
     <w:p>
@@ -672,15 +459,7 @@
         </w:numPr>
       </w:pPr>
       <w:r>
-        <w:t xml:space="preserve">Assigns fetch instruction variable to </w:t>
-      </w:r>
-      <w:proofErr w:type="spellStart"/>
-      <w:r>
-        <w:t>syscall</w:t>
-      </w:r>
-      <w:proofErr w:type="spellEnd"/>
-      <w:r>
-        <w:t xml:space="preserve"> instruction</w:t>
+        <w:t>Assigns fetch instruction variable to syscall instruction</w:t>
       </w:r>
     </w:p>
     <w:p>
@@ -698,23 +477,7 @@
         <w:t>void</w:t>
       </w:r>
       <w:r>
-        <w:t xml:space="preserve"> </w:t>
-      </w:r>
-      <w:proofErr w:type="spellStart"/>
-      <w:r>
-        <w:t>iplc_sim_process_pipeline_</w:t>
-      </w:r>
-      <w:proofErr w:type="gramStart"/>
-      <w:r>
-        <w:t>nop</w:t>
-      </w:r>
-      <w:proofErr w:type="spellEnd"/>
-      <w:r>
-        <w:t>(</w:t>
-      </w:r>
-      <w:proofErr w:type="gramEnd"/>
-      <w:r>
-        <w:t>)</w:t>
+        <w:t xml:space="preserve"> iplc_sim_process_pipeline_nop()</w:t>
       </w:r>
     </w:p>
     <w:p>
@@ -730,7 +493,7 @@
           <w:noProof/>
         </w:rPr>
         <w:drawing>
-          <wp:anchor distT="0" distB="0" distL="114300" distR="114300" simplePos="0" relativeHeight="251659264" behindDoc="1" locked="0" layoutInCell="1" allowOverlap="1" wp14:anchorId="2F49FBC0" wp14:editId="444BC705">
+          <wp:anchor distT="0" distB="0" distL="114300" distR="114300" simplePos="0" relativeHeight="251659264" behindDoc="1" locked="0" layoutInCell="1" allowOverlap="1" wp14:anchorId="36AA71EE" wp14:editId="43E178E0">
             <wp:simplePos x="0" y="0"/>
             <wp:positionH relativeFrom="page">
               <wp:align>right</wp:align>
@@ -758,18 +521,25 @@
         </w:drawing>
       </w:r>
       <w:r>
-        <w:t xml:space="preserve">Assign fetch instruction variable to </w:t>
-      </w:r>
-      <w:proofErr w:type="spellStart"/>
-      <w:r>
-        <w:t>nop</w:t>
-      </w:r>
-      <w:proofErr w:type="spellEnd"/>
-      <w:r>
-        <w:t xml:space="preserve"> instruction</w:t>
+        <w:t>Assign</w:t>
+      </w:r>
+      <w:r>
+        <w:t>s</w:t>
+      </w:r>
+      <w:r>
+        <w:t xml:space="preserve"> fe</w:t>
       </w:r>
       <w:bookmarkStart w:id="0" w:name="_GoBack"/>
       <w:bookmarkEnd w:id="0"/>
+      <w:r>
+        <w:t xml:space="preserve">tch instruction variable to </w:t>
+      </w:r>
+      <w:r>
+        <w:t>NOP</w:t>
+      </w:r>
+      <w:r>
+        <w:t xml:space="preserve"> instruction</w:t>
+      </w:r>
     </w:p>
     <w:sectPr>
       <w:pgSz w:w="12240" w:h="15840"/>
@@ -782,7 +552,7 @@
 </file>
 
 <file path=word/numbering.xml><?xml version="1.0" encoding="utf-8"?>
-<w:numbering xmlns:wpc="http://schemas.microsoft.com/office/word/2010/wordprocessingCanvas" xmlns:cx="http://schemas.microsoft.com/office/drawing/2014/chartex" xmlns:cx1="http://schemas.microsoft.com/office/drawing/2015/9/8/chartex" xmlns:mc="http://schemas.openxmlformats.org/markup-compatibility/2006" xmlns:o="urn:schemas-microsoft-com:office:office" xmlns:r="http://schemas.openxmlformats.org/officeDocument/2006/relationships" xmlns:m="http://schemas.openxmlformats.org/officeDocument/2006/math" xmlns:v="urn:schemas-microsoft-com:vml" xmlns:wp14="http://schemas.microsoft.com/office/word/2010/wordprocessingDrawing" xmlns:wp="http://schemas.openxmlformats.org/drawingml/2006/wordprocessingDrawing" xmlns:w10="urn:schemas-microsoft-com:office:word" xmlns:w="http://schemas.openxmlformats.org/wordprocessingml/2006/main" xmlns:w14="http://schemas.microsoft.com/office/word/2010/wordml" xmlns:w15="http://schemas.microsoft.com/office/word/2012/wordml" xmlns:w16se="http://schemas.microsoft.com/office/word/2015/wordml/symex" xmlns:wpg="http://schemas.microsoft.com/office/word/2010/wordprocessingGroup" xmlns:wpi="http://schemas.microsoft.com/office/word/2010/wordprocessingInk" xmlns:wne="http://schemas.microsoft.com/office/word/2006/wordml" xmlns:wps="http://schemas.microsoft.com/office/word/2010/wordprocessingShape" mc:Ignorable="w14 w15 w16se wp14">
+<w:numbering xmlns:wpc="http://schemas.microsoft.com/office/word/2010/wordprocessingCanvas" xmlns:cx="http://schemas.microsoft.com/office/drawing/2014/chartex" xmlns:cx1="http://schemas.microsoft.com/office/drawing/2015/9/8/chartex" xmlns:cx2="http://schemas.microsoft.com/office/drawing/2015/10/21/chartex" xmlns:cx3="http://schemas.microsoft.com/office/drawing/2016/5/9/chartex" xmlns:cx4="http://schemas.microsoft.com/office/drawing/2016/5/10/chartex" xmlns:cx5="http://schemas.microsoft.com/office/drawing/2016/5/11/chartex" xmlns:cx6="http://schemas.microsoft.com/office/drawing/2016/5/12/chartex" xmlns:cx7="http://schemas.microsoft.com/office/drawing/2016/5/13/chartex" xmlns:cx8="http://schemas.microsoft.com/office/drawing/2016/5/14/chartex" xmlns:mc="http://schemas.openxmlformats.org/markup-compatibility/2006" xmlns:aink="http://schemas.microsoft.com/office/drawing/2016/ink" xmlns:am3d="http://schemas.microsoft.com/office/drawing/2017/model3d" xmlns:o="urn:schemas-microsoft-com:office:office" xmlns:r="http://schemas.openxmlformats.org/officeDocument/2006/relationships" xmlns:m="http://schemas.openxmlformats.org/officeDocument/2006/math" xmlns:v="urn:schemas-microsoft-com:vml" xmlns:wp14="http://schemas.microsoft.com/office/word/2010/wordprocessingDrawing" xmlns:wp="http://schemas.openxmlformats.org/drawingml/2006/wordprocessingDrawing" xmlns:w10="urn:schemas-microsoft-com:office:word" xmlns:w="http://schemas.openxmlformats.org/wordprocessingml/2006/main" xmlns:w14="http://schemas.microsoft.com/office/word/2010/wordml" xmlns:w15="http://schemas.microsoft.com/office/word/2012/wordml" xmlns:w16cid="http://schemas.microsoft.com/office/word/2016/wordml/cid" xmlns:w16se="http://schemas.microsoft.com/office/word/2015/wordml/symex" xmlns:wpg="http://schemas.microsoft.com/office/word/2010/wordprocessingGroup" xmlns:wpi="http://schemas.microsoft.com/office/word/2010/wordprocessingInk" xmlns:wne="http://schemas.microsoft.com/office/word/2006/wordml" xmlns:wps="http://schemas.microsoft.com/office/word/2010/wordprocessingShape" mc:Ignorable="w14 w15 w16se w16cid wp14">
   <w:abstractNum w:abstractNumId="0" w15:restartNumberingAfterBreak="0">
     <w:nsid w:val="124A6467"/>
     <w:multiLevelType w:val="hybridMultilevel"/>
@@ -903,7 +673,7 @@
 </file>
 
 <file path=word/styles.xml><?xml version="1.0" encoding="utf-8"?>
-<w:styles xmlns:mc="http://schemas.openxmlformats.org/markup-compatibility/2006" xmlns:r="http://schemas.openxmlformats.org/officeDocument/2006/relationships" xmlns:w="http://schemas.openxmlformats.org/wordprocessingml/2006/main" xmlns:w14="http://schemas.microsoft.com/office/word/2010/wordml" xmlns:w15="http://schemas.microsoft.com/office/word/2012/wordml" xmlns:w16se="http://schemas.microsoft.com/office/word/2015/wordml/symex" mc:Ignorable="w14 w15 w16se">
+<w:styles xmlns:mc="http://schemas.openxmlformats.org/markup-compatibility/2006" xmlns:r="http://schemas.openxmlformats.org/officeDocument/2006/relationships" xmlns:w="http://schemas.openxmlformats.org/wordprocessingml/2006/main" xmlns:w14="http://schemas.microsoft.com/office/word/2010/wordml" xmlns:w15="http://schemas.microsoft.com/office/word/2012/wordml" xmlns:w16cid="http://schemas.microsoft.com/office/word/2016/wordml/cid" xmlns:w16se="http://schemas.microsoft.com/office/word/2015/wordml/symex" mc:Ignorable="w14 w15 w16se w16cid">
   <w:docDefaults>
     <w:rPrDefault>
       <w:rPr>
@@ -919,7 +689,7 @@
       </w:pPr>
     </w:pPrDefault>
   </w:docDefaults>
-  <w:latentStyles w:defLockedState="0" w:defUIPriority="99" w:defSemiHidden="0" w:defUnhideWhenUsed="0" w:defQFormat="0" w:count="371">
+  <w:latentStyles w:defLockedState="0" w:defUIPriority="99" w:defSemiHidden="0" w:defUnhideWhenUsed="0" w:defQFormat="0" w:count="375">
     <w:lsdException w:name="Normal" w:uiPriority="0" w:qFormat="1"/>
     <w:lsdException w:name="heading 1" w:uiPriority="9" w:qFormat="1"/>
     <w:lsdException w:name="heading 2" w:semiHidden="1" w:uiPriority="9" w:unhideWhenUsed="1" w:qFormat="1"/>
@@ -1025,7 +795,6 @@
     <w:lsdException w:name="HTML Sample" w:semiHidden="1" w:unhideWhenUsed="1"/>
     <w:lsdException w:name="HTML Typewriter" w:semiHidden="1" w:unhideWhenUsed="1"/>
     <w:lsdException w:name="HTML Variable" w:semiHidden="1" w:unhideWhenUsed="1"/>
-    <w:lsdException w:name="Normal Table" w:semiHidden="1" w:unhideWhenUsed="1"/>
     <w:lsdException w:name="annotation subject" w:semiHidden="1" w:unhideWhenUsed="1"/>
     <w:lsdException w:name="No List" w:semiHidden="1" w:unhideWhenUsed="1"/>
     <w:lsdException w:name="Outline List 1" w:semiHidden="1" w:unhideWhenUsed="1"/>
@@ -1069,10 +838,8 @@
     <w:lsdException w:name="Table Elegant" w:semiHidden="1" w:unhideWhenUsed="1"/>
     <w:lsdException w:name="Table Professional" w:semiHidden="1" w:unhideWhenUsed="1"/>
     <w:lsdException w:name="Table Subtle 1" w:semiHidden="1" w:unhideWhenUsed="1"/>
-    <w:lsdException w:name="Table Subtle 2" w:semiHidden="1" w:unhideWhenUsed="1"/>
     <w:lsdException w:name="Table Web 1" w:semiHidden="1" w:unhideWhenUsed="1"/>
     <w:lsdException w:name="Table Web 2" w:semiHidden="1" w:unhideWhenUsed="1"/>
-    <w:lsdException w:name="Table Web 3" w:semiHidden="1" w:unhideWhenUsed="1"/>
     <w:lsdException w:name="Balloon Text" w:semiHidden="1" w:unhideWhenUsed="1"/>
     <w:lsdException w:name="Table Grid" w:uiPriority="39"/>
     <w:lsdException w:name="Table Theme" w:semiHidden="1" w:unhideWhenUsed="1"/>
@@ -1291,6 +1058,10 @@
     <w:lsdException w:name="List Table 5 Dark Accent 6" w:uiPriority="50"/>
     <w:lsdException w:name="List Table 6 Colorful Accent 6" w:uiPriority="51"/>
     <w:lsdException w:name="List Table 7 Colorful Accent 6" w:uiPriority="52"/>
+    <w:lsdException w:name="Mention" w:semiHidden="1" w:unhideWhenUsed="1"/>
+    <w:lsdException w:name="Smart Hyperlink" w:semiHidden="1" w:unhideWhenUsed="1"/>
+    <w:lsdException w:name="Hashtag" w:semiHidden="1" w:unhideWhenUsed="1"/>
+    <w:lsdException w:name="Unresolved Mention" w:semiHidden="1" w:unhideWhenUsed="1"/>
   </w:latentStyles>
   <w:style w:type="paragraph" w:default="1" w:styleId="Normal">
     <w:name w:val="Normal"/>
@@ -2565,13 +2336,6 @@
         </dgm:presLayoutVars>
       </dgm:prSet>
       <dgm:spPr/>
-      <dgm:t>
-        <a:bodyPr/>
-        <a:lstStyle/>
-        <a:p>
-          <a:endParaRPr lang="en-US"/>
-        </a:p>
-      </dgm:t>
     </dgm:pt>
     <dgm:pt modelId="{E210BF06-9132-4664-9889-F3DDDD39B414}" type="pres">
       <dgm:prSet presAssocID="{674375D6-872A-4F56-985C-56E612BDFE8C}" presName="level3hierChild" presStyleCnt="0"/>
@@ -2596,13 +2360,6 @@
         </dgm:presLayoutVars>
       </dgm:prSet>
       <dgm:spPr/>
-      <dgm:t>
-        <a:bodyPr/>
-        <a:lstStyle/>
-        <a:p>
-          <a:endParaRPr lang="en-US"/>
-        </a:p>
-      </dgm:t>
     </dgm:pt>
     <dgm:pt modelId="{5962DF74-1183-4BE4-B17E-8BBE3832B24B}" type="pres">
       <dgm:prSet presAssocID="{5D5376A4-4AD8-46A3-9E7A-BF580615D982}" presName="level3hierChild" presStyleCnt="0"/>
@@ -2658,40 +2415,40 @@
     </dgm:pt>
   </dgm:ptLst>
   <dgm:cxnLst>
+    <dgm:cxn modelId="{DA8C4F17-A8F0-4C7E-AE91-92D43E087184}" type="presOf" srcId="{674375D6-872A-4F56-985C-56E612BDFE8C}" destId="{5906F0D2-9A21-4503-986A-A579F01FD679}" srcOrd="0" destOrd="0" presId="urn:microsoft.com/office/officeart/2008/layout/HorizontalMultiLevelHierarchy"/>
+    <dgm:cxn modelId="{061B6F18-29D1-4027-B5D0-76653A94A55F}" type="presOf" srcId="{6D23D75C-7FF1-45DA-8C27-8AEA159F1939}" destId="{524D9F70-66A1-48AB-8A30-7F0856E376EE}" srcOrd="1" destOrd="0" presId="urn:microsoft.com/office/officeart/2008/layout/HorizontalMultiLevelHierarchy"/>
+    <dgm:cxn modelId="{A6E6CA1C-4BF1-404C-8ECC-90FA37E19845}" type="presOf" srcId="{749274D7-3892-4E4B-94D7-040A0D6B2C69}" destId="{7E231A59-7539-4E33-85B6-DBC8B8CDDCDD}" srcOrd="0" destOrd="0" presId="urn:microsoft.com/office/officeart/2008/layout/HorizontalMultiLevelHierarchy"/>
+    <dgm:cxn modelId="{39F09C27-E77A-434A-85B7-5EB27A2CD893}" srcId="{796A848A-B307-45A9-B453-8CF390CC9F6D}" destId="{749274D7-3892-4E4B-94D7-040A0D6B2C69}" srcOrd="0" destOrd="0" parTransId="{CF48EC76-6502-43DC-A6B4-ADF0485E2392}" sibTransId="{E785E459-3183-42D7-8FDE-AD37BE5C746B}"/>
+    <dgm:cxn modelId="{99D0582C-CE3A-4C95-8F63-1B42DFB2EDBC}" type="presOf" srcId="{730D55AF-A474-436F-BEE4-C78A7D7545FB}" destId="{8967D314-F35C-44A1-B164-D66F6FB1ABE7}" srcOrd="1" destOrd="0" presId="urn:microsoft.com/office/officeart/2008/layout/HorizontalMultiLevelHierarchy"/>
+    <dgm:cxn modelId="{2743C92C-9258-4ED8-981E-3264BAD9ACC5}" srcId="{10A7FE4D-4C5C-445E-858E-37D840BF6DB6}" destId="{796A848A-B307-45A9-B453-8CF390CC9F6D}" srcOrd="0" destOrd="0" parTransId="{6C44D3A9-D199-4F4C-83A9-CE5B603D471D}" sibTransId="{F134A0F4-B7A5-41B6-A798-B39754AD681F}"/>
+    <dgm:cxn modelId="{1AABB72E-40E8-4EF4-A2D1-F0730E5D6410}" type="presOf" srcId="{C224610E-3F94-45B7-9D68-A18D74C7B08D}" destId="{F87F29AB-5797-418E-AA8E-A85BF0BAFC3B}" srcOrd="0" destOrd="0" presId="urn:microsoft.com/office/officeart/2008/layout/HorizontalMultiLevelHierarchy"/>
+    <dgm:cxn modelId="{DC19C133-5D20-4799-A3DC-6329A52B82A0}" srcId="{796A848A-B307-45A9-B453-8CF390CC9F6D}" destId="{29CEBCFF-E744-4DAE-9171-FA9476961AC1}" srcOrd="2" destOrd="0" parTransId="{9343DCE2-6E19-4A37-AAE2-06EA7726FB79}" sibTransId="{CEDD6116-FB2F-4481-A28A-6097E1CF7D11}"/>
     <dgm:cxn modelId="{0F5CF13A-3340-434B-9132-9DA97F956B10}" type="presOf" srcId="{730D55AF-A474-436F-BEE4-C78A7D7545FB}" destId="{87DCD97A-838F-4A2D-827F-6EA3C1D85317}" srcOrd="0" destOrd="0" presId="urn:microsoft.com/office/officeart/2008/layout/HorizontalMultiLevelHierarchy"/>
-    <dgm:cxn modelId="{1AABB72E-40E8-4EF4-A2D1-F0730E5D6410}" type="presOf" srcId="{C224610E-3F94-45B7-9D68-A18D74C7B08D}" destId="{F87F29AB-5797-418E-AA8E-A85BF0BAFC3B}" srcOrd="0" destOrd="0" presId="urn:microsoft.com/office/officeart/2008/layout/HorizontalMultiLevelHierarchy"/>
+    <dgm:cxn modelId="{34696866-7503-4804-9EB6-982CBA47B233}" type="presOf" srcId="{71A7BF79-55E7-40BE-A7B7-B0D43E1C4C37}" destId="{59156019-8A32-4A90-B7FC-696E7DA15C90}" srcOrd="0" destOrd="0" presId="urn:microsoft.com/office/officeart/2008/layout/HorizontalMultiLevelHierarchy"/>
+    <dgm:cxn modelId="{0505B081-AC0A-43EB-896B-A4B6BA269234}" type="presOf" srcId="{5D5376A4-4AD8-46A3-9E7A-BF580615D982}" destId="{BCA6F6B6-9EE5-4896-BAEC-CD9A86D47A29}" srcOrd="0" destOrd="0" presId="urn:microsoft.com/office/officeart/2008/layout/HorizontalMultiLevelHierarchy"/>
+    <dgm:cxn modelId="{A5ECBB82-D049-40CB-AF32-FEF322513A03}" type="presOf" srcId="{CF48EC76-6502-43DC-A6B4-ADF0485E2392}" destId="{139B5849-8D75-45C9-B84E-8DBAA27E6EE5}" srcOrd="1" destOrd="0" presId="urn:microsoft.com/office/officeart/2008/layout/HorizontalMultiLevelHierarchy"/>
+    <dgm:cxn modelId="{947B4D89-F144-4320-8EF3-237D2989D109}" type="presOf" srcId="{3354ED3B-86BC-452A-82D0-821994339B39}" destId="{0E0EA778-1221-4050-B2B2-44562779FC9A}" srcOrd="0" destOrd="0" presId="urn:microsoft.com/office/officeart/2008/layout/HorizontalMultiLevelHierarchy"/>
+    <dgm:cxn modelId="{48F7E593-F996-4FF6-B261-223F5B8272B9}" type="presOf" srcId="{D9D02EB8-1542-473A-92EE-9EC3B65D12C6}" destId="{5FA00B90-2E9D-467F-80A9-46329E016592}" srcOrd="0" destOrd="0" presId="urn:microsoft.com/office/officeart/2008/layout/HorizontalMultiLevelHierarchy"/>
+    <dgm:cxn modelId="{5BB16698-111B-432F-8290-E616C684927D}" type="presOf" srcId="{D582B7B2-2305-4D39-82F3-DA39D9758931}" destId="{345EE0D5-AA01-4EE1-884B-37FE9B25B748}" srcOrd="0" destOrd="0" presId="urn:microsoft.com/office/officeart/2008/layout/HorizontalMultiLevelHierarchy"/>
+    <dgm:cxn modelId="{A31FDB98-A768-472D-8AC4-0ADC572963A8}" type="presOf" srcId="{29CEBCFF-E744-4DAE-9171-FA9476961AC1}" destId="{18751B01-A0D2-488B-BE52-8FD4327AABBE}" srcOrd="0" destOrd="0" presId="urn:microsoft.com/office/officeart/2008/layout/HorizontalMultiLevelHierarchy"/>
+    <dgm:cxn modelId="{B801B59A-8788-4D96-8488-3752723DD649}" type="presOf" srcId="{9343DCE2-6E19-4A37-AAE2-06EA7726FB79}" destId="{C8EF70E2-7629-4C96-90D5-B4136804FBC9}" srcOrd="1" destOrd="0" presId="urn:microsoft.com/office/officeart/2008/layout/HorizontalMultiLevelHierarchy"/>
+    <dgm:cxn modelId="{9615FF9A-3BBD-4335-A639-C998AE882A90}" type="presOf" srcId="{EE0D7689-CB5F-4402-B1F7-682122BCF3B6}" destId="{8CA93651-AEEF-4816-B9FC-E6D89F1DFD70}" srcOrd="1" destOrd="0" presId="urn:microsoft.com/office/officeart/2008/layout/HorizontalMultiLevelHierarchy"/>
+    <dgm:cxn modelId="{5220359E-52EB-4F9C-8326-264593DD550F}" type="presOf" srcId="{EE0D7689-CB5F-4402-B1F7-682122BCF3B6}" destId="{1D5A69E2-61E9-490F-B514-AA1A9B030566}" srcOrd="0" destOrd="0" presId="urn:microsoft.com/office/officeart/2008/layout/HorizontalMultiLevelHierarchy"/>
+    <dgm:cxn modelId="{1646E7A6-E431-4DE5-ACB8-ADEB1F608551}" srcId="{C224610E-3F94-45B7-9D68-A18D74C7B08D}" destId="{674375D6-872A-4F56-985C-56E612BDFE8C}" srcOrd="0" destOrd="0" parTransId="{6D23D75C-7FF1-45DA-8C27-8AEA159F1939}" sibTransId="{47CF2E74-DFCA-41DA-AA92-7775A3AEA2DD}"/>
     <dgm:cxn modelId="{E7B73CAA-C081-411D-8B71-9B02F3EBC9F6}" type="presOf" srcId="{10A7FE4D-4C5C-445E-858E-37D840BF6DB6}" destId="{F7D2B15B-87A3-4597-9EF5-5C5F9B266D99}" srcOrd="0" destOrd="0" presId="urn:microsoft.com/office/officeart/2008/layout/HorizontalMultiLevelHierarchy"/>
+    <dgm:cxn modelId="{54A093AD-6D84-4C4C-A155-62CE8001232A}" type="presOf" srcId="{0F75C96F-6C00-4C09-B1DC-5C6CF806C8CC}" destId="{08A58024-8835-4AE1-AF00-8E292E7086DB}" srcOrd="1" destOrd="0" presId="urn:microsoft.com/office/officeart/2008/layout/HorizontalMultiLevelHierarchy"/>
+    <dgm:cxn modelId="{9B07A4AF-F2F5-4EA8-B5D7-20BD55038710}" type="presOf" srcId="{0F75C96F-6C00-4C09-B1DC-5C6CF806C8CC}" destId="{C61FFED0-A8C1-428C-91A1-CCE4C39244DF}" srcOrd="0" destOrd="0" presId="urn:microsoft.com/office/officeart/2008/layout/HorizontalMultiLevelHierarchy"/>
+    <dgm:cxn modelId="{0B954DB4-DAF3-4ADE-BFB8-F5F094A11A80}" type="presOf" srcId="{796A848A-B307-45A9-B453-8CF390CC9F6D}" destId="{ABB90012-8507-4D69-A479-F7FFD591A032}" srcOrd="0" destOrd="0" presId="urn:microsoft.com/office/officeart/2008/layout/HorizontalMultiLevelHierarchy"/>
+    <dgm:cxn modelId="{2A815DBC-0E05-42A5-B8F7-2EDBD90A063A}" srcId="{796A848A-B307-45A9-B453-8CF390CC9F6D}" destId="{C224610E-3F94-45B7-9D68-A18D74C7B08D}" srcOrd="3" destOrd="0" parTransId="{3354ED3B-86BC-452A-82D0-821994339B39}" sibTransId="{1903CCFC-405E-406E-B7CC-433F69D5E19B}"/>
+    <dgm:cxn modelId="{0F37F8CC-04BC-43B1-BAC7-6B0436C7B059}" type="presOf" srcId="{9343DCE2-6E19-4A37-AAE2-06EA7726FB79}" destId="{51BF6D41-8954-4429-93AF-FBAA549FFBA8}" srcOrd="0" destOrd="0" presId="urn:microsoft.com/office/officeart/2008/layout/HorizontalMultiLevelHierarchy"/>
     <dgm:cxn modelId="{91A891CD-F0EB-465A-90A1-517E4428008C}" type="presOf" srcId="{6D23D75C-7FF1-45DA-8C27-8AEA159F1939}" destId="{58F328D5-0E90-442B-B2AC-01A2B61BDC7A}" srcOrd="0" destOrd="0" presId="urn:microsoft.com/office/officeart/2008/layout/HorizontalMultiLevelHierarchy"/>
+    <dgm:cxn modelId="{B24A4ED4-FFF4-4A93-8594-4E15427E5132}" srcId="{796A848A-B307-45A9-B453-8CF390CC9F6D}" destId="{D582B7B2-2305-4D39-82F3-DA39D9758931}" srcOrd="5" destOrd="0" parTransId="{730D55AF-A474-436F-BEE4-C78A7D7545FB}" sibTransId="{51A2A8EC-D767-4139-8C25-647D01964513}"/>
     <dgm:cxn modelId="{0DD407D5-0106-453C-9641-1C0F1B96B2AD}" type="presOf" srcId="{CF48EC76-6502-43DC-A6B4-ADF0485E2392}" destId="{39AC5914-3881-445A-8911-6186311771D1}" srcOrd="0" destOrd="0" presId="urn:microsoft.com/office/officeart/2008/layout/HorizontalMultiLevelHierarchy"/>
-    <dgm:cxn modelId="{947B4D89-F144-4320-8EF3-237D2989D109}" type="presOf" srcId="{3354ED3B-86BC-452A-82D0-821994339B39}" destId="{0E0EA778-1221-4050-B2B2-44562779FC9A}" srcOrd="0" destOrd="0" presId="urn:microsoft.com/office/officeart/2008/layout/HorizontalMultiLevelHierarchy"/>
-    <dgm:cxn modelId="{0F37F8CC-04BC-43B1-BAC7-6B0436C7B059}" type="presOf" srcId="{9343DCE2-6E19-4A37-AAE2-06EA7726FB79}" destId="{51BF6D41-8954-4429-93AF-FBAA549FFBA8}" srcOrd="0" destOrd="0" presId="urn:microsoft.com/office/officeart/2008/layout/HorizontalMultiLevelHierarchy"/>
-    <dgm:cxn modelId="{9B07A4AF-F2F5-4EA8-B5D7-20BD55038710}" type="presOf" srcId="{0F75C96F-6C00-4C09-B1DC-5C6CF806C8CC}" destId="{C61FFED0-A8C1-428C-91A1-CCE4C39244DF}" srcOrd="0" destOrd="0" presId="urn:microsoft.com/office/officeart/2008/layout/HorizontalMultiLevelHierarchy"/>
+    <dgm:cxn modelId="{77C806D7-8374-450C-9339-6D57E5C40065}" type="presOf" srcId="{8987AFF1-44D9-4BBE-AC68-2F7AF86AD7E1}" destId="{FA016455-AC7A-402C-8295-7D66C309E243}" srcOrd="0" destOrd="0" presId="urn:microsoft.com/office/officeart/2008/layout/HorizontalMultiLevelHierarchy"/>
+    <dgm:cxn modelId="{2700FAD9-33B0-4455-B97A-AC5516B0F174}" srcId="{796A848A-B307-45A9-B453-8CF390CC9F6D}" destId="{8987AFF1-44D9-4BBE-AC68-2F7AF86AD7E1}" srcOrd="4" destOrd="0" parTransId="{D9D02EB8-1542-473A-92EE-9EC3B65D12C6}" sibTransId="{1E45CFD2-26EE-48BA-91C6-63477E39AF3D}"/>
     <dgm:cxn modelId="{2EEE7EE3-A083-432B-AB57-D82E62627965}" srcId="{674375D6-872A-4F56-985C-56E612BDFE8C}" destId="{5D5376A4-4AD8-46A3-9E7A-BF580615D982}" srcOrd="0" destOrd="0" parTransId="{0F75C96F-6C00-4C09-B1DC-5C6CF806C8CC}" sibTransId="{F5398837-857A-4E0A-B6E9-382801BADC92}"/>
-    <dgm:cxn modelId="{A5ECBB82-D049-40CB-AF32-FEF322513A03}" type="presOf" srcId="{CF48EC76-6502-43DC-A6B4-ADF0485E2392}" destId="{139B5849-8D75-45C9-B84E-8DBAA27E6EE5}" srcOrd="1" destOrd="0" presId="urn:microsoft.com/office/officeart/2008/layout/HorizontalMultiLevelHierarchy"/>
-    <dgm:cxn modelId="{34696866-7503-4804-9EB6-982CBA47B233}" type="presOf" srcId="{71A7BF79-55E7-40BE-A7B7-B0D43E1C4C37}" destId="{59156019-8A32-4A90-B7FC-696E7DA15C90}" srcOrd="0" destOrd="0" presId="urn:microsoft.com/office/officeart/2008/layout/HorizontalMultiLevelHierarchy"/>
-    <dgm:cxn modelId="{2700FAD9-33B0-4455-B97A-AC5516B0F174}" srcId="{796A848A-B307-45A9-B453-8CF390CC9F6D}" destId="{8987AFF1-44D9-4BBE-AC68-2F7AF86AD7E1}" srcOrd="4" destOrd="0" parTransId="{D9D02EB8-1542-473A-92EE-9EC3B65D12C6}" sibTransId="{1E45CFD2-26EE-48BA-91C6-63477E39AF3D}"/>
-    <dgm:cxn modelId="{2A815DBC-0E05-42A5-B8F7-2EDBD90A063A}" srcId="{796A848A-B307-45A9-B453-8CF390CC9F6D}" destId="{C224610E-3F94-45B7-9D68-A18D74C7B08D}" srcOrd="3" destOrd="0" parTransId="{3354ED3B-86BC-452A-82D0-821994339B39}" sibTransId="{1903CCFC-405E-406E-B7CC-433F69D5E19B}"/>
-    <dgm:cxn modelId="{1646E7A6-E431-4DE5-ACB8-ADEB1F608551}" srcId="{C224610E-3F94-45B7-9D68-A18D74C7B08D}" destId="{674375D6-872A-4F56-985C-56E612BDFE8C}" srcOrd="0" destOrd="0" parTransId="{6D23D75C-7FF1-45DA-8C27-8AEA159F1939}" sibTransId="{47CF2E74-DFCA-41DA-AA92-7775A3AEA2DD}"/>
-    <dgm:cxn modelId="{061B6F18-29D1-4027-B5D0-76653A94A55F}" type="presOf" srcId="{6D23D75C-7FF1-45DA-8C27-8AEA159F1939}" destId="{524D9F70-66A1-48AB-8A30-7F0856E376EE}" srcOrd="1" destOrd="0" presId="urn:microsoft.com/office/officeart/2008/layout/HorizontalMultiLevelHierarchy"/>
-    <dgm:cxn modelId="{9615FF9A-3BBD-4335-A639-C998AE882A90}" type="presOf" srcId="{EE0D7689-CB5F-4402-B1F7-682122BCF3B6}" destId="{8CA93651-AEEF-4816-B9FC-E6D89F1DFD70}" srcOrd="1" destOrd="0" presId="urn:microsoft.com/office/officeart/2008/layout/HorizontalMultiLevelHierarchy"/>
+    <dgm:cxn modelId="{4CAF2CEE-C861-474A-9FCA-0E1D9D84850D}" type="presOf" srcId="{D9D02EB8-1542-473A-92EE-9EC3B65D12C6}" destId="{00EBB6A2-67D0-4422-8915-231DC398C695}" srcOrd="1" destOrd="0" presId="urn:microsoft.com/office/officeart/2008/layout/HorizontalMultiLevelHierarchy"/>
     <dgm:cxn modelId="{1B8833EE-BD4A-41D5-9F54-40E5B71E47C0}" type="presOf" srcId="{3354ED3B-86BC-452A-82D0-821994339B39}" destId="{E02DB796-1AD4-4288-9204-7152225AA7B0}" srcOrd="1" destOrd="0" presId="urn:microsoft.com/office/officeart/2008/layout/HorizontalMultiLevelHierarchy"/>
-    <dgm:cxn modelId="{A31FDB98-A768-472D-8AC4-0ADC572963A8}" type="presOf" srcId="{29CEBCFF-E744-4DAE-9171-FA9476961AC1}" destId="{18751B01-A0D2-488B-BE52-8FD4327AABBE}" srcOrd="0" destOrd="0" presId="urn:microsoft.com/office/officeart/2008/layout/HorizontalMultiLevelHierarchy"/>
-    <dgm:cxn modelId="{77C806D7-8374-450C-9339-6D57E5C40065}" type="presOf" srcId="{8987AFF1-44D9-4BBE-AC68-2F7AF86AD7E1}" destId="{FA016455-AC7A-402C-8295-7D66C309E243}" srcOrd="0" destOrd="0" presId="urn:microsoft.com/office/officeart/2008/layout/HorizontalMultiLevelHierarchy"/>
-    <dgm:cxn modelId="{5220359E-52EB-4F9C-8326-264593DD550F}" type="presOf" srcId="{EE0D7689-CB5F-4402-B1F7-682122BCF3B6}" destId="{1D5A69E2-61E9-490F-B514-AA1A9B030566}" srcOrd="0" destOrd="0" presId="urn:microsoft.com/office/officeart/2008/layout/HorizontalMultiLevelHierarchy"/>
-    <dgm:cxn modelId="{A6E6CA1C-4BF1-404C-8ECC-90FA37E19845}" type="presOf" srcId="{749274D7-3892-4E4B-94D7-040A0D6B2C69}" destId="{7E231A59-7539-4E33-85B6-DBC8B8CDDCDD}" srcOrd="0" destOrd="0" presId="urn:microsoft.com/office/officeart/2008/layout/HorizontalMultiLevelHierarchy"/>
-    <dgm:cxn modelId="{54A093AD-6D84-4C4C-A155-62CE8001232A}" type="presOf" srcId="{0F75C96F-6C00-4C09-B1DC-5C6CF806C8CC}" destId="{08A58024-8835-4AE1-AF00-8E292E7086DB}" srcOrd="1" destOrd="0" presId="urn:microsoft.com/office/officeart/2008/layout/HorizontalMultiLevelHierarchy"/>
-    <dgm:cxn modelId="{B801B59A-8788-4D96-8488-3752723DD649}" type="presOf" srcId="{9343DCE2-6E19-4A37-AAE2-06EA7726FB79}" destId="{C8EF70E2-7629-4C96-90D5-B4136804FBC9}" srcOrd="1" destOrd="0" presId="urn:microsoft.com/office/officeart/2008/layout/HorizontalMultiLevelHierarchy"/>
-    <dgm:cxn modelId="{39F09C27-E77A-434A-85B7-5EB27A2CD893}" srcId="{796A848A-B307-45A9-B453-8CF390CC9F6D}" destId="{749274D7-3892-4E4B-94D7-040A0D6B2C69}" srcOrd="0" destOrd="0" parTransId="{CF48EC76-6502-43DC-A6B4-ADF0485E2392}" sibTransId="{E785E459-3183-42D7-8FDE-AD37BE5C746B}"/>
-    <dgm:cxn modelId="{B24A4ED4-FFF4-4A93-8594-4E15427E5132}" srcId="{796A848A-B307-45A9-B453-8CF390CC9F6D}" destId="{D582B7B2-2305-4D39-82F3-DA39D9758931}" srcOrd="5" destOrd="0" parTransId="{730D55AF-A474-436F-BEE4-C78A7D7545FB}" sibTransId="{51A2A8EC-D767-4139-8C25-647D01964513}"/>
-    <dgm:cxn modelId="{0505B081-AC0A-43EB-896B-A4B6BA269234}" type="presOf" srcId="{5D5376A4-4AD8-46A3-9E7A-BF580615D982}" destId="{BCA6F6B6-9EE5-4896-BAEC-CD9A86D47A29}" srcOrd="0" destOrd="0" presId="urn:microsoft.com/office/officeart/2008/layout/HorizontalMultiLevelHierarchy"/>
-    <dgm:cxn modelId="{4CAF2CEE-C861-474A-9FCA-0E1D9D84850D}" type="presOf" srcId="{D9D02EB8-1542-473A-92EE-9EC3B65D12C6}" destId="{00EBB6A2-67D0-4422-8915-231DC398C695}" srcOrd="1" destOrd="0" presId="urn:microsoft.com/office/officeart/2008/layout/HorizontalMultiLevelHierarchy"/>
-    <dgm:cxn modelId="{0B954DB4-DAF3-4ADE-BFB8-F5F094A11A80}" type="presOf" srcId="{796A848A-B307-45A9-B453-8CF390CC9F6D}" destId="{ABB90012-8507-4D69-A479-F7FFD591A032}" srcOrd="0" destOrd="0" presId="urn:microsoft.com/office/officeart/2008/layout/HorizontalMultiLevelHierarchy"/>
-    <dgm:cxn modelId="{DC19C133-5D20-4799-A3DC-6329A52B82A0}" srcId="{796A848A-B307-45A9-B453-8CF390CC9F6D}" destId="{29CEBCFF-E744-4DAE-9171-FA9476961AC1}" srcOrd="2" destOrd="0" parTransId="{9343DCE2-6E19-4A37-AAE2-06EA7726FB79}" sibTransId="{CEDD6116-FB2F-4481-A28A-6097E1CF7D11}"/>
-    <dgm:cxn modelId="{5BB16698-111B-432F-8290-E616C684927D}" type="presOf" srcId="{D582B7B2-2305-4D39-82F3-DA39D9758931}" destId="{345EE0D5-AA01-4EE1-884B-37FE9B25B748}" srcOrd="0" destOrd="0" presId="urn:microsoft.com/office/officeart/2008/layout/HorizontalMultiLevelHierarchy"/>
-    <dgm:cxn modelId="{48F7E593-F996-4FF6-B261-223F5B8272B9}" type="presOf" srcId="{D9D02EB8-1542-473A-92EE-9EC3B65D12C6}" destId="{5FA00B90-2E9D-467F-80A9-46329E016592}" srcOrd="0" destOrd="0" presId="urn:microsoft.com/office/officeart/2008/layout/HorizontalMultiLevelHierarchy"/>
-    <dgm:cxn modelId="{DA8C4F17-A8F0-4C7E-AE91-92D43E087184}" type="presOf" srcId="{674375D6-872A-4F56-985C-56E612BDFE8C}" destId="{5906F0D2-9A21-4503-986A-A579F01FD679}" srcOrd="0" destOrd="0" presId="urn:microsoft.com/office/officeart/2008/layout/HorizontalMultiLevelHierarchy"/>
-    <dgm:cxn modelId="{2743C92C-9258-4ED8-981E-3264BAD9ACC5}" srcId="{10A7FE4D-4C5C-445E-858E-37D840BF6DB6}" destId="{796A848A-B307-45A9-B453-8CF390CC9F6D}" srcOrd="0" destOrd="0" parTransId="{6C44D3A9-D199-4F4C-83A9-CE5B603D471D}" sibTransId="{F134A0F4-B7A5-41B6-A798-B39754AD681F}"/>
-    <dgm:cxn modelId="{99D0582C-CE3A-4C95-8F63-1B42DFB2EDBC}" type="presOf" srcId="{730D55AF-A474-436F-BEE4-C78A7D7545FB}" destId="{8967D314-F35C-44A1-B164-D66F6FB1ABE7}" srcOrd="1" destOrd="0" presId="urn:microsoft.com/office/officeart/2008/layout/HorizontalMultiLevelHierarchy"/>
     <dgm:cxn modelId="{145BD4F9-D2F4-4C4E-B6D7-F221BECAF237}" srcId="{796A848A-B307-45A9-B453-8CF390CC9F6D}" destId="{71A7BF79-55E7-40BE-A7B7-B0D43E1C4C37}" srcOrd="1" destOrd="0" parTransId="{EE0D7689-CB5F-4402-B1F7-682122BCF3B6}" sibTransId="{2291F70A-81BE-40D7-9B9B-8DA9969BF51F}"/>
     <dgm:cxn modelId="{71E43F0B-C3B4-4A88-B643-8EB9A3167E02}" type="presParOf" srcId="{F7D2B15B-87A3-4597-9EF5-5C5F9B266D99}" destId="{F9602F8A-C15D-4A86-A085-A56AA82664F4}" srcOrd="0" destOrd="0" presId="urn:microsoft.com/office/officeart/2008/layout/HorizontalMultiLevelHierarchy"/>
     <dgm:cxn modelId="{29B9BF62-0911-4DCD-8545-382B16D31F2B}" type="presParOf" srcId="{F9602F8A-C15D-4A86-A085-A56AA82664F4}" destId="{ABB90012-8507-4D69-A479-F7FFD591A032}" srcOrd="0" destOrd="0" presId="urn:microsoft.com/office/officeart/2008/layout/HorizontalMultiLevelHierarchy"/>
@@ -2822,7 +2579,7 @@
         </a:bodyPr>
         <a:lstStyle/>
         <a:p>
-          <a:pPr lvl="0" algn="ctr" defTabSz="222250">
+          <a:pPr marL="0" lvl="0" indent="0" algn="ctr" defTabSz="222250">
             <a:lnSpc>
               <a:spcPct val="90000"/>
             </a:lnSpc>
@@ -2832,6 +2589,7 @@
             <a:spcAft>
               <a:spcPct val="35000"/>
             </a:spcAft>
+            <a:buNone/>
           </a:pPr>
           <a:endParaRPr lang="en-US" sz="500" kern="1200"/>
         </a:p>
@@ -2908,7 +2666,7 @@
         </a:bodyPr>
         <a:lstStyle/>
         <a:p>
-          <a:pPr lvl="0" algn="ctr" defTabSz="222250">
+          <a:pPr marL="0" lvl="0" indent="0" algn="ctr" defTabSz="222250">
             <a:lnSpc>
               <a:spcPct val="90000"/>
             </a:lnSpc>
@@ -2918,6 +2676,7 @@
             <a:spcAft>
               <a:spcPct val="35000"/>
             </a:spcAft>
+            <a:buNone/>
           </a:pPr>
           <a:endParaRPr lang="en-US" sz="500" kern="1200"/>
         </a:p>
@@ -2988,7 +2747,7 @@
         </a:bodyPr>
         <a:lstStyle/>
         <a:p>
-          <a:pPr lvl="0" algn="ctr" defTabSz="222250">
+          <a:pPr marL="0" lvl="0" indent="0" algn="ctr" defTabSz="222250">
             <a:lnSpc>
               <a:spcPct val="90000"/>
             </a:lnSpc>
@@ -2998,6 +2757,7 @@
             <a:spcAft>
               <a:spcPct val="35000"/>
             </a:spcAft>
+            <a:buNone/>
           </a:pPr>
           <a:endParaRPr lang="en-US" sz="500" kern="1200"/>
         </a:p>
@@ -3068,7 +2828,7 @@
         </a:bodyPr>
         <a:lstStyle/>
         <a:p>
-          <a:pPr lvl="0" algn="ctr" defTabSz="222250">
+          <a:pPr marL="0" lvl="0" indent="0" algn="ctr" defTabSz="222250">
             <a:lnSpc>
               <a:spcPct val="90000"/>
             </a:lnSpc>
@@ -3078,6 +2838,7 @@
             <a:spcAft>
               <a:spcPct val="35000"/>
             </a:spcAft>
+            <a:buNone/>
           </a:pPr>
           <a:endParaRPr lang="en-US" sz="500" kern="1200"/>
         </a:p>
@@ -3154,7 +2915,7 @@
         </a:bodyPr>
         <a:lstStyle/>
         <a:p>
-          <a:pPr lvl="0" algn="ctr" defTabSz="222250">
+          <a:pPr marL="0" lvl="0" indent="0" algn="ctr" defTabSz="222250">
             <a:lnSpc>
               <a:spcPct val="90000"/>
             </a:lnSpc>
@@ -3164,6 +2925,7 @@
             <a:spcAft>
               <a:spcPct val="35000"/>
             </a:spcAft>
+            <a:buNone/>
           </a:pPr>
           <a:endParaRPr lang="en-US" sz="500" kern="1200"/>
         </a:p>
@@ -3240,7 +3002,7 @@
         </a:bodyPr>
         <a:lstStyle/>
         <a:p>
-          <a:pPr lvl="0" algn="ctr" defTabSz="222250">
+          <a:pPr marL="0" lvl="0" indent="0" algn="ctr" defTabSz="222250">
             <a:lnSpc>
               <a:spcPct val="90000"/>
             </a:lnSpc>
@@ -3250,6 +3012,7 @@
             <a:spcAft>
               <a:spcPct val="35000"/>
             </a:spcAft>
+            <a:buNone/>
           </a:pPr>
           <a:endParaRPr lang="en-US" sz="500" kern="1200"/>
         </a:p>
@@ -3326,7 +3089,7 @@
         </a:bodyPr>
         <a:lstStyle/>
         <a:p>
-          <a:pPr lvl="0" algn="ctr" defTabSz="222250">
+          <a:pPr marL="0" lvl="0" indent="0" algn="ctr" defTabSz="222250">
             <a:lnSpc>
               <a:spcPct val="90000"/>
             </a:lnSpc>
@@ -3336,6 +3099,7 @@
             <a:spcAft>
               <a:spcPct val="35000"/>
             </a:spcAft>
+            <a:buNone/>
           </a:pPr>
           <a:endParaRPr lang="en-US" sz="500" kern="1200"/>
         </a:p>
@@ -3412,7 +3176,7 @@
         </a:bodyPr>
         <a:lstStyle/>
         <a:p>
-          <a:pPr lvl="0" algn="ctr" defTabSz="222250">
+          <a:pPr marL="0" lvl="0" indent="0" algn="ctr" defTabSz="222250">
             <a:lnSpc>
               <a:spcPct val="90000"/>
             </a:lnSpc>
@@ -3422,6 +3186,7 @@
             <a:spcAft>
               <a:spcPct val="35000"/>
             </a:spcAft>
+            <a:buNone/>
           </a:pPr>
           <a:endParaRPr lang="en-US" sz="500" kern="1200"/>
         </a:p>
@@ -3486,7 +3251,7 @@
         </a:bodyPr>
         <a:lstStyle/>
         <a:p>
-          <a:pPr lvl="0" algn="ctr" defTabSz="1200150">
+          <a:pPr marL="0" lvl="0" indent="0" algn="ctr" defTabSz="1200150">
             <a:lnSpc>
               <a:spcPct val="90000"/>
             </a:lnSpc>
@@ -3496,6 +3261,7 @@
             <a:spcAft>
               <a:spcPct val="35000"/>
             </a:spcAft>
+            <a:buNone/>
           </a:pPr>
           <a:r>
             <a:rPr lang="en-US" sz="2700" kern="1200"/>
@@ -3563,7 +3329,7 @@
         </a:bodyPr>
         <a:lstStyle/>
         <a:p>
-          <a:pPr lvl="0" algn="ctr" defTabSz="311150">
+          <a:pPr marL="0" lvl="0" indent="0" algn="ctr" defTabSz="311150">
             <a:lnSpc>
               <a:spcPct val="90000"/>
             </a:lnSpc>
@@ -3573,6 +3339,7 @@
             <a:spcAft>
               <a:spcPct val="35000"/>
             </a:spcAft>
+            <a:buNone/>
           </a:pPr>
           <a:r>
             <a:rPr lang="en-US" sz="700" kern="1200"/>
@@ -3640,7 +3407,7 @@
         </a:bodyPr>
         <a:lstStyle/>
         <a:p>
-          <a:pPr lvl="0" algn="ctr" defTabSz="311150">
+          <a:pPr marL="0" lvl="0" indent="0" algn="ctr" defTabSz="311150">
             <a:lnSpc>
               <a:spcPct val="90000"/>
             </a:lnSpc>
@@ -3650,6 +3417,7 @@
             <a:spcAft>
               <a:spcPct val="35000"/>
             </a:spcAft>
+            <a:buNone/>
           </a:pPr>
           <a:r>
             <a:rPr lang="en-US" sz="700" kern="1200"/>
@@ -3717,7 +3485,7 @@
         </a:bodyPr>
         <a:lstStyle/>
         <a:p>
-          <a:pPr lvl="0" algn="ctr" defTabSz="311150">
+          <a:pPr marL="0" lvl="0" indent="0" algn="ctr" defTabSz="311150">
             <a:lnSpc>
               <a:spcPct val="90000"/>
             </a:lnSpc>
@@ -3727,6 +3495,7 @@
             <a:spcAft>
               <a:spcPct val="35000"/>
             </a:spcAft>
+            <a:buNone/>
           </a:pPr>
           <a:r>
             <a:rPr lang="en-US" sz="700" kern="1200"/>
@@ -3794,7 +3563,7 @@
         </a:bodyPr>
         <a:lstStyle/>
         <a:p>
-          <a:pPr lvl="0" algn="ctr" defTabSz="311150">
+          <a:pPr marL="0" lvl="0" indent="0" algn="ctr" defTabSz="311150">
             <a:lnSpc>
               <a:spcPct val="90000"/>
             </a:lnSpc>
@@ -3804,6 +3573,7 @@
             <a:spcAft>
               <a:spcPct val="35000"/>
             </a:spcAft>
+            <a:buNone/>
           </a:pPr>
           <a:r>
             <a:rPr lang="en-US" sz="700" kern="1200"/>
@@ -3871,7 +3641,7 @@
         </a:bodyPr>
         <a:lstStyle/>
         <a:p>
-          <a:pPr lvl="0" algn="ctr" defTabSz="311150">
+          <a:pPr marL="0" lvl="0" indent="0" algn="ctr" defTabSz="311150">
             <a:lnSpc>
               <a:spcPct val="90000"/>
             </a:lnSpc>
@@ -3881,6 +3651,7 @@
             <a:spcAft>
               <a:spcPct val="35000"/>
             </a:spcAft>
+            <a:buNone/>
           </a:pPr>
           <a:r>
             <a:rPr lang="en-US" sz="700" kern="1200"/>
@@ -3948,7 +3719,7 @@
         </a:bodyPr>
         <a:lstStyle/>
         <a:p>
-          <a:pPr lvl="0" algn="ctr" defTabSz="311150">
+          <a:pPr marL="0" lvl="0" indent="0" algn="ctr" defTabSz="311150">
             <a:lnSpc>
               <a:spcPct val="90000"/>
             </a:lnSpc>
@@ -3958,6 +3729,7 @@
             <a:spcAft>
               <a:spcPct val="35000"/>
             </a:spcAft>
+            <a:buNone/>
           </a:pPr>
           <a:r>
             <a:rPr lang="en-US" sz="700" kern="1200"/>
@@ -4025,7 +3797,7 @@
         </a:bodyPr>
         <a:lstStyle/>
         <a:p>
-          <a:pPr lvl="0" algn="ctr" defTabSz="311150">
+          <a:pPr marL="0" lvl="0" indent="0" algn="ctr" defTabSz="311150">
             <a:lnSpc>
               <a:spcPct val="90000"/>
             </a:lnSpc>
@@ -4035,6 +3807,7 @@
             <a:spcAft>
               <a:spcPct val="35000"/>
             </a:spcAft>
+            <a:buNone/>
           </a:pPr>
           <a:r>
             <a:rPr lang="en-US" sz="700" kern="1200"/>
@@ -4102,7 +3875,7 @@
         </a:bodyPr>
         <a:lstStyle/>
         <a:p>
-          <a:pPr lvl="0" algn="ctr" defTabSz="311150">
+          <a:pPr marL="0" lvl="0" indent="0" algn="ctr" defTabSz="311150">
             <a:lnSpc>
               <a:spcPct val="90000"/>
             </a:lnSpc>
@@ -4112,6 +3885,7 @@
             <a:spcAft>
               <a:spcPct val="35000"/>
             </a:spcAft>
+            <a:buNone/>
           </a:pPr>
           <a:r>
             <a:rPr lang="en-US" sz="700" kern="1200"/>

</xml_diff>